<commit_message>
Agregando los RF al Documento de Requerimientos
</commit_message>
<xml_diff>
--- a/Plataforma InfoBicis Doc-Req.docx
+++ b/Plataforma InfoBicis Doc-Req.docx
@@ -645,12 +645,14 @@
         </w:rPr>
         <w:t>-</w:t>
       </w:r>
+      <w:proofErr w:type="gramStart"/>
       <w:r>
         <w:rPr>
           <w:rFonts w:ascii="Arial" w:hAnsi="Arial" w:cs="Arial"/>
         </w:rPr>
         <w:t>Enero</w:t>
       </w:r>
+      <w:proofErr w:type="gramEnd"/>
       <w:r>
         <w:rPr>
           <w:rFonts w:ascii="Arial" w:hAnsi="Arial" w:cs="Arial"/>
@@ -877,14 +879,24 @@
             <w:pPr>
               <w:pStyle w:val="TableContents"/>
             </w:pPr>
-            <w:fldSimple w:instr=" TITLE ">
-              <w:r>
-                <w:t>Documentación</w:t>
-              </w:r>
-              <w:r>
-                <w:t xml:space="preserve"> de Requisitos</w:t>
-              </w:r>
-            </w:fldSimple>
+            <w:r>
+              <w:fldChar w:fldCharType="begin"/>
+            </w:r>
+            <w:r>
+              <w:instrText xml:space="preserve"> TITLE </w:instrText>
+            </w:r>
+            <w:r>
+              <w:fldChar w:fldCharType="separate"/>
+            </w:r>
+            <w:r>
+              <w:t>Documentación</w:t>
+            </w:r>
+            <w:r>
+              <w:t xml:space="preserve"> de Requisitos</w:t>
+            </w:r>
+            <w:r>
+              <w:fldChar w:fldCharType="end"/>
+            </w:r>
             <w:r>
               <w:t xml:space="preserve"> y Aplicación</w:t>
             </w:r>
@@ -5431,19 +5443,7 @@
       </w:pPr>
       <w:bookmarkStart w:id="8" w:name="_Toc56534895"/>
       <w:r>
-        <w:t xml:space="preserve">Tabla </w:t>
-      </w:r>
-      <w:r>
-        <w:t>1</w:t>
-      </w:r>
-      <w:r>
-        <w:t xml:space="preserve">. </w:t>
-      </w:r>
-      <w:r>
-        <w:t>Descripción de las necesidades de negocio</w:t>
-      </w:r>
-      <w:r>
-        <w:t>.</w:t>
+        <w:t>Tabla 1. Descripción de las necesidades de negocio.</w:t>
       </w:r>
     </w:p>
     <w:p>
@@ -5801,19 +5801,7 @@
       </w:pPr>
       <w:bookmarkStart w:id="9" w:name="_Toc56534896"/>
       <w:r>
-        <w:t xml:space="preserve">Tabla </w:t>
-      </w:r>
-      <w:r>
-        <w:t>2</w:t>
-      </w:r>
-      <w:r>
-        <w:t xml:space="preserve">. </w:t>
-      </w:r>
-      <w:r>
-        <w:t>Objetivos de negocio</w:t>
-      </w:r>
-      <w:r>
-        <w:t>.</w:t>
+        <w:t>Tabla 2. Objetivos de negocio.</w:t>
       </w:r>
     </w:p>
     <w:p>
@@ -7062,8 +7050,6 @@
       <w:r>
         <w:t xml:space="preserve">la búsqueda de reportes de robo de una bicicleta. </w:t>
       </w:r>
-      <w:bookmarkStart w:id="13" w:name="_GoBack"/>
-      <w:bookmarkEnd w:id="13"/>
     </w:p>
     <w:p>
       <w:pPr>
@@ -7072,11 +7058,11 @@
           <w:rFonts w:hint="eastAsia"/>
         </w:rPr>
       </w:pPr>
-      <w:bookmarkStart w:id="14" w:name="_Toc56534900"/>
+      <w:bookmarkStart w:id="13" w:name="_Toc56534900"/>
       <w:r>
         <w:t>Requisitos Generales del Sistema</w:t>
       </w:r>
-      <w:bookmarkEnd w:id="14"/>
+      <w:bookmarkEnd w:id="13"/>
     </w:p>
     <w:p>
       <w:pPr>
@@ -7156,7 +7142,7 @@
                 <w:szCs w:val="22"/>
               </w:rPr>
             </w:pPr>
-            <w:bookmarkStart w:id="15" w:name="_Hlk51063900"/>
+            <w:bookmarkStart w:id="14" w:name="_Hlk51063900"/>
             <w:r>
               <w:rPr>
                 <w:b/>
@@ -7256,6 +7242,7 @@
           <w:p>
             <w:pPr>
               <w:ind w:firstLine="90"/>
+              <w:jc w:val="center"/>
               <w:rPr>
                 <w:sz w:val="22"/>
                 <w:szCs w:val="22"/>
@@ -7301,7 +7288,14 @@
                 <w:sz w:val="22"/>
                 <w:szCs w:val="22"/>
               </w:rPr>
-              <w:t>El sistema debe realizar las operaciones de registro, consulta o edición en los elementos</w:t>
+              <w:t xml:space="preserve">El sistema debe realizar las operaciones de registro, consulta o edición en </w:t>
+            </w:r>
+            <w:r>
+              <w:rPr>
+                <w:sz w:val="22"/>
+                <w:szCs w:val="22"/>
+              </w:rPr>
+              <w:t>una bicicleta</w:t>
             </w:r>
             <w:r>
               <w:rPr>
@@ -7357,6 +7351,7 @@
           <w:p>
             <w:pPr>
               <w:ind w:firstLine="90"/>
+              <w:jc w:val="center"/>
               <w:rPr>
                 <w:sz w:val="22"/>
                 <w:szCs w:val="22"/>
@@ -7402,14 +7397,23 @@
                 <w:sz w:val="22"/>
                 <w:szCs w:val="22"/>
               </w:rPr>
-              <w:t xml:space="preserve">El sistema debe permitir que un usuario </w:t>
-            </w:r>
+              <w:t>El sistema debe permi</w:t>
+            </w:r>
+            <w:bookmarkStart w:id="15" w:name="_GoBack"/>
+            <w:bookmarkEnd w:id="15"/>
             <w:r>
               <w:rPr>
                 <w:sz w:val="22"/>
                 <w:szCs w:val="22"/>
               </w:rPr>
-              <w:t>supervisor cree una oferta de empleo con una categoría.</w:t>
+              <w:t xml:space="preserve">tir que un usuario </w:t>
+            </w:r>
+            <w:r>
+              <w:rPr>
+                <w:sz w:val="22"/>
+                <w:szCs w:val="22"/>
+              </w:rPr>
+              <w:t xml:space="preserve">estándar pueda crear un reporte de robo. </w:t>
             </w:r>
           </w:p>
         </w:tc>
@@ -7458,6 +7462,7 @@
           <w:p>
             <w:pPr>
               <w:ind w:firstLine="90"/>
+              <w:jc w:val="center"/>
               <w:rPr>
                 <w:sz w:val="22"/>
                 <w:szCs w:val="22"/>
@@ -7510,7 +7515,35 @@
                 <w:sz w:val="22"/>
                 <w:szCs w:val="22"/>
               </w:rPr>
-              <w:t>El sistema proporcionará solamente 3 tipos de roles administrador de plataforma, supervisor de categorías y vacantes y el usuario estándar.</w:t>
+              <w:t xml:space="preserve">El sistema proporcionará solamente </w:t>
+            </w:r>
+            <w:r>
+              <w:rPr>
+                <w:sz w:val="22"/>
+                <w:szCs w:val="22"/>
+              </w:rPr>
+              <w:t>2</w:t>
+            </w:r>
+            <w:r>
+              <w:rPr>
+                <w:sz w:val="22"/>
+                <w:szCs w:val="22"/>
+              </w:rPr>
+              <w:t xml:space="preserve"> tipos de roles administrador de plataforma</w:t>
+            </w:r>
+            <w:r>
+              <w:rPr>
+                <w:sz w:val="22"/>
+                <w:szCs w:val="22"/>
+              </w:rPr>
+              <w:t xml:space="preserve"> </w:t>
+            </w:r>
+            <w:r>
+              <w:rPr>
+                <w:sz w:val="22"/>
+                <w:szCs w:val="22"/>
+              </w:rPr>
+              <w:t>y el usuario estándar.</w:t>
             </w:r>
           </w:p>
         </w:tc>
@@ -7573,6 +7606,7 @@
                 <w:between w:val="nil"/>
               </w:pBdr>
               <w:ind w:firstLine="90"/>
+              <w:jc w:val="center"/>
               <w:rPr>
                 <w:sz w:val="22"/>
                 <w:szCs w:val="22"/>
@@ -7688,6 +7722,7 @@
                 <w:between w:val="nil"/>
               </w:pBdr>
               <w:ind w:firstLine="90"/>
+              <w:jc w:val="center"/>
               <w:rPr>
                 <w:sz w:val="22"/>
                 <w:szCs w:val="22"/>
@@ -7751,11 +7786,19 @@
           <w:p>
             <w:pPr>
               <w:ind w:firstLine="90"/>
+              <w:jc w:val="center"/>
               <w:rPr>
                 <w:sz w:val="22"/>
                 <w:szCs w:val="22"/>
               </w:rPr>
             </w:pPr>
+            <w:r>
+              <w:rPr>
+                <w:sz w:val="22"/>
+                <w:szCs w:val="22"/>
+              </w:rPr>
+              <w:t>ON-04</w:t>
+            </w:r>
           </w:p>
         </w:tc>
       </w:tr>
@@ -7781,6 +7824,7 @@
                 <w:between w:val="nil"/>
               </w:pBdr>
               <w:ind w:firstLine="90"/>
+              <w:jc w:val="center"/>
               <w:rPr>
                 <w:sz w:val="22"/>
                 <w:szCs w:val="22"/>
@@ -7833,7 +7877,21 @@
                 <w:sz w:val="22"/>
                 <w:szCs w:val="22"/>
               </w:rPr>
-              <w:t>El sistema debe mostrar una vista usuarios que se han postulado a una vacante.</w:t>
+              <w:t>El sistema debe mostrar una vista usuarios que se ha</w:t>
+            </w:r>
+            <w:r>
+              <w:rPr>
+                <w:sz w:val="22"/>
+                <w:szCs w:val="22"/>
+              </w:rPr>
+              <w:t xml:space="preserve"> creado un reporte de robo de una bicicleta</w:t>
+            </w:r>
+            <w:r>
+              <w:rPr>
+                <w:sz w:val="22"/>
+                <w:szCs w:val="22"/>
+              </w:rPr>
+              <w:t>.</w:t>
             </w:r>
           </w:p>
         </w:tc>
@@ -7858,11 +7916,19 @@
                 <w:between w:val="nil"/>
               </w:pBdr>
               <w:ind w:firstLine="90"/>
+              <w:jc w:val="center"/>
               <w:rPr>
                 <w:sz w:val="22"/>
                 <w:szCs w:val="22"/>
               </w:rPr>
             </w:pPr>
+            <w:r>
+              <w:rPr>
+                <w:sz w:val="22"/>
+                <w:szCs w:val="22"/>
+              </w:rPr>
+              <w:t>ON-04</w:t>
+            </w:r>
           </w:p>
         </w:tc>
       </w:tr>
@@ -7888,6 +7954,7 @@
                 <w:between w:val="nil"/>
               </w:pBdr>
               <w:ind w:firstLine="90"/>
+              <w:jc w:val="center"/>
               <w:rPr>
                 <w:sz w:val="22"/>
                 <w:szCs w:val="22"/>
@@ -7947,7 +8014,21 @@
                 <w:sz w:val="22"/>
                 <w:szCs w:val="22"/>
               </w:rPr>
-              <w:t>El sistema debe mostrar una vista de los detalles de una vacante a un usuario estándar.</w:t>
+              <w:t>El sistema debe mostrar una vista de los detalles de un</w:t>
+            </w:r>
+            <w:r>
+              <w:rPr>
+                <w:sz w:val="22"/>
+                <w:szCs w:val="22"/>
+              </w:rPr>
+              <w:t xml:space="preserve"> reporte de robo</w:t>
+            </w:r>
+            <w:r>
+              <w:rPr>
+                <w:sz w:val="22"/>
+                <w:szCs w:val="22"/>
+              </w:rPr>
+              <w:t xml:space="preserve"> a un usuario estándar.</w:t>
             </w:r>
           </w:p>
         </w:tc>
@@ -7971,6 +8052,7 @@
                 <w:right w:val="nil"/>
                 <w:between w:val="nil"/>
               </w:pBdr>
+              <w:jc w:val="center"/>
               <w:rPr>
                 <w:sz w:val="22"/>
                 <w:szCs w:val="22"/>
@@ -7981,12 +8063,19 @@
                 <w:sz w:val="22"/>
                 <w:szCs w:val="22"/>
               </w:rPr>
-              <w:t xml:space="preserve"> </w:t>
+              <w:t>ON-0</w:t>
+            </w:r>
+            <w:r>
+              <w:rPr>
+                <w:sz w:val="22"/>
+                <w:szCs w:val="22"/>
+              </w:rPr>
+              <w:t>3</w:t>
             </w:r>
           </w:p>
         </w:tc>
       </w:tr>
-      <w:bookmarkEnd w:id="15"/>
+      <w:bookmarkEnd w:id="14"/>
     </w:tbl>
     <w:p>
       <w:pPr>
@@ -8246,6 +8335,7 @@
                 <w:between w:val="nil"/>
               </w:pBdr>
               <w:ind w:firstLine="90"/>
+              <w:jc w:val="center"/>
               <w:rPr>
                 <w:sz w:val="22"/>
                 <w:szCs w:val="22"/>
@@ -8312,7 +8402,14 @@
                 <w:sz w:val="22"/>
                 <w:szCs w:val="22"/>
               </w:rPr>
-              <w:t>la postulación a una vacante, el usuario debe autenticarse con su cuenta y que el sistema compruebe que el usuario está registrado.</w:t>
+              <w:t>el registro de una bicicleta y posteriormente un reporte de robo (sea el caso)</w:t>
+            </w:r>
+            <w:r>
+              <w:rPr>
+                <w:sz w:val="22"/>
+                <w:szCs w:val="22"/>
+              </w:rPr>
+              <w:t>, el usuario debe autenticarse con su cuenta y que el sistema compruebe que el usuario está registrado.</w:t>
             </w:r>
           </w:p>
         </w:tc>
@@ -9022,7 +9119,29 @@
                 <w:sz w:val="21"/>
                 <w:szCs w:val="21"/>
               </w:rPr>
-              <w:t xml:space="preserve"> de Octubre </w:t>
+              <w:t xml:space="preserve"> de </w:t>
+            </w:r>
+            <w:proofErr w:type="gramStart"/>
+            <w:r>
+              <w:rPr>
+                <w:rFonts w:ascii="Calibri" w:hAnsi="Calibri"/>
+                <w:i/>
+                <w:iCs/>
+                <w:sz w:val="21"/>
+                <w:szCs w:val="21"/>
+              </w:rPr>
+              <w:t>Octubre</w:t>
+            </w:r>
+            <w:proofErr w:type="gramEnd"/>
+            <w:r>
+              <w:rPr>
+                <w:rFonts w:ascii="Calibri" w:hAnsi="Calibri"/>
+                <w:i/>
+                <w:iCs/>
+                <w:sz w:val="21"/>
+                <w:szCs w:val="21"/>
+              </w:rPr>
+              <w:t xml:space="preserve"> </w:t>
             </w:r>
             <w:r>
               <w:rPr>
@@ -12246,29 +12365,7 @@
                 <w:sz w:val="21"/>
                 <w:szCs w:val="21"/>
               </w:rPr>
-              <w:t xml:space="preserve">, </w:t>
-            </w:r>
-            <w:proofErr w:type="spellStart"/>
-            <w:r>
-              <w:rPr>
-                <w:rFonts w:ascii="Calibri" w:hAnsi="Calibri"/>
-                <w:i/>
-                <w:iCs/>
-                <w:sz w:val="21"/>
-                <w:szCs w:val="21"/>
-              </w:rPr>
-              <w:t>password</w:t>
-            </w:r>
-            <w:proofErr w:type="spellEnd"/>
-            <w:r>
-              <w:rPr>
-                <w:rFonts w:ascii="Calibri" w:hAnsi="Calibri"/>
-                <w:i/>
-                <w:iCs/>
-                <w:sz w:val="21"/>
-                <w:szCs w:val="21"/>
-              </w:rPr>
-              <w:t>)</w:t>
+              <w:t>, password)</w:t>
             </w:r>
           </w:p>
         </w:tc>
@@ -13236,29 +13333,7 @@
                 <w:sz w:val="21"/>
                 <w:szCs w:val="21"/>
               </w:rPr>
-              <w:t xml:space="preserve">, </w:t>
-            </w:r>
-            <w:proofErr w:type="spellStart"/>
-            <w:r>
-              <w:rPr>
-                <w:rFonts w:ascii="Calibri" w:hAnsi="Calibri"/>
-                <w:i/>
-                <w:iCs/>
-                <w:sz w:val="21"/>
-                <w:szCs w:val="21"/>
-              </w:rPr>
-              <w:t>password</w:t>
-            </w:r>
-            <w:proofErr w:type="spellEnd"/>
-            <w:r>
-              <w:rPr>
-                <w:rFonts w:ascii="Calibri" w:hAnsi="Calibri"/>
-                <w:i/>
-                <w:iCs/>
-                <w:sz w:val="21"/>
-                <w:szCs w:val="21"/>
-              </w:rPr>
-              <w:t>)</w:t>
+              <w:t>, password)</w:t>
             </w:r>
             <w:r>
               <w:rPr>
@@ -35854,14 +35929,27 @@
     <w:r>
       <w:t xml:space="preserve"> de </w:t>
     </w:r>
-    <w:fldSimple w:instr=" NUMPAGES ">
-      <w:r>
-        <w:rPr>
-          <w:noProof/>
-        </w:rPr>
-        <w:t>41</w:t>
-      </w:r>
-    </w:fldSimple>
+    <w:r>
+      <w:fldChar w:fldCharType="begin"/>
+    </w:r>
+    <w:r>
+      <w:instrText xml:space="preserve"> NUMPAGES </w:instrText>
+    </w:r>
+    <w:r>
+      <w:fldChar w:fldCharType="separate"/>
+    </w:r>
+    <w:r>
+      <w:rPr>
+        <w:noProof/>
+      </w:rPr>
+      <w:t>41</w:t>
+    </w:r>
+    <w:r>
+      <w:rPr>
+        <w:noProof/>
+      </w:rPr>
+      <w:fldChar w:fldCharType="end"/>
+    </w:r>
   </w:p>
 </w:ftr>
 </file>
@@ -38734,7 +38822,7 @@
 </file>
 
 <file path=customXml/itemProps1.xml><?xml version="1.0" encoding="utf-8"?>
-<ds:datastoreItem xmlns:ds="http://schemas.openxmlformats.org/officeDocument/2006/customXml" ds:itemID="{F7922292-4074-4AB6-A7E3-A1BCACBBB2FD}">
+<ds:datastoreItem xmlns:ds="http://schemas.openxmlformats.org/officeDocument/2006/customXml" ds:itemID="{C7122D38-51C6-40F0-AC44-1285FB3DB42A}">
   <ds:schemaRefs>
     <ds:schemaRef ds:uri="http://schemas.openxmlformats.org/officeDocument/2006/bibliography"/>
   </ds:schemaRefs>

</xml_diff>

<commit_message>
Casos de Uso completos
</commit_message>
<xml_diff>
--- a/Plataforma InfoBicis Doc-Req.docx
+++ b/Plataforma InfoBicis Doc-Req.docx
@@ -645,14 +645,12 @@
         </w:rPr>
         <w:t>-</w:t>
       </w:r>
-      <w:proofErr w:type="gramStart"/>
       <w:r>
         <w:rPr>
           <w:rFonts w:ascii="Arial" w:hAnsi="Arial" w:cs="Arial"/>
         </w:rPr>
         <w:t>Enero</w:t>
       </w:r>
-      <w:proofErr w:type="gramEnd"/>
       <w:r>
         <w:rPr>
           <w:rFonts w:ascii="Arial" w:hAnsi="Arial" w:cs="Arial"/>
@@ -10219,16 +10217,6 @@
     <w:p>
       <w:pPr>
         <w:pStyle w:val="Standard"/>
-        <w:jc w:val="both"/>
-        <w:rPr>
-          <w:b/>
-          <w:sz w:val="24"/>
-        </w:rPr>
-      </w:pPr>
-    </w:p>
-    <w:p>
-      <w:pPr>
-        <w:pStyle w:val="Standard"/>
         <w:jc w:val="center"/>
         <w:rPr>
           <w:b/>
@@ -10240,10 +10228,10 @@
           <w:noProof/>
         </w:rPr>
         <w:drawing>
-          <wp:inline distT="0" distB="0" distL="0" distR="0" wp14:anchorId="04128568" wp14:editId="13C697F3">
-            <wp:extent cx="4362450" cy="2876550"/>
-            <wp:effectExtent l="0" t="0" r="0" b="0"/>
-            <wp:docPr id="4" name="Imagen 4"/>
+          <wp:inline distT="0" distB="0" distL="0" distR="0" wp14:anchorId="6D349EA8" wp14:editId="16D5F590">
+            <wp:extent cx="4124325" cy="1971675"/>
+            <wp:effectExtent l="0" t="0" r="9525" b="9525"/>
+            <wp:docPr id="11" name="Imagen 11"/>
             <wp:cNvGraphicFramePr>
               <a:graphicFrameLocks xmlns:a="http://schemas.openxmlformats.org/drawingml/2006/main" noChangeAspect="1"/>
             </wp:cNvGraphicFramePr>
@@ -10251,7 +10239,7 @@
               <a:graphicData uri="http://schemas.openxmlformats.org/drawingml/2006/picture">
                 <pic:pic xmlns:pic="http://schemas.openxmlformats.org/drawingml/2006/picture">
                   <pic:nvPicPr>
-                    <pic:cNvPr id="0" name="Picture 5"/>
+                    <pic:cNvPr id="0" name="Picture 1"/>
                     <pic:cNvPicPr>
                       <a:picLocks noChangeAspect="1" noChangeArrowheads="1"/>
                     </pic:cNvPicPr>
@@ -10272,7 +10260,7 @@
                   <pic:spPr bwMode="auto">
                     <a:xfrm>
                       <a:off x="0" y="0"/>
-                      <a:ext cx="4362450" cy="2876550"/>
+                      <a:ext cx="4124325" cy="1971675"/>
                     </a:xfrm>
                     <a:prstGeom prst="rect">
                       <a:avLst/>
@@ -10315,16 +10303,6 @@
         </w:rPr>
         <w:t xml:space="preserve">CU-1.2.1 Visualizar usuarios. </w:t>
       </w:r>
-    </w:p>
-    <w:p>
-      <w:pPr>
-        <w:pStyle w:val="Standard"/>
-        <w:jc w:val="both"/>
-        <w:rPr>
-          <w:b/>
-          <w:sz w:val="24"/>
-        </w:rPr>
-      </w:pPr>
     </w:p>
     <w:p>
       <w:pPr>
@@ -10398,114 +10376,27 @@
           <w:sz w:val="24"/>
         </w:rPr>
       </w:pPr>
-    </w:p>
-    <w:p>
-      <w:pPr>
-        <w:pStyle w:val="Standard"/>
-        <w:jc w:val="both"/>
+      <w:r>
         <w:rPr>
           <w:b/>
           <w:sz w:val="24"/>
         </w:rPr>
-      </w:pPr>
-    </w:p>
-    <w:p>
-      <w:pPr>
-        <w:pStyle w:val="Standard"/>
-        <w:jc w:val="both"/>
+        <w:t>CU-1.2.</w:t>
+      </w:r>
+      <w:r>
         <w:rPr>
           <w:b/>
           <w:sz w:val="24"/>
         </w:rPr>
-      </w:pPr>
-    </w:p>
-    <w:p>
-      <w:pPr>
-        <w:pStyle w:val="Standard"/>
-        <w:jc w:val="both"/>
+        <w:t>2</w:t>
+      </w:r>
+      <w:r>
         <w:rPr>
           <w:b/>
           <w:sz w:val="24"/>
         </w:rPr>
-      </w:pPr>
-    </w:p>
-    <w:p>
-      <w:pPr>
-        <w:pStyle w:val="Standard"/>
-        <w:jc w:val="both"/>
-        <w:rPr>
-          <w:b/>
-          <w:sz w:val="24"/>
-        </w:rPr>
-      </w:pPr>
-    </w:p>
-    <w:p>
-      <w:pPr>
-        <w:pStyle w:val="Standard"/>
-        <w:jc w:val="both"/>
-        <w:rPr>
-          <w:b/>
-          <w:sz w:val="24"/>
-        </w:rPr>
-      </w:pPr>
-    </w:p>
-    <w:p>
-      <w:pPr>
-        <w:pStyle w:val="Standard"/>
-        <w:jc w:val="both"/>
-        <w:rPr>
-          <w:b/>
-          <w:sz w:val="24"/>
-        </w:rPr>
-      </w:pPr>
-    </w:p>
-    <w:p>
-      <w:pPr>
-        <w:pStyle w:val="Standard"/>
-        <w:jc w:val="both"/>
-        <w:rPr>
-          <w:b/>
-          <w:sz w:val="24"/>
-        </w:rPr>
-      </w:pPr>
-    </w:p>
-    <w:p>
-      <w:pPr>
-        <w:pStyle w:val="Standard"/>
-        <w:jc w:val="both"/>
-        <w:rPr>
-          <w:b/>
-          <w:sz w:val="24"/>
-        </w:rPr>
-      </w:pPr>
-    </w:p>
-    <w:p>
-      <w:pPr>
-        <w:pStyle w:val="Standard"/>
-        <w:jc w:val="both"/>
-        <w:rPr>
-          <w:b/>
-          <w:sz w:val="24"/>
-        </w:rPr>
-      </w:pPr>
-      <w:r>
-        <w:rPr>
-          <w:b/>
-          <w:sz w:val="24"/>
-        </w:rPr>
-        <w:lastRenderedPageBreak/>
-        <w:t xml:space="preserve">CU-1.2.2 Visualizar bicicletas registradas. </w:t>
-      </w:r>
-    </w:p>
-    <w:p>
-      <w:pPr>
-        <w:pStyle w:val="Standard"/>
-        <w:jc w:val="both"/>
-        <w:rPr>
-          <w:b/>
-          <w:sz w:val="24"/>
-        </w:rPr>
-      </w:pPr>
+        <w:t xml:space="preserve"> Visualizar reportes de robo. </w:t>
+      </w:r>
     </w:p>
     <w:p>
       <w:pPr>
@@ -10521,10 +10412,10 @@
           <w:noProof/>
         </w:rPr>
         <w:drawing>
-          <wp:inline distT="0" distB="0" distL="0" distR="0" wp14:anchorId="10E64647" wp14:editId="034BD444">
-            <wp:extent cx="4305300" cy="2362200"/>
-            <wp:effectExtent l="0" t="0" r="0" b="0"/>
-            <wp:docPr id="8" name="Imagen 8"/>
+          <wp:inline distT="0" distB="0" distL="0" distR="0" wp14:anchorId="2B708664" wp14:editId="451AF01A">
+            <wp:extent cx="4038600" cy="2619375"/>
+            <wp:effectExtent l="0" t="0" r="0" b="9525"/>
+            <wp:docPr id="12" name="Imagen 12"/>
             <wp:cNvGraphicFramePr>
               <a:graphicFrameLocks xmlns:a="http://schemas.openxmlformats.org/drawingml/2006/main" noChangeAspect="1"/>
             </wp:cNvGraphicFramePr>
@@ -10532,113 +10423,13 @@
               <a:graphicData uri="http://schemas.openxmlformats.org/drawingml/2006/picture">
                 <pic:pic xmlns:pic="http://schemas.openxmlformats.org/drawingml/2006/picture">
                   <pic:nvPicPr>
-                    <pic:cNvPr id="0" name="Picture 11"/>
+                    <pic:cNvPr id="0" name="Picture 3"/>
                     <pic:cNvPicPr>
                       <a:picLocks noChangeAspect="1" noChangeArrowheads="1"/>
                     </pic:cNvPicPr>
                   </pic:nvPicPr>
                   <pic:blipFill>
                     <a:blip r:embed="rId13">
-                      <a:extLst>
-                        <a:ext uri="{28A0092B-C50C-407E-A947-70E740481C1C}">
-                          <a14:useLocalDpi xmlns:a14="http://schemas.microsoft.com/office/drawing/2010/main" val="0"/>
-                        </a:ext>
-                      </a:extLst>
-                    </a:blip>
-                    <a:srcRect/>
-                    <a:stretch>
-                      <a:fillRect/>
-                    </a:stretch>
-                  </pic:blipFill>
-                  <pic:spPr bwMode="auto">
-                    <a:xfrm>
-                      <a:off x="0" y="0"/>
-                      <a:ext cx="4305300" cy="2362200"/>
-                    </a:xfrm>
-                    <a:prstGeom prst="rect">
-                      <a:avLst/>
-                    </a:prstGeom>
-                    <a:noFill/>
-                    <a:ln>
-                      <a:noFill/>
-                    </a:ln>
-                  </pic:spPr>
-                </pic:pic>
-              </a:graphicData>
-            </a:graphic>
-          </wp:inline>
-        </w:drawing>
-      </w:r>
-    </w:p>
-    <w:p>
-      <w:pPr>
-        <w:pStyle w:val="Standard"/>
-        <w:jc w:val="both"/>
-        <w:rPr>
-          <w:b/>
-          <w:sz w:val="24"/>
-        </w:rPr>
-      </w:pPr>
-    </w:p>
-    <w:p>
-      <w:pPr>
-        <w:pStyle w:val="Standard"/>
-        <w:jc w:val="both"/>
-        <w:rPr>
-          <w:b/>
-          <w:sz w:val="24"/>
-        </w:rPr>
-      </w:pPr>
-      <w:r>
-        <w:rPr>
-          <w:b/>
-          <w:sz w:val="24"/>
-        </w:rPr>
-        <w:t xml:space="preserve">CU-1.2.3 Visualizar reportes de robo. </w:t>
-      </w:r>
-    </w:p>
-    <w:p>
-      <w:pPr>
-        <w:pStyle w:val="Standard"/>
-        <w:jc w:val="both"/>
-        <w:rPr>
-          <w:b/>
-          <w:sz w:val="24"/>
-        </w:rPr>
-      </w:pPr>
-    </w:p>
-    <w:p>
-      <w:pPr>
-        <w:pStyle w:val="Standard"/>
-        <w:jc w:val="center"/>
-        <w:rPr>
-          <w:b/>
-          <w:sz w:val="24"/>
-        </w:rPr>
-      </w:pPr>
-      <w:r>
-        <w:rPr>
-          <w:noProof/>
-        </w:rPr>
-        <w:drawing>
-          <wp:inline distT="0" distB="0" distL="0" distR="0" wp14:anchorId="3B4BA14F" wp14:editId="03AA44A4">
-            <wp:extent cx="4038600" cy="2619375"/>
-            <wp:effectExtent l="0" t="0" r="0" b="9525"/>
-            <wp:docPr id="9" name="Imagen 9"/>
-            <wp:cNvGraphicFramePr>
-              <a:graphicFrameLocks xmlns:a="http://schemas.openxmlformats.org/drawingml/2006/main" noChangeAspect="1"/>
-            </wp:cNvGraphicFramePr>
-            <a:graphic xmlns:a="http://schemas.openxmlformats.org/drawingml/2006/main">
-              <a:graphicData uri="http://schemas.openxmlformats.org/drawingml/2006/picture">
-                <pic:pic xmlns:pic="http://schemas.openxmlformats.org/drawingml/2006/picture">
-                  <pic:nvPicPr>
-                    <pic:cNvPr id="0" name="Picture 13"/>
-                    <pic:cNvPicPr>
-                      <a:picLocks noChangeAspect="1" noChangeArrowheads="1"/>
-                    </pic:cNvPicPr>
-                  </pic:nvPicPr>
-                  <pic:blipFill>
-                    <a:blip r:embed="rId14">
                       <a:extLst>
                         <a:ext uri="{28A0092B-C50C-407E-A947-70E740481C1C}">
                           <a14:useLocalDpi xmlns:a14="http://schemas.microsoft.com/office/drawing/2010/main" val="0"/>
@@ -10679,6 +10470,42 @@
           <w:sz w:val="24"/>
         </w:rPr>
       </w:pPr>
+      <w:r>
+        <w:rPr>
+          <w:b/>
+          <w:sz w:val="24"/>
+        </w:rPr>
+        <w:lastRenderedPageBreak/>
+        <w:t>CU-2.</w:t>
+      </w:r>
+      <w:r>
+        <w:rPr>
+          <w:b/>
+          <w:sz w:val="24"/>
+        </w:rPr>
+        <w:t>1</w:t>
+      </w:r>
+      <w:r>
+        <w:rPr>
+          <w:b/>
+          <w:sz w:val="24"/>
+        </w:rPr>
+        <w:t xml:space="preserve"> Crear </w:t>
+      </w:r>
+      <w:r>
+        <w:rPr>
+          <w:b/>
+          <w:sz w:val="24"/>
+        </w:rPr>
+        <w:t>r</w:t>
+      </w:r>
+      <w:r>
+        <w:rPr>
+          <w:b/>
+          <w:sz w:val="24"/>
+        </w:rPr>
+        <w:t>eporte de robo de bicicleta.</w:t>
+      </w:r>
     </w:p>
     <w:p>
       <w:pPr>
@@ -10689,12 +10516,68 @@
           <w:sz w:val="24"/>
         </w:rPr>
       </w:pPr>
-      <w:r>
+    </w:p>
+    <w:p>
+      <w:pPr>
+        <w:pStyle w:val="Standard"/>
+        <w:jc w:val="center"/>
         <w:rPr>
           <w:b/>
           <w:sz w:val="24"/>
         </w:rPr>
-        <w:t>CU-2.1 Registro de bicicleta.</w:t>
+      </w:pPr>
+      <w:r>
+        <w:rPr>
+          <w:noProof/>
+        </w:rPr>
+        <w:drawing>
+          <wp:inline distT="0" distB="0" distL="0" distR="0" wp14:anchorId="3073780C" wp14:editId="04DCB574">
+            <wp:extent cx="3943350" cy="1828800"/>
+            <wp:effectExtent l="0" t="0" r="0" b="0"/>
+            <wp:docPr id="13" name="Imagen 13"/>
+            <wp:cNvGraphicFramePr>
+              <a:graphicFrameLocks xmlns:a="http://schemas.openxmlformats.org/drawingml/2006/main" noChangeAspect="1"/>
+            </wp:cNvGraphicFramePr>
+            <a:graphic xmlns:a="http://schemas.openxmlformats.org/drawingml/2006/main">
+              <a:graphicData uri="http://schemas.openxmlformats.org/drawingml/2006/picture">
+                <pic:pic xmlns:pic="http://schemas.openxmlformats.org/drawingml/2006/picture">
+                  <pic:nvPicPr>
+                    <pic:cNvPr id="0" name="Picture 5"/>
+                    <pic:cNvPicPr>
+                      <a:picLocks noChangeAspect="1" noChangeArrowheads="1"/>
+                    </pic:cNvPicPr>
+                  </pic:nvPicPr>
+                  <pic:blipFill>
+                    <a:blip r:embed="rId14">
+                      <a:extLst>
+                        <a:ext uri="{28A0092B-C50C-407E-A947-70E740481C1C}">
+                          <a14:useLocalDpi xmlns:a14="http://schemas.microsoft.com/office/drawing/2010/main" val="0"/>
+                        </a:ext>
+                      </a:extLst>
+                    </a:blip>
+                    <a:srcRect/>
+                    <a:stretch>
+                      <a:fillRect/>
+                    </a:stretch>
+                  </pic:blipFill>
+                  <pic:spPr bwMode="auto">
+                    <a:xfrm>
+                      <a:off x="0" y="0"/>
+                      <a:ext cx="3943350" cy="1828800"/>
+                    </a:xfrm>
+                    <a:prstGeom prst="rect">
+                      <a:avLst/>
+                    </a:prstGeom>
+                    <a:noFill/>
+                    <a:ln>
+                      <a:noFill/>
+                    </a:ln>
+                  </pic:spPr>
+                </pic:pic>
+              </a:graphicData>
+            </a:graphic>
+          </wp:inline>
+        </w:drawing>
       </w:r>
     </w:p>
     <w:p>
@@ -10706,6 +10589,13 @@
           <w:sz w:val="24"/>
         </w:rPr>
       </w:pPr>
+      <w:r>
+        <w:rPr>
+          <w:b/>
+          <w:sz w:val="24"/>
+        </w:rPr>
+        <w:t xml:space="preserve"> </w:t>
+      </w:r>
     </w:p>
     <w:p>
       <w:pPr>
@@ -10716,6 +10606,27 @@
           <w:sz w:val="24"/>
         </w:rPr>
       </w:pPr>
+      <w:r>
+        <w:rPr>
+          <w:b/>
+          <w:sz w:val="24"/>
+        </w:rPr>
+        <w:t>CU-2.</w:t>
+      </w:r>
+      <w:r>
+        <w:rPr>
+          <w:b/>
+          <w:sz w:val="24"/>
+        </w:rPr>
+        <w:t>2</w:t>
+      </w:r>
+      <w:r>
+        <w:rPr>
+          <w:b/>
+          <w:sz w:val="24"/>
+        </w:rPr>
+        <w:t xml:space="preserve"> Búsqueda de un reporte de robo. </w:t>
+      </w:r>
     </w:p>
     <w:p>
       <w:pPr>
@@ -10730,7 +10641,7 @@
     <w:p>
       <w:pPr>
         <w:pStyle w:val="Standard"/>
-        <w:jc w:val="both"/>
+        <w:jc w:val="center"/>
         <w:rPr>
           <w:b/>
           <w:sz w:val="24"/>
@@ -10738,99 +10649,57 @@
       </w:pPr>
       <w:r>
         <w:rPr>
-          <w:b/>
-          <w:sz w:val="24"/>
+          <w:noProof/>
         </w:rPr>
-        <w:t xml:space="preserve">CU-2.2 Crear </w:t>
-      </w:r>
-      <w:r>
-        <w:rPr>
-          <w:b/>
-          <w:sz w:val="24"/>
-        </w:rPr>
-        <w:t>r</w:t>
-      </w:r>
-      <w:r>
-        <w:rPr>
-          <w:b/>
-          <w:sz w:val="24"/>
-        </w:rPr>
-        <w:t>eporte de robo de bicicleta.</w:t>
-      </w:r>
-    </w:p>
-    <w:p>
-      <w:pPr>
-        <w:pStyle w:val="Standard"/>
-        <w:jc w:val="both"/>
-        <w:rPr>
-          <w:b/>
-          <w:sz w:val="24"/>
-        </w:rPr>
-      </w:pPr>
-    </w:p>
-    <w:p>
-      <w:pPr>
-        <w:pStyle w:val="Standard"/>
-        <w:jc w:val="both"/>
-        <w:rPr>
-          <w:b/>
-          <w:sz w:val="24"/>
-        </w:rPr>
-      </w:pPr>
-    </w:p>
-    <w:p>
-      <w:pPr>
-        <w:pStyle w:val="Standard"/>
-        <w:jc w:val="both"/>
-        <w:rPr>
-          <w:b/>
-          <w:sz w:val="24"/>
-        </w:rPr>
-      </w:pPr>
-      <w:r>
-        <w:rPr>
-          <w:b/>
-          <w:sz w:val="24"/>
-        </w:rPr>
-        <w:t xml:space="preserve"> </w:t>
-      </w:r>
-    </w:p>
-    <w:p>
-      <w:pPr>
-        <w:pStyle w:val="Standard"/>
-        <w:jc w:val="both"/>
-        <w:rPr>
-          <w:b/>
-          <w:sz w:val="24"/>
-        </w:rPr>
-      </w:pPr>
-      <w:r>
-        <w:rPr>
-          <w:b/>
-          <w:sz w:val="24"/>
-        </w:rPr>
-        <w:t xml:space="preserve">CU-2.3 Búsqueda de un reporte de robo. </w:t>
-      </w:r>
-    </w:p>
-    <w:p>
-      <w:pPr>
-        <w:pStyle w:val="Standard"/>
-        <w:jc w:val="both"/>
-        <w:rPr>
-          <w:b/>
-          <w:sz w:val="24"/>
-        </w:rPr>
-      </w:pPr>
-    </w:p>
-    <w:p>
-      <w:pPr>
-        <w:pStyle w:val="Standard"/>
-        <w:jc w:val="both"/>
-        <w:rPr>
-          <w:b/>
-          <w:sz w:val="24"/>
-        </w:rPr>
-      </w:pPr>
+        <w:drawing>
+          <wp:inline distT="0" distB="0" distL="0" distR="0" wp14:anchorId="67FC2975" wp14:editId="674F057F">
+            <wp:extent cx="3857625" cy="2647950"/>
+            <wp:effectExtent l="0" t="0" r="9525" b="0"/>
+            <wp:docPr id="14" name="Imagen 14"/>
+            <wp:cNvGraphicFramePr>
+              <a:graphicFrameLocks xmlns:a="http://schemas.openxmlformats.org/drawingml/2006/main" noChangeAspect="1"/>
+            </wp:cNvGraphicFramePr>
+            <a:graphic xmlns:a="http://schemas.openxmlformats.org/drawingml/2006/main">
+              <a:graphicData uri="http://schemas.openxmlformats.org/drawingml/2006/picture">
+                <pic:pic xmlns:pic="http://schemas.openxmlformats.org/drawingml/2006/picture">
+                  <pic:nvPicPr>
+                    <pic:cNvPr id="0" name="Picture 7"/>
+                    <pic:cNvPicPr>
+                      <a:picLocks noChangeAspect="1" noChangeArrowheads="1"/>
+                    </pic:cNvPicPr>
+                  </pic:nvPicPr>
+                  <pic:blipFill>
+                    <a:blip r:embed="rId15">
+                      <a:extLst>
+                        <a:ext uri="{28A0092B-C50C-407E-A947-70E740481C1C}">
+                          <a14:useLocalDpi xmlns:a14="http://schemas.microsoft.com/office/drawing/2010/main" val="0"/>
+                        </a:ext>
+                      </a:extLst>
+                    </a:blip>
+                    <a:srcRect/>
+                    <a:stretch>
+                      <a:fillRect/>
+                    </a:stretch>
+                  </pic:blipFill>
+                  <pic:spPr bwMode="auto">
+                    <a:xfrm>
+                      <a:off x="0" y="0"/>
+                      <a:ext cx="3857625" cy="2647950"/>
+                    </a:xfrm>
+                    <a:prstGeom prst="rect">
+                      <a:avLst/>
+                    </a:prstGeom>
+                    <a:noFill/>
+                    <a:ln>
+                      <a:noFill/>
+                    </a:ln>
+                  </pic:spPr>
+                </pic:pic>
+              </a:graphicData>
+            </a:graphic>
+          </wp:inline>
+        </w:drawing>
+      </w:r>
     </w:p>
     <w:p>
       <w:pPr>
@@ -10851,7 +10720,6 @@
       </w:pPr>
       <w:bookmarkStart w:id="17" w:name="_Toc61216584"/>
       <w:r>
-        <w:lastRenderedPageBreak/>
         <w:t>Especificación de Casos de Uso del Sistema</w:t>
       </w:r>
       <w:bookmarkEnd w:id="17"/>
@@ -11477,6 +11345,7 @@
                 <w:sz w:val="21"/>
                 <w:szCs w:val="21"/>
               </w:rPr>
+              <w:lastRenderedPageBreak/>
               <w:t>[Importancia]</w:t>
             </w:r>
           </w:p>
@@ -12944,7 +12813,6 @@
                 <w:sz w:val="21"/>
                 <w:szCs w:val="21"/>
               </w:rPr>
-              <w:lastRenderedPageBreak/>
               <w:t>[Dependencias]</w:t>
             </w:r>
           </w:p>
@@ -14482,7 +14350,6 @@
     <w:p>
       <w:pPr>
         <w:pStyle w:val="Table"/>
-        <w:jc w:val="center"/>
       </w:pPr>
     </w:p>
     <w:tbl>
@@ -14539,7 +14406,17 @@
                 <w:sz w:val="21"/>
                 <w:szCs w:val="21"/>
               </w:rPr>
-              <w:t>ID: 6</w:t>
+              <w:t xml:space="preserve">ID: </w:t>
+            </w:r>
+            <w:r>
+              <w:rPr>
+                <w:rFonts w:ascii="Calibri" w:hAnsi="Calibri"/>
+                <w:b/>
+                <w:bCs/>
+                <w:sz w:val="21"/>
+                <w:szCs w:val="21"/>
+              </w:rPr>
+              <w:t>6</w:t>
             </w:r>
           </w:p>
         </w:tc>
@@ -14580,17 +14457,37 @@
                 <w:sz w:val="21"/>
                 <w:szCs w:val="21"/>
               </w:rPr>
-              <w:t xml:space="preserve">CU-1.2.2 Visualizar </w:t>
-            </w:r>
-            <w:r>
-              <w:rPr>
-                <w:rFonts w:ascii="Calibri" w:hAnsi="Calibri"/>
-                <w:i/>
-                <w:iCs/>
-                <w:sz w:val="21"/>
-                <w:szCs w:val="21"/>
-              </w:rPr>
-              <w:t>bicicletas registradas</w:t>
+              <w:t>CU-1.2.</w:t>
+            </w:r>
+            <w:r>
+              <w:rPr>
+                <w:rFonts w:ascii="Calibri" w:hAnsi="Calibri"/>
+                <w:i/>
+                <w:iCs/>
+                <w:sz w:val="21"/>
+                <w:szCs w:val="21"/>
+              </w:rPr>
+              <w:t>2</w:t>
+            </w:r>
+            <w:r>
+              <w:rPr>
+                <w:rFonts w:ascii="Calibri" w:hAnsi="Calibri"/>
+                <w:i/>
+                <w:iCs/>
+                <w:sz w:val="21"/>
+                <w:szCs w:val="21"/>
+              </w:rPr>
+              <w:t xml:space="preserve"> </w:t>
+            </w:r>
+            <w:r>
+              <w:rPr>
+                <w:rFonts w:ascii="Calibri" w:hAnsi="Calibri"/>
+                <w:i/>
+                <w:iCs/>
+                <w:sz w:val="21"/>
+                <w:szCs w:val="21"/>
+              </w:rPr>
+              <w:t>Visualizar reportes de robo</w:t>
             </w:r>
           </w:p>
         </w:tc>
@@ -14701,7 +14598,7 @@
       </w:tr>
       <w:tr>
         <w:trPr>
-          <w:trHeight w:hRule="exact" w:val="596"/>
+          <w:trHeight w:hRule="exact" w:val="514"/>
         </w:trPr>
         <w:tc>
           <w:tcPr>
@@ -14792,34 +14689,14 @@
                 <w:sz w:val="21"/>
                 <w:szCs w:val="21"/>
               </w:rPr>
-              <w:t>.2</w:t>
-            </w:r>
-            <w:r>
-              <w:rPr>
-                <w:rFonts w:ascii="Calibri" w:hAnsi="Calibri"/>
-                <w:i/>
-                <w:iCs/>
-                <w:sz w:val="21"/>
-                <w:szCs w:val="21"/>
-              </w:rPr>
-              <w:t xml:space="preserve"> Administra</w:t>
-            </w:r>
-            <w:r>
-              <w:rPr>
-                <w:rFonts w:ascii="Calibri" w:hAnsi="Calibri"/>
-                <w:i/>
-                <w:iCs/>
-                <w:sz w:val="21"/>
-                <w:szCs w:val="21"/>
-              </w:rPr>
-              <w:t>ción de la plataforma.</w:t>
+              <w:t>.2 Administración de la plataforma.</w:t>
             </w:r>
           </w:p>
         </w:tc>
       </w:tr>
       <w:tr>
         <w:trPr>
-          <w:trHeight w:hRule="exact" w:val="438"/>
+          <w:trHeight w:hRule="exact" w:val="522"/>
         </w:trPr>
         <w:tc>
           <w:tcPr>
@@ -14896,7 +14773,7 @@
                 <w:sz w:val="21"/>
                 <w:szCs w:val="21"/>
               </w:rPr>
-              <w:t>El usuario administrador se dirige a la pestaña ‘Bicicletas’.</w:t>
+              <w:t>El usuario administrador se dirige a la pestaña ‘Reportes’.</w:t>
             </w:r>
           </w:p>
         </w:tc>
@@ -14940,7 +14817,6 @@
                 <w:sz w:val="21"/>
                 <w:szCs w:val="21"/>
               </w:rPr>
-              <w:lastRenderedPageBreak/>
               <w:t>Descripción</w:t>
             </w:r>
           </w:p>
@@ -14979,14 +14855,23 @@
                 <w:sz w:val="21"/>
                 <w:szCs w:val="21"/>
               </w:rPr>
-              <w:t xml:space="preserve">Este caso de uso le permite ver al usuario administrador la lista de bicicletas que están registradas, le permite ver el detalle de esa bicicleta, borrar esa bicicleta y ver más bicicletas con paginación. </w:t>
+              <w:t xml:space="preserve">Este caso de uso le permite ver al usuario administrador la lista de los reportes de robo de bicicletas que se han hecho al momento, le permite ver el detalle de ese reporte, borrar el reporte </w:t>
+            </w:r>
+            <w:r>
+              <w:rPr>
+                <w:i/>
+                <w:iCs/>
+                <w:sz w:val="21"/>
+                <w:szCs w:val="21"/>
+              </w:rPr>
+              <w:t xml:space="preserve">y ver más reportes con paginación. </w:t>
             </w:r>
           </w:p>
         </w:tc>
       </w:tr>
       <w:tr>
         <w:trPr>
-          <w:trHeight w:hRule="exact" w:val="488"/>
+          <w:trHeight w:hRule="exact" w:val="643"/>
         </w:trPr>
         <w:tc>
           <w:tcPr>
@@ -15063,7 +14948,7 @@
                 <w:sz w:val="21"/>
                 <w:szCs w:val="21"/>
               </w:rPr>
-              <w:t xml:space="preserve">El sistema le muestra la lista de todas las bicicletas dadas de alta en tiempo real. </w:t>
+              <w:t xml:space="preserve">El sistema le muestra la lista de todos los reportes de robo dadas de alta en tiempo real.  </w:t>
             </w:r>
             <w:r>
               <w:rPr>
@@ -15080,7 +14965,7 @@
       </w:tr>
       <w:tr>
         <w:trPr>
-          <w:trHeight w:hRule="exact" w:val="524"/>
+          <w:trHeight w:hRule="exact" w:val="496"/>
         </w:trPr>
         <w:tc>
           <w:tcPr>
@@ -15157,14 +15042,14 @@
                 <w:sz w:val="21"/>
                 <w:szCs w:val="21"/>
               </w:rPr>
-              <w:t xml:space="preserve">Alta importancia, ya que se puede ver los detalles de una bicicleta o darla de baja. </w:t>
+              <w:t>Alta importancia, ya que se puede ver los detalles del reporte de robo o darla de baja.</w:t>
             </w:r>
           </w:p>
         </w:tc>
       </w:tr>
       <w:tr>
         <w:trPr>
-          <w:trHeight w:hRule="exact" w:val="362"/>
+          <w:trHeight w:hRule="exact" w:val="390"/>
         </w:trPr>
         <w:tc>
           <w:tcPr>
@@ -15248,7 +15133,7 @@
       </w:tr>
       <w:tr>
         <w:trPr>
-          <w:trHeight w:hRule="exact" w:val="414"/>
+          <w:trHeight w:hRule="exact" w:val="450"/>
         </w:trPr>
         <w:tc>
           <w:tcPr>
@@ -15340,13 +15225,25 @@
         <w:t xml:space="preserve">Tabla </w:t>
       </w:r>
       <w:r>
-        <w:t>8 (e).</w:t>
-      </w:r>
-      <w:r>
-        <w:t xml:space="preserve"> CU-1.2.2 Visualizar </w:t>
-      </w:r>
-      <w:r>
-        <w:t>bicicletas registradas</w:t>
+        <w:t>8 (</w:t>
+      </w:r>
+      <w:r>
+        <w:t>e</w:t>
+      </w:r>
+      <w:r>
+        <w:t>).</w:t>
+      </w:r>
+      <w:r>
+        <w:t xml:space="preserve"> CU-1.2.</w:t>
+      </w:r>
+      <w:r>
+        <w:t>2</w:t>
+      </w:r>
+      <w:r>
+        <w:t xml:space="preserve"> </w:t>
+      </w:r>
+      <w:r>
+        <w:t>Visualizar reportes de robo</w:t>
       </w:r>
       <w:r>
         <w:t>.</w:t>
@@ -15355,7 +15252,11 @@
     <w:p>
       <w:pPr>
         <w:pStyle w:val="Table"/>
-        <w:jc w:val="center"/>
+      </w:pPr>
+    </w:p>
+    <w:p>
+      <w:pPr>
+        <w:pStyle w:val="Table"/>
       </w:pPr>
     </w:p>
     <w:tbl>
@@ -15412,7 +15313,18 @@
                 <w:sz w:val="21"/>
                 <w:szCs w:val="21"/>
               </w:rPr>
-              <w:t>ID: 7</w:t>
+              <w:lastRenderedPageBreak/>
+              <w:t xml:space="preserve">ID: </w:t>
+            </w:r>
+            <w:r>
+              <w:rPr>
+                <w:rFonts w:ascii="Calibri" w:hAnsi="Calibri"/>
+                <w:b/>
+                <w:bCs/>
+                <w:sz w:val="21"/>
+                <w:szCs w:val="21"/>
+              </w:rPr>
+              <w:t>7</w:t>
             </w:r>
           </w:p>
         </w:tc>
@@ -15453,17 +15365,27 @@
                 <w:sz w:val="21"/>
                 <w:szCs w:val="21"/>
               </w:rPr>
-              <w:t xml:space="preserve">CU-1.2.3 </w:t>
-            </w:r>
-            <w:r>
-              <w:rPr>
-                <w:rFonts w:ascii="Calibri" w:hAnsi="Calibri"/>
-                <w:i/>
-                <w:iCs/>
-                <w:sz w:val="21"/>
-                <w:szCs w:val="21"/>
-              </w:rPr>
-              <w:t>Visualizar reportes de robo</w:t>
+              <w:t>CU-2.</w:t>
+            </w:r>
+            <w:r>
+              <w:rPr>
+                <w:rFonts w:ascii="Calibri" w:hAnsi="Calibri"/>
+                <w:i/>
+                <w:iCs/>
+                <w:sz w:val="21"/>
+                <w:szCs w:val="21"/>
+              </w:rPr>
+              <w:t>1</w:t>
+            </w:r>
+            <w:r>
+              <w:rPr>
+                <w:rFonts w:ascii="Calibri" w:hAnsi="Calibri"/>
+                <w:i/>
+                <w:iCs/>
+                <w:sz w:val="21"/>
+                <w:szCs w:val="21"/>
+              </w:rPr>
+              <w:t xml:space="preserve"> Crear reporte de robo de bicicleta</w:t>
             </w:r>
           </w:p>
         </w:tc>
@@ -15547,34 +15469,14 @@
                 <w:sz w:val="21"/>
                 <w:szCs w:val="21"/>
               </w:rPr>
-              <w:t>1.0 (-</w:t>
-            </w:r>
-            <w:r>
-              <w:rPr>
-                <w:rFonts w:ascii="Calibri" w:hAnsi="Calibri"/>
-                <w:i/>
-                <w:iCs/>
-                <w:sz w:val="21"/>
-                <w:szCs w:val="21"/>
-              </w:rPr>
-              <w:t>enero-2021</w:t>
-            </w:r>
-            <w:r>
-              <w:rPr>
-                <w:rFonts w:ascii="Calibri" w:hAnsi="Calibri"/>
-                <w:i/>
-                <w:iCs/>
-                <w:sz w:val="21"/>
-                <w:szCs w:val="21"/>
-              </w:rPr>
-              <w:t>)</w:t>
+              <w:t>1.0 (-enero-2021)</w:t>
             </w:r>
           </w:p>
         </w:tc>
       </w:tr>
       <w:tr>
         <w:trPr>
-          <w:trHeight w:hRule="exact" w:val="514"/>
+          <w:trHeight w:hRule="exact" w:val="513"/>
         </w:trPr>
         <w:tc>
           <w:tcPr>
@@ -15655,24 +15557,14 @@
                 <w:sz w:val="21"/>
                 <w:szCs w:val="21"/>
               </w:rPr>
-              <w:t>CU-1</w:t>
-            </w:r>
-            <w:r>
-              <w:rPr>
-                <w:rFonts w:ascii="Calibri" w:hAnsi="Calibri"/>
-                <w:i/>
-                <w:iCs/>
-                <w:sz w:val="21"/>
-                <w:szCs w:val="21"/>
-              </w:rPr>
-              <w:t>.2 Administración de la plataforma.</w:t>
+              <w:t xml:space="preserve">CU-2 Usuario estándar. </w:t>
             </w:r>
           </w:p>
         </w:tc>
       </w:tr>
       <w:tr>
         <w:trPr>
-          <w:trHeight w:hRule="exact" w:val="522"/>
+          <w:trHeight w:hRule="exact" w:val="737"/>
         </w:trPr>
         <w:tc>
           <w:tcPr>
@@ -15749,14 +15641,14 @@
                 <w:sz w:val="21"/>
                 <w:szCs w:val="21"/>
               </w:rPr>
-              <w:t>El usuario administrador se dirige a la pestaña ‘Reportes’.</w:t>
+              <w:t xml:space="preserve">Usuario estándar realiza una búsqueda de bicicleta robada y se obtiene como resultado que la bicicleta es robada. </w:t>
             </w:r>
           </w:p>
         </w:tc>
       </w:tr>
       <w:tr>
         <w:trPr>
-          <w:trHeight w:hRule="exact" w:val="947"/>
+          <w:trHeight w:hRule="exact" w:val="709"/>
         </w:trPr>
         <w:tc>
           <w:tcPr>
@@ -15831,23 +15723,14 @@
                 <w:sz w:val="21"/>
                 <w:szCs w:val="21"/>
               </w:rPr>
-              <w:t xml:space="preserve">Este caso de uso le permite ver al usuario administrador la lista de los reportes de robo de bicicletas que se han hecho al momento, le permite ver el detalle de ese reporte, borrar el reporte </w:t>
-            </w:r>
-            <w:r>
-              <w:rPr>
-                <w:i/>
-                <w:iCs/>
-                <w:sz w:val="21"/>
-                <w:szCs w:val="21"/>
-              </w:rPr>
-              <w:t xml:space="preserve">y ver más reportes con paginación. </w:t>
+              <w:t xml:space="preserve">Permite al usuario ponerse en contacto con el dueño de la bicicleta, ya sea por medio de un correo o a través de un número celular.  </w:t>
             </w:r>
           </w:p>
         </w:tc>
       </w:tr>
       <w:tr>
         <w:trPr>
-          <w:trHeight w:hRule="exact" w:val="643"/>
+          <w:trHeight w:hRule="exact" w:val="657"/>
         </w:trPr>
         <w:tc>
           <w:tcPr>
@@ -15924,24 +15807,14 @@
                 <w:sz w:val="21"/>
                 <w:szCs w:val="21"/>
               </w:rPr>
-              <w:t xml:space="preserve">El sistema le muestra la lista de todos los reportes de robo dadas de alta en tiempo real.  </w:t>
-            </w:r>
-            <w:r>
-              <w:rPr>
-                <w:rFonts w:ascii="Calibri" w:hAnsi="Calibri"/>
-                <w:i/>
-                <w:iCs/>
-                <w:sz w:val="21"/>
-                <w:szCs w:val="21"/>
-              </w:rPr>
-              <w:t xml:space="preserve"> </w:t>
+              <w:t xml:space="preserve">El sistema le dará la opción de mostrar datos de usuario, para así ponerse en contacto con él. </w:t>
             </w:r>
           </w:p>
         </w:tc>
       </w:tr>
       <w:tr>
         <w:trPr>
-          <w:trHeight w:hRule="exact" w:val="496"/>
+          <w:trHeight w:hRule="exact" w:val="420"/>
         </w:trPr>
         <w:tc>
           <w:tcPr>
@@ -16018,14 +15891,14 @@
                 <w:sz w:val="21"/>
                 <w:szCs w:val="21"/>
               </w:rPr>
-              <w:t>Alta importancia, ya que se puede ver los detalles del reporte de robo o darla de baja.</w:t>
+              <w:t xml:space="preserve">Alta importancia, donde se realiza la denuncia que se encontró su bicicleta. </w:t>
             </w:r>
           </w:p>
         </w:tc>
       </w:tr>
       <w:tr>
         <w:trPr>
-          <w:trHeight w:hRule="exact" w:val="390"/>
+          <w:trHeight w:hRule="exact" w:val="383"/>
         </w:trPr>
         <w:tc>
           <w:tcPr>
@@ -16109,7 +15982,7 @@
       </w:tr>
       <w:tr>
         <w:trPr>
-          <w:trHeight w:hRule="exact" w:val="450"/>
+          <w:trHeight w:hRule="exact" w:val="373"/>
         </w:trPr>
         <w:tc>
           <w:tcPr>
@@ -16198,16 +16071,13 @@
         <w:jc w:val="center"/>
       </w:pPr>
       <w:r>
-        <w:t xml:space="preserve">Tabla </w:t>
-      </w:r>
-      <w:r>
-        <w:t>8 (f).</w:t>
-      </w:r>
-      <w:r>
-        <w:t xml:space="preserve"> CU-1.2.3 </w:t>
-      </w:r>
-      <w:r>
-        <w:t>Visualizar reportes de robo</w:t>
+        <w:t>Tabla 8 (</w:t>
+      </w:r>
+      <w:r>
+        <w:t>f</w:t>
+      </w:r>
+      <w:r>
+        <w:t>). CU-2.2 Crear reporte de robo de bicicleta</w:t>
       </w:r>
       <w:r>
         <w:t>.</w:t>
@@ -16273,7 +16143,17 @@
                 <w:sz w:val="21"/>
                 <w:szCs w:val="21"/>
               </w:rPr>
-              <w:t>ID: 8</w:t>
+              <w:t xml:space="preserve">ID: </w:t>
+            </w:r>
+            <w:r>
+              <w:rPr>
+                <w:rFonts w:ascii="Calibri" w:hAnsi="Calibri"/>
+                <w:b/>
+                <w:bCs/>
+                <w:sz w:val="21"/>
+                <w:szCs w:val="21"/>
+              </w:rPr>
+              <w:t>8</w:t>
             </w:r>
           </w:p>
         </w:tc>
@@ -16314,17 +16194,27 @@
                 <w:sz w:val="21"/>
                 <w:szCs w:val="21"/>
               </w:rPr>
-              <w:t>CU-2</w:t>
-            </w:r>
-            <w:r>
-              <w:rPr>
-                <w:rFonts w:ascii="Calibri" w:hAnsi="Calibri"/>
-                <w:i/>
-                <w:iCs/>
-                <w:sz w:val="21"/>
-                <w:szCs w:val="21"/>
-              </w:rPr>
-              <w:t>.1 Registro de bicicleta</w:t>
+              <w:t>CU-2.</w:t>
+            </w:r>
+            <w:r>
+              <w:rPr>
+                <w:rFonts w:ascii="Calibri" w:hAnsi="Calibri"/>
+                <w:i/>
+                <w:iCs/>
+                <w:sz w:val="21"/>
+                <w:szCs w:val="21"/>
+              </w:rPr>
+              <w:t>2</w:t>
+            </w:r>
+            <w:r>
+              <w:rPr>
+                <w:rFonts w:ascii="Calibri" w:hAnsi="Calibri"/>
+                <w:i/>
+                <w:iCs/>
+                <w:sz w:val="21"/>
+                <w:szCs w:val="21"/>
+              </w:rPr>
+              <w:t xml:space="preserve"> Búsqueda de un reporte de robo</w:t>
             </w:r>
           </w:p>
         </w:tc>
@@ -16408,27 +16298,7 @@
                 <w:sz w:val="21"/>
                 <w:szCs w:val="21"/>
               </w:rPr>
-              <w:t>1.0 (-</w:t>
-            </w:r>
-            <w:r>
-              <w:rPr>
-                <w:rFonts w:ascii="Calibri" w:hAnsi="Calibri"/>
-                <w:i/>
-                <w:iCs/>
-                <w:sz w:val="21"/>
-                <w:szCs w:val="21"/>
-              </w:rPr>
-              <w:t>enero-2021</w:t>
-            </w:r>
-            <w:r>
-              <w:rPr>
-                <w:rFonts w:ascii="Calibri" w:hAnsi="Calibri"/>
-                <w:i/>
-                <w:iCs/>
-                <w:sz w:val="21"/>
-                <w:szCs w:val="21"/>
-              </w:rPr>
-              <w:t>)</w:t>
+              <w:t>1.0 (-enero-2021)</w:t>
             </w:r>
           </w:p>
         </w:tc>
@@ -16516,27 +16386,7 @@
                 <w:sz w:val="21"/>
                 <w:szCs w:val="21"/>
               </w:rPr>
-              <w:t>CU</w:t>
-            </w:r>
-            <w:r>
-              <w:rPr>
-                <w:rFonts w:ascii="Calibri" w:hAnsi="Calibri"/>
-                <w:i/>
-                <w:iCs/>
-                <w:sz w:val="21"/>
-                <w:szCs w:val="21"/>
-              </w:rPr>
-              <w:t>-2 Usuario estándar.</w:t>
-            </w:r>
-            <w:r>
-              <w:rPr>
-                <w:rFonts w:ascii="Calibri" w:hAnsi="Calibri"/>
-                <w:i/>
-                <w:iCs/>
-                <w:sz w:val="21"/>
-                <w:szCs w:val="21"/>
-              </w:rPr>
-              <w:t xml:space="preserve"> </w:t>
+              <w:t xml:space="preserve">CU-2 Usuario estándar. </w:t>
             </w:r>
           </w:p>
         </w:tc>
@@ -16612,12 +16462,42 @@
                 <w:szCs w:val="21"/>
               </w:rPr>
             </w:pPr>
+            <w:r>
+              <w:rPr>
+                <w:rFonts w:ascii="Calibri" w:hAnsi="Calibri"/>
+                <w:i/>
+                <w:iCs/>
+                <w:sz w:val="21"/>
+                <w:szCs w:val="21"/>
+              </w:rPr>
+              <w:t>El usuario estándar ingresa a la p</w:t>
+            </w:r>
+            <w:r>
+              <w:rPr>
+                <w:rFonts w:ascii="Calibri" w:hAnsi="Calibri"/>
+                <w:i/>
+                <w:iCs/>
+                <w:sz w:val="21"/>
+                <w:szCs w:val="21"/>
+              </w:rPr>
+              <w:t>á</w:t>
+            </w:r>
+            <w:r>
+              <w:rPr>
+                <w:rFonts w:ascii="Calibri" w:hAnsi="Calibri"/>
+                <w:i/>
+                <w:iCs/>
+                <w:sz w:val="21"/>
+                <w:szCs w:val="21"/>
+              </w:rPr>
+              <w:t>gina y en la pestaña de búsqueda hay diferentes formas de realizar la búsqueda por número de serie, marca y modelo.</w:t>
+            </w:r>
           </w:p>
         </w:tc>
       </w:tr>
       <w:tr>
         <w:trPr>
-          <w:trHeight w:hRule="exact" w:val="791"/>
+          <w:trHeight w:hRule="exact" w:val="960"/>
         </w:trPr>
         <w:tc>
           <w:tcPr>
@@ -16654,7 +16534,6 @@
                 <w:sz w:val="21"/>
                 <w:szCs w:val="21"/>
               </w:rPr>
-              <w:lastRenderedPageBreak/>
               <w:t>Descripción</w:t>
             </w:r>
           </w:p>
@@ -16686,12 +16565,21 @@
                 <w:szCs w:val="21"/>
               </w:rPr>
             </w:pPr>
+            <w:r>
+              <w:rPr>
+                <w:i/>
+                <w:iCs/>
+                <w:sz w:val="21"/>
+                <w:szCs w:val="21"/>
+              </w:rPr>
+              <w:t>El usuario realiza una búsqueda de bicicleta robada, la búsqueda se puede realizar por marca y te regresara todas las bicicletas que sean de esa marca, modelo todas las bicicletas de ese modelo y el número de serie, el cual es único.</w:t>
+            </w:r>
           </w:p>
         </w:tc>
       </w:tr>
       <w:tr>
         <w:trPr>
-          <w:trHeight w:hRule="exact" w:val="657"/>
+          <w:trHeight w:hRule="exact" w:val="933"/>
         </w:trPr>
         <w:tc>
           <w:tcPr>
@@ -16760,12 +16648,32 @@
                 <w:szCs w:val="21"/>
               </w:rPr>
             </w:pPr>
+            <w:r>
+              <w:rPr>
+                <w:rFonts w:ascii="Calibri" w:hAnsi="Calibri"/>
+                <w:i/>
+                <w:iCs/>
+                <w:sz w:val="21"/>
+                <w:szCs w:val="21"/>
+              </w:rPr>
+              <w:t>El sistema regresara una lista de todas las bicicletas que cumplan con el criterio de búsqueda o de lo contrario, un mensaje con la leyenda no hay bicicletas con esas características</w:t>
+            </w:r>
+            <w:r>
+              <w:rPr>
+                <w:rFonts w:ascii="Calibri" w:hAnsi="Calibri"/>
+                <w:i/>
+                <w:iCs/>
+                <w:sz w:val="21"/>
+                <w:szCs w:val="21"/>
+              </w:rPr>
+              <w:t>.</w:t>
+            </w:r>
           </w:p>
         </w:tc>
       </w:tr>
       <w:tr>
         <w:trPr>
-          <w:trHeight w:hRule="exact" w:val="658"/>
+          <w:trHeight w:hRule="exact" w:val="394"/>
         </w:trPr>
         <w:tc>
           <w:tcPr>
@@ -16834,12 +16742,22 @@
                 <w:szCs w:val="21"/>
               </w:rPr>
             </w:pPr>
+            <w:r>
+              <w:rPr>
+                <w:rFonts w:ascii="Calibri" w:hAnsi="Calibri"/>
+                <w:i/>
+                <w:iCs/>
+                <w:sz w:val="21"/>
+                <w:szCs w:val="21"/>
+              </w:rPr>
+              <w:t xml:space="preserve">Alta importancia. </w:t>
+            </w:r>
           </w:p>
         </w:tc>
       </w:tr>
       <w:tr>
         <w:trPr>
-          <w:trHeight w:hRule="exact" w:val="511"/>
+          <w:trHeight w:hRule="exact" w:val="500"/>
         </w:trPr>
         <w:tc>
           <w:tcPr>
@@ -16916,7 +16834,7 @@
                 <w:sz w:val="21"/>
                 <w:szCs w:val="21"/>
               </w:rPr>
-              <w:t xml:space="preserve"> </w:t>
+              <w:t xml:space="preserve">Alta. </w:t>
             </w:r>
           </w:p>
         </w:tc>
@@ -17000,7 +16918,7 @@
                 <w:sz w:val="21"/>
                 <w:szCs w:val="21"/>
               </w:rPr>
-              <w:t xml:space="preserve"> </w:t>
+              <w:t xml:space="preserve">En proceso. </w:t>
             </w:r>
           </w:p>
         </w:tc>
@@ -17012,1609 +16930,19 @@
         <w:jc w:val="center"/>
       </w:pPr>
       <w:r>
-        <w:t xml:space="preserve">Tabla </w:t>
-      </w:r>
-      <w:r>
-        <w:t>8 (g).</w:t>
-      </w:r>
-      <w:r>
-        <w:t xml:space="preserve"> CU-2.</w:t>
-      </w:r>
-      <w:r>
-        <w:t>1 Registro de bicicleta</w:t>
-      </w:r>
-      <w:r>
-        <w:t>.</w:t>
-      </w:r>
-    </w:p>
-    <w:p>
-      <w:pPr>
-        <w:pStyle w:val="Table"/>
-        <w:jc w:val="center"/>
-      </w:pPr>
-    </w:p>
-    <w:tbl>
-      <w:tblPr>
-        <w:tblW w:w="9076" w:type="dxa"/>
-        <w:tblLayout w:type="fixed"/>
-        <w:tblCellMar>
-          <w:left w:w="10" w:type="dxa"/>
-          <w:right w:w="10" w:type="dxa"/>
-        </w:tblCellMar>
-        <w:tblLook w:val="0000" w:firstRow="0" w:lastRow="0" w:firstColumn="0" w:lastColumn="0" w:noHBand="0" w:noVBand="0"/>
-      </w:tblPr>
-      <w:tblGrid>
-        <w:gridCol w:w="1698"/>
-        <w:gridCol w:w="7378"/>
-      </w:tblGrid>
-      <w:tr>
-        <w:trPr>
-          <w:trHeight w:hRule="exact" w:val="442"/>
-        </w:trPr>
-        <w:tc>
-          <w:tcPr>
-            <w:tcW w:w="1698" w:type="dxa"/>
-            <w:tcBorders>
-              <w:top w:val="single" w:sz="2" w:space="0" w:color="000000"/>
-              <w:left w:val="single" w:sz="2" w:space="0" w:color="000000"/>
-              <w:bottom w:val="single" w:sz="2" w:space="0" w:color="000000"/>
-            </w:tcBorders>
-            <w:shd w:val="clear" w:color="auto" w:fill="E6E6E6"/>
-            <w:tcMar>
-              <w:top w:w="55" w:type="dxa"/>
-              <w:left w:w="55" w:type="dxa"/>
-              <w:bottom w:w="55" w:type="dxa"/>
-              <w:right w:w="55" w:type="dxa"/>
-            </w:tcMar>
-          </w:tcPr>
-          <w:p>
-            <w:pPr>
-              <w:pStyle w:val="TableContents"/>
-              <w:spacing w:before="57" w:after="57"/>
-              <w:rPr>
-                <w:rFonts w:ascii="Calibri" w:hAnsi="Calibri"/>
-                <w:b/>
-                <w:bCs/>
-                <w:sz w:val="21"/>
-                <w:szCs w:val="21"/>
-              </w:rPr>
-            </w:pPr>
-            <w:r>
-              <w:rPr>
-                <w:rFonts w:ascii="Calibri" w:hAnsi="Calibri"/>
-                <w:b/>
-                <w:bCs/>
-                <w:sz w:val="21"/>
-                <w:szCs w:val="21"/>
-              </w:rPr>
-              <w:t xml:space="preserve">ID: </w:t>
-            </w:r>
-            <w:r>
-              <w:rPr>
-                <w:rFonts w:ascii="Calibri" w:hAnsi="Calibri"/>
-                <w:b/>
-                <w:bCs/>
-                <w:sz w:val="21"/>
-                <w:szCs w:val="21"/>
-              </w:rPr>
-              <w:t>9</w:t>
-            </w:r>
-          </w:p>
-        </w:tc>
-        <w:tc>
-          <w:tcPr>
-            <w:tcW w:w="7378" w:type="dxa"/>
-            <w:tcBorders>
-              <w:top w:val="single" w:sz="2" w:space="0" w:color="000000"/>
-              <w:left w:val="single" w:sz="2" w:space="0" w:color="000000"/>
-              <w:bottom w:val="single" w:sz="2" w:space="0" w:color="000000"/>
-              <w:right w:val="single" w:sz="2" w:space="0" w:color="000000"/>
-            </w:tcBorders>
-            <w:shd w:val="clear" w:color="auto" w:fill="E6E6E6"/>
-            <w:tcMar>
-              <w:top w:w="55" w:type="dxa"/>
-              <w:left w:w="55" w:type="dxa"/>
-              <w:bottom w:w="55" w:type="dxa"/>
-              <w:right w:w="55" w:type="dxa"/>
-            </w:tcMar>
-          </w:tcPr>
-          <w:p>
-            <w:pPr>
-              <w:pStyle w:val="TableContents"/>
-              <w:spacing w:before="57" w:after="57"/>
-              <w:rPr>
-                <w:rFonts w:ascii="Calibri" w:hAnsi="Calibri"/>
-                <w:i/>
-                <w:iCs/>
-                <w:sz w:val="21"/>
-                <w:szCs w:val="21"/>
-              </w:rPr>
-            </w:pPr>
-            <w:r>
-              <w:rPr>
-                <w:rFonts w:ascii="Calibri" w:hAnsi="Calibri"/>
-                <w:i/>
-                <w:iCs/>
-                <w:sz w:val="21"/>
-                <w:szCs w:val="21"/>
-              </w:rPr>
-              <w:t>CU-2.</w:t>
-            </w:r>
-            <w:r>
-              <w:rPr>
-                <w:rFonts w:ascii="Calibri" w:hAnsi="Calibri"/>
-                <w:i/>
-                <w:iCs/>
-                <w:sz w:val="21"/>
-                <w:szCs w:val="21"/>
-              </w:rPr>
-              <w:t>2</w:t>
-            </w:r>
-            <w:r>
-              <w:rPr>
-                <w:rFonts w:ascii="Calibri" w:hAnsi="Calibri"/>
-                <w:i/>
-                <w:iCs/>
-                <w:sz w:val="21"/>
-                <w:szCs w:val="21"/>
-              </w:rPr>
-              <w:t xml:space="preserve"> </w:t>
-            </w:r>
-            <w:r>
-              <w:rPr>
-                <w:rFonts w:ascii="Calibri" w:hAnsi="Calibri"/>
-                <w:i/>
-                <w:iCs/>
-                <w:sz w:val="21"/>
-                <w:szCs w:val="21"/>
-              </w:rPr>
-              <w:t>Crear reporte de robo de bicicleta</w:t>
-            </w:r>
-          </w:p>
-        </w:tc>
-      </w:tr>
-      <w:tr>
-        <w:trPr>
-          <w:trHeight w:hRule="exact" w:val="442"/>
-        </w:trPr>
-        <w:tc>
-          <w:tcPr>
-            <w:tcW w:w="1698" w:type="dxa"/>
-            <w:tcBorders>
-              <w:left w:val="single" w:sz="2" w:space="0" w:color="000000"/>
-              <w:bottom w:val="single" w:sz="2" w:space="0" w:color="000000"/>
-            </w:tcBorders>
-            <w:shd w:val="clear" w:color="auto" w:fill="auto"/>
-            <w:tcMar>
-              <w:top w:w="55" w:type="dxa"/>
-              <w:left w:w="55" w:type="dxa"/>
-              <w:bottom w:w="55" w:type="dxa"/>
-              <w:right w:w="55" w:type="dxa"/>
-            </w:tcMar>
-          </w:tcPr>
-          <w:p>
-            <w:pPr>
-              <w:pStyle w:val="TableContents"/>
-              <w:spacing w:before="57" w:after="57"/>
-              <w:rPr>
-                <w:rFonts w:ascii="Calibri" w:hAnsi="Calibri"/>
-                <w:b/>
-                <w:bCs/>
-                <w:sz w:val="21"/>
-                <w:szCs w:val="21"/>
-              </w:rPr>
-            </w:pPr>
-            <w:r>
-              <w:rPr>
-                <w:rFonts w:ascii="Calibri" w:hAnsi="Calibri"/>
-                <w:b/>
-                <w:bCs/>
-                <w:sz w:val="21"/>
-                <w:szCs w:val="21"/>
-              </w:rPr>
-              <w:t>[Versión]</w:t>
-            </w:r>
-          </w:p>
-        </w:tc>
-        <w:tc>
-          <w:tcPr>
-            <w:tcW w:w="7378" w:type="dxa"/>
-            <w:tcBorders>
-              <w:left w:val="single" w:sz="2" w:space="0" w:color="000000"/>
-              <w:bottom w:val="single" w:sz="2" w:space="0" w:color="000000"/>
-              <w:right w:val="single" w:sz="2" w:space="0" w:color="000000"/>
-            </w:tcBorders>
-            <w:shd w:val="clear" w:color="auto" w:fill="auto"/>
-            <w:tcMar>
-              <w:top w:w="55" w:type="dxa"/>
-              <w:left w:w="55" w:type="dxa"/>
-              <w:bottom w:w="55" w:type="dxa"/>
-              <w:right w:w="55" w:type="dxa"/>
-            </w:tcMar>
-          </w:tcPr>
-          <w:p>
-            <w:pPr>
-              <w:pStyle w:val="TableContents"/>
-              <w:spacing w:before="57" w:after="57"/>
-              <w:rPr>
-                <w:rFonts w:ascii="Calibri" w:hAnsi="Calibri"/>
-                <w:i/>
-                <w:iCs/>
-                <w:sz w:val="21"/>
-                <w:szCs w:val="21"/>
-              </w:rPr>
-            </w:pPr>
-            <w:r>
-              <w:rPr>
-                <w:rFonts w:ascii="Calibri" w:hAnsi="Calibri"/>
-                <w:i/>
-                <w:iCs/>
-                <w:sz w:val="21"/>
-                <w:szCs w:val="21"/>
-              </w:rPr>
-              <w:t>1.0 (-enero-2021)</w:t>
-            </w:r>
-          </w:p>
-        </w:tc>
-      </w:tr>
-      <w:tr>
-        <w:trPr>
-          <w:trHeight w:hRule="exact" w:val="513"/>
-        </w:trPr>
-        <w:tc>
-          <w:tcPr>
-            <w:tcW w:w="1698" w:type="dxa"/>
-            <w:tcBorders>
-              <w:left w:val="single" w:sz="2" w:space="0" w:color="000000"/>
-              <w:bottom w:val="single" w:sz="2" w:space="0" w:color="000000"/>
-            </w:tcBorders>
-            <w:shd w:val="clear" w:color="auto" w:fill="auto"/>
-            <w:tcMar>
-              <w:top w:w="55" w:type="dxa"/>
-              <w:left w:w="55" w:type="dxa"/>
-              <w:bottom w:w="55" w:type="dxa"/>
-              <w:right w:w="55" w:type="dxa"/>
-            </w:tcMar>
-          </w:tcPr>
-          <w:p>
-            <w:pPr>
-              <w:pStyle w:val="TableContents"/>
-              <w:spacing w:before="57" w:after="57"/>
-              <w:rPr>
-                <w:rFonts w:ascii="Calibri" w:hAnsi="Calibri"/>
-                <w:b/>
-                <w:bCs/>
-                <w:sz w:val="21"/>
-                <w:szCs w:val="21"/>
-              </w:rPr>
-            </w:pPr>
-            <w:r>
-              <w:rPr>
-                <w:rFonts w:ascii="Calibri" w:hAnsi="Calibri"/>
-                <w:b/>
-                <w:bCs/>
-                <w:sz w:val="21"/>
-                <w:szCs w:val="21"/>
-              </w:rPr>
-              <w:t>[Dependencias]</w:t>
-            </w:r>
-          </w:p>
-        </w:tc>
-        <w:tc>
-          <w:tcPr>
-            <w:tcW w:w="7378" w:type="dxa"/>
-            <w:tcBorders>
-              <w:left w:val="single" w:sz="2" w:space="0" w:color="000000"/>
-              <w:bottom w:val="single" w:sz="2" w:space="0" w:color="000000"/>
-              <w:right w:val="single" w:sz="2" w:space="0" w:color="000000"/>
-            </w:tcBorders>
-            <w:shd w:val="clear" w:color="auto" w:fill="auto"/>
-            <w:tcMar>
-              <w:top w:w="55" w:type="dxa"/>
-              <w:left w:w="55" w:type="dxa"/>
-              <w:bottom w:w="55" w:type="dxa"/>
-              <w:right w:w="55" w:type="dxa"/>
-            </w:tcMar>
-          </w:tcPr>
-          <w:p>
-            <w:pPr>
-              <w:pStyle w:val="TableContents"/>
-              <w:numPr>
-                <w:ilvl w:val="0"/>
-                <w:numId w:val="33"/>
-              </w:numPr>
-              <w:spacing w:before="57" w:after="57"/>
-              <w:rPr>
-                <w:rFonts w:ascii="Calibri" w:hAnsi="Calibri"/>
-                <w:i/>
-                <w:iCs/>
-                <w:sz w:val="21"/>
-                <w:szCs w:val="21"/>
-              </w:rPr>
-            </w:pPr>
-            <w:r>
-              <w:rPr>
-                <w:rFonts w:ascii="Calibri" w:hAnsi="Calibri"/>
-                <w:i/>
-                <w:iCs/>
-                <w:sz w:val="21"/>
-                <w:szCs w:val="21"/>
-              </w:rPr>
-              <w:t xml:space="preserve">CU-2 Usuario estándar. </w:t>
-            </w:r>
-          </w:p>
-        </w:tc>
-      </w:tr>
-      <w:tr>
-        <w:trPr>
-          <w:trHeight w:hRule="exact" w:val="737"/>
-        </w:trPr>
-        <w:tc>
-          <w:tcPr>
-            <w:tcW w:w="1698" w:type="dxa"/>
-            <w:tcBorders>
-              <w:left w:val="single" w:sz="2" w:space="0" w:color="000000"/>
-              <w:bottom w:val="single" w:sz="2" w:space="0" w:color="000000"/>
-            </w:tcBorders>
-            <w:shd w:val="clear" w:color="auto" w:fill="auto"/>
-            <w:tcMar>
-              <w:top w:w="55" w:type="dxa"/>
-              <w:left w:w="55" w:type="dxa"/>
-              <w:bottom w:w="55" w:type="dxa"/>
-              <w:right w:w="55" w:type="dxa"/>
-            </w:tcMar>
-          </w:tcPr>
-          <w:p>
-            <w:pPr>
-              <w:pStyle w:val="TableContents"/>
-              <w:spacing w:before="57" w:after="57"/>
-              <w:rPr>
-                <w:rFonts w:ascii="Calibri" w:hAnsi="Calibri"/>
-                <w:b/>
-                <w:bCs/>
-                <w:sz w:val="21"/>
-                <w:szCs w:val="21"/>
-              </w:rPr>
-            </w:pPr>
-            <w:r>
-              <w:rPr>
-                <w:rFonts w:ascii="Calibri" w:hAnsi="Calibri"/>
-                <w:b/>
-                <w:bCs/>
-                <w:sz w:val="21"/>
-                <w:szCs w:val="21"/>
-              </w:rPr>
-              <w:t>Precondición</w:t>
-            </w:r>
-          </w:p>
-        </w:tc>
-        <w:tc>
-          <w:tcPr>
-            <w:tcW w:w="7378" w:type="dxa"/>
-            <w:tcBorders>
-              <w:left w:val="single" w:sz="2" w:space="0" w:color="000000"/>
-              <w:bottom w:val="single" w:sz="2" w:space="0" w:color="000000"/>
-              <w:right w:val="single" w:sz="2" w:space="0" w:color="000000"/>
-            </w:tcBorders>
-            <w:shd w:val="clear" w:color="auto" w:fill="auto"/>
-            <w:tcMar>
-              <w:top w:w="55" w:type="dxa"/>
-              <w:left w:w="55" w:type="dxa"/>
-              <w:bottom w:w="55" w:type="dxa"/>
-              <w:right w:w="55" w:type="dxa"/>
-            </w:tcMar>
-          </w:tcPr>
-          <w:p>
-            <w:pPr>
-              <w:pStyle w:val="TableContents"/>
-              <w:spacing w:before="57" w:after="57"/>
-              <w:rPr>
-                <w:rFonts w:ascii="Calibri" w:hAnsi="Calibri"/>
-                <w:i/>
-                <w:iCs/>
-                <w:sz w:val="21"/>
-                <w:szCs w:val="21"/>
-              </w:rPr>
-            </w:pPr>
-          </w:p>
-        </w:tc>
-      </w:tr>
-      <w:tr>
-        <w:trPr>
-          <w:trHeight w:hRule="exact" w:val="791"/>
-        </w:trPr>
-        <w:tc>
-          <w:tcPr>
-            <w:tcW w:w="1698" w:type="dxa"/>
-            <w:tcBorders>
-              <w:left w:val="single" w:sz="2" w:space="0" w:color="000000"/>
-              <w:bottom w:val="single" w:sz="2" w:space="0" w:color="000000"/>
-            </w:tcBorders>
-            <w:shd w:val="clear" w:color="auto" w:fill="auto"/>
-            <w:tcMar>
-              <w:top w:w="55" w:type="dxa"/>
-              <w:left w:w="55" w:type="dxa"/>
-              <w:bottom w:w="55" w:type="dxa"/>
-              <w:right w:w="55" w:type="dxa"/>
-            </w:tcMar>
-          </w:tcPr>
-          <w:p>
-            <w:pPr>
-              <w:pStyle w:val="TableContents"/>
-              <w:spacing w:before="57" w:after="57"/>
-              <w:rPr>
-                <w:rFonts w:ascii="Calibri" w:hAnsi="Calibri"/>
-                <w:b/>
-                <w:bCs/>
-                <w:sz w:val="21"/>
-                <w:szCs w:val="21"/>
-              </w:rPr>
-            </w:pPr>
-            <w:r>
-              <w:rPr>
-                <w:rFonts w:ascii="Calibri" w:hAnsi="Calibri"/>
-                <w:b/>
-                <w:bCs/>
-                <w:sz w:val="21"/>
-                <w:szCs w:val="21"/>
-              </w:rPr>
-              <w:t>Descripción</w:t>
-            </w:r>
-          </w:p>
-        </w:tc>
-        <w:tc>
-          <w:tcPr>
-            <w:tcW w:w="7378" w:type="dxa"/>
-            <w:tcBorders>
-              <w:left w:val="single" w:sz="2" w:space="0" w:color="000000"/>
-              <w:bottom w:val="single" w:sz="2" w:space="0" w:color="000000"/>
-              <w:right w:val="single" w:sz="2" w:space="0" w:color="000000"/>
-            </w:tcBorders>
-            <w:shd w:val="clear" w:color="auto" w:fill="auto"/>
-            <w:tcMar>
-              <w:top w:w="55" w:type="dxa"/>
-              <w:left w:w="55" w:type="dxa"/>
-              <w:bottom w:w="55" w:type="dxa"/>
-              <w:right w:w="55" w:type="dxa"/>
-            </w:tcMar>
-          </w:tcPr>
-          <w:p>
-            <w:pPr>
-              <w:pStyle w:val="TableContents"/>
-              <w:spacing w:before="57" w:after="57"/>
-              <w:rPr>
-                <w:i/>
-                <w:iCs/>
-                <w:sz w:val="21"/>
-                <w:szCs w:val="21"/>
-              </w:rPr>
-            </w:pPr>
-          </w:p>
-        </w:tc>
-      </w:tr>
-      <w:tr>
-        <w:trPr>
-          <w:trHeight w:hRule="exact" w:val="657"/>
-        </w:trPr>
-        <w:tc>
-          <w:tcPr>
-            <w:tcW w:w="1698" w:type="dxa"/>
-            <w:tcBorders>
-              <w:left w:val="single" w:sz="2" w:space="0" w:color="000000"/>
-              <w:bottom w:val="single" w:sz="2" w:space="0" w:color="000000"/>
-            </w:tcBorders>
-            <w:shd w:val="clear" w:color="auto" w:fill="auto"/>
-            <w:tcMar>
-              <w:top w:w="55" w:type="dxa"/>
-              <w:left w:w="55" w:type="dxa"/>
-              <w:bottom w:w="55" w:type="dxa"/>
-              <w:right w:w="55" w:type="dxa"/>
-            </w:tcMar>
-          </w:tcPr>
-          <w:p>
-            <w:pPr>
-              <w:pStyle w:val="TableContents"/>
-              <w:spacing w:before="57" w:after="57"/>
-              <w:rPr>
-                <w:rFonts w:ascii="Calibri" w:hAnsi="Calibri"/>
-                <w:b/>
-                <w:bCs/>
-                <w:sz w:val="21"/>
-                <w:szCs w:val="21"/>
-              </w:rPr>
-            </w:pPr>
-            <w:r>
-              <w:rPr>
-                <w:rFonts w:ascii="Calibri" w:hAnsi="Calibri"/>
-                <w:b/>
-                <w:bCs/>
-                <w:sz w:val="21"/>
-                <w:szCs w:val="21"/>
-              </w:rPr>
-              <w:t>Postcondición</w:t>
-            </w:r>
-          </w:p>
-        </w:tc>
-        <w:tc>
-          <w:tcPr>
-            <w:tcW w:w="7378" w:type="dxa"/>
-            <w:tcBorders>
-              <w:left w:val="single" w:sz="2" w:space="0" w:color="000000"/>
-              <w:bottom w:val="single" w:sz="2" w:space="0" w:color="000000"/>
-              <w:right w:val="single" w:sz="2" w:space="0" w:color="000000"/>
-            </w:tcBorders>
-            <w:shd w:val="clear" w:color="auto" w:fill="auto"/>
-            <w:tcMar>
-              <w:top w:w="55" w:type="dxa"/>
-              <w:left w:w="55" w:type="dxa"/>
-              <w:bottom w:w="55" w:type="dxa"/>
-              <w:right w:w="55" w:type="dxa"/>
-            </w:tcMar>
-          </w:tcPr>
-          <w:p>
-            <w:pPr>
-              <w:pStyle w:val="TableContents"/>
-              <w:spacing w:before="57" w:after="57"/>
-              <w:rPr>
-                <w:rFonts w:ascii="Calibri" w:hAnsi="Calibri"/>
-                <w:i/>
-                <w:iCs/>
-                <w:sz w:val="21"/>
-                <w:szCs w:val="21"/>
-              </w:rPr>
-            </w:pPr>
-          </w:p>
-        </w:tc>
-      </w:tr>
-      <w:tr>
-        <w:trPr>
-          <w:trHeight w:hRule="exact" w:val="658"/>
-        </w:trPr>
-        <w:tc>
-          <w:tcPr>
-            <w:tcW w:w="1698" w:type="dxa"/>
-            <w:tcBorders>
-              <w:left w:val="single" w:sz="2" w:space="0" w:color="000000"/>
-              <w:bottom w:val="single" w:sz="2" w:space="0" w:color="000000"/>
-            </w:tcBorders>
-            <w:shd w:val="clear" w:color="auto" w:fill="auto"/>
-            <w:tcMar>
-              <w:top w:w="55" w:type="dxa"/>
-              <w:left w:w="55" w:type="dxa"/>
-              <w:bottom w:w="55" w:type="dxa"/>
-              <w:right w:w="55" w:type="dxa"/>
-            </w:tcMar>
-          </w:tcPr>
-          <w:p>
-            <w:pPr>
-              <w:pStyle w:val="TableContents"/>
-              <w:spacing w:before="57" w:after="57"/>
-              <w:rPr>
-                <w:rFonts w:ascii="Calibri" w:hAnsi="Calibri"/>
-                <w:b/>
-                <w:bCs/>
-                <w:sz w:val="21"/>
-                <w:szCs w:val="21"/>
-              </w:rPr>
-            </w:pPr>
-            <w:r>
-              <w:rPr>
-                <w:rFonts w:ascii="Calibri" w:hAnsi="Calibri"/>
-                <w:b/>
-                <w:bCs/>
-                <w:sz w:val="21"/>
-                <w:szCs w:val="21"/>
-              </w:rPr>
-              <w:t>[Importancia]</w:t>
-            </w:r>
-          </w:p>
-        </w:tc>
-        <w:tc>
-          <w:tcPr>
-            <w:tcW w:w="7378" w:type="dxa"/>
-            <w:tcBorders>
-              <w:left w:val="single" w:sz="2" w:space="0" w:color="000000"/>
-              <w:bottom w:val="single" w:sz="2" w:space="0" w:color="000000"/>
-              <w:right w:val="single" w:sz="2" w:space="0" w:color="000000"/>
-            </w:tcBorders>
-            <w:shd w:val="clear" w:color="auto" w:fill="auto"/>
-            <w:tcMar>
-              <w:top w:w="55" w:type="dxa"/>
-              <w:left w:w="55" w:type="dxa"/>
-              <w:bottom w:w="55" w:type="dxa"/>
-              <w:right w:w="55" w:type="dxa"/>
-            </w:tcMar>
-          </w:tcPr>
-          <w:p>
-            <w:pPr>
-              <w:pStyle w:val="TableContents"/>
-              <w:spacing w:before="57" w:after="57"/>
-              <w:rPr>
-                <w:rFonts w:ascii="Calibri" w:hAnsi="Calibri"/>
-                <w:i/>
-                <w:iCs/>
-                <w:sz w:val="21"/>
-                <w:szCs w:val="21"/>
-              </w:rPr>
-            </w:pPr>
-          </w:p>
-        </w:tc>
-      </w:tr>
-      <w:tr>
-        <w:trPr>
-          <w:trHeight w:hRule="exact" w:val="511"/>
-        </w:trPr>
-        <w:tc>
-          <w:tcPr>
-            <w:tcW w:w="1698" w:type="dxa"/>
-            <w:tcBorders>
-              <w:left w:val="single" w:sz="2" w:space="0" w:color="000000"/>
-              <w:bottom w:val="single" w:sz="2" w:space="0" w:color="000000"/>
-            </w:tcBorders>
-            <w:shd w:val="clear" w:color="auto" w:fill="auto"/>
-            <w:tcMar>
-              <w:top w:w="55" w:type="dxa"/>
-              <w:left w:w="55" w:type="dxa"/>
-              <w:bottom w:w="55" w:type="dxa"/>
-              <w:right w:w="55" w:type="dxa"/>
-            </w:tcMar>
-          </w:tcPr>
-          <w:p>
-            <w:pPr>
-              <w:pStyle w:val="TableContents"/>
-              <w:spacing w:before="57" w:after="57"/>
-              <w:rPr>
-                <w:rFonts w:ascii="Calibri" w:hAnsi="Calibri"/>
-                <w:b/>
-                <w:bCs/>
-                <w:sz w:val="21"/>
-                <w:szCs w:val="21"/>
-              </w:rPr>
-            </w:pPr>
-            <w:r>
-              <w:rPr>
-                <w:rFonts w:ascii="Calibri" w:hAnsi="Calibri"/>
-                <w:b/>
-                <w:bCs/>
-                <w:sz w:val="21"/>
-                <w:szCs w:val="21"/>
-              </w:rPr>
-              <w:t>[Prioridad]</w:t>
-            </w:r>
-          </w:p>
-        </w:tc>
-        <w:tc>
-          <w:tcPr>
-            <w:tcW w:w="7378" w:type="dxa"/>
-            <w:tcBorders>
-              <w:left w:val="single" w:sz="2" w:space="0" w:color="000000"/>
-              <w:bottom w:val="single" w:sz="2" w:space="0" w:color="000000"/>
-              <w:right w:val="single" w:sz="2" w:space="0" w:color="000000"/>
-            </w:tcBorders>
-            <w:shd w:val="clear" w:color="auto" w:fill="auto"/>
-            <w:tcMar>
-              <w:top w:w="55" w:type="dxa"/>
-              <w:left w:w="55" w:type="dxa"/>
-              <w:bottom w:w="55" w:type="dxa"/>
-              <w:right w:w="55" w:type="dxa"/>
-            </w:tcMar>
-          </w:tcPr>
-          <w:p>
-            <w:pPr>
-              <w:pStyle w:val="TableContents"/>
-              <w:spacing w:before="57" w:after="57"/>
-              <w:rPr>
-                <w:rFonts w:ascii="Calibri" w:hAnsi="Calibri"/>
-                <w:i/>
-                <w:iCs/>
-                <w:sz w:val="21"/>
-                <w:szCs w:val="21"/>
-              </w:rPr>
-            </w:pPr>
-            <w:r>
-              <w:rPr>
-                <w:rFonts w:ascii="Calibri" w:hAnsi="Calibri"/>
-                <w:i/>
-                <w:iCs/>
-                <w:sz w:val="21"/>
-                <w:szCs w:val="21"/>
-              </w:rPr>
-              <w:t xml:space="preserve"> </w:t>
-            </w:r>
-          </w:p>
-        </w:tc>
-      </w:tr>
-      <w:tr>
-        <w:trPr>
-          <w:trHeight w:hRule="exact" w:val="373"/>
-        </w:trPr>
-        <w:tc>
-          <w:tcPr>
-            <w:tcW w:w="1698" w:type="dxa"/>
-            <w:tcBorders>
-              <w:left w:val="single" w:sz="2" w:space="0" w:color="000000"/>
-              <w:bottom w:val="single" w:sz="2" w:space="0" w:color="000000"/>
-            </w:tcBorders>
-            <w:shd w:val="clear" w:color="auto" w:fill="auto"/>
-            <w:tcMar>
-              <w:top w:w="55" w:type="dxa"/>
-              <w:left w:w="55" w:type="dxa"/>
-              <w:bottom w:w="55" w:type="dxa"/>
-              <w:right w:w="55" w:type="dxa"/>
-            </w:tcMar>
-          </w:tcPr>
-          <w:p>
-            <w:pPr>
-              <w:pStyle w:val="TableContents"/>
-              <w:spacing w:before="57" w:after="57"/>
-              <w:rPr>
-                <w:rFonts w:ascii="Calibri" w:hAnsi="Calibri"/>
-                <w:b/>
-                <w:bCs/>
-                <w:sz w:val="21"/>
-                <w:szCs w:val="21"/>
-              </w:rPr>
-            </w:pPr>
-            <w:r>
-              <w:rPr>
-                <w:rFonts w:ascii="Calibri" w:hAnsi="Calibri"/>
-                <w:b/>
-                <w:bCs/>
-                <w:sz w:val="21"/>
-                <w:szCs w:val="21"/>
-              </w:rPr>
-              <w:t>[Estado]</w:t>
-            </w:r>
-          </w:p>
-        </w:tc>
-        <w:tc>
-          <w:tcPr>
-            <w:tcW w:w="7378" w:type="dxa"/>
-            <w:tcBorders>
-              <w:left w:val="single" w:sz="2" w:space="0" w:color="000000"/>
-              <w:bottom w:val="single" w:sz="2" w:space="0" w:color="000000"/>
-              <w:right w:val="single" w:sz="2" w:space="0" w:color="000000"/>
-            </w:tcBorders>
-            <w:shd w:val="clear" w:color="auto" w:fill="auto"/>
-            <w:tcMar>
-              <w:top w:w="55" w:type="dxa"/>
-              <w:left w:w="55" w:type="dxa"/>
-              <w:bottom w:w="55" w:type="dxa"/>
-              <w:right w:w="55" w:type="dxa"/>
-            </w:tcMar>
-          </w:tcPr>
-          <w:p>
-            <w:pPr>
-              <w:pStyle w:val="TableContents"/>
-              <w:spacing w:before="57" w:after="57"/>
-              <w:rPr>
-                <w:rFonts w:ascii="Calibri" w:hAnsi="Calibri"/>
-                <w:i/>
-                <w:iCs/>
-                <w:sz w:val="21"/>
-                <w:szCs w:val="21"/>
-              </w:rPr>
-            </w:pPr>
-            <w:r>
-              <w:rPr>
-                <w:rFonts w:ascii="Calibri" w:hAnsi="Calibri"/>
-                <w:i/>
-                <w:iCs/>
-                <w:sz w:val="21"/>
-                <w:szCs w:val="21"/>
-              </w:rPr>
-              <w:t xml:space="preserve"> </w:t>
-            </w:r>
-          </w:p>
-        </w:tc>
-      </w:tr>
-    </w:tbl>
-    <w:p>
-      <w:pPr>
-        <w:pStyle w:val="Table"/>
-        <w:jc w:val="center"/>
-      </w:pPr>
-      <w:r>
         <w:t>Tabla 8 (</w:t>
       </w:r>
       <w:r>
-        <w:t>h</w:t>
+        <w:t>g</w:t>
       </w:r>
       <w:r>
         <w:t>). CU-2.</w:t>
       </w:r>
       <w:r>
-        <w:t>2 Crear reporte de robo de bicicleta</w:t>
-      </w:r>
-      <w:r>
-        <w:t>.</w:t>
-      </w:r>
-    </w:p>
-    <w:p>
-      <w:pPr>
-        <w:pStyle w:val="Table"/>
-        <w:jc w:val="center"/>
-      </w:pPr>
-    </w:p>
-    <w:tbl>
-      <w:tblPr>
-        <w:tblW w:w="9076" w:type="dxa"/>
-        <w:tblLayout w:type="fixed"/>
-        <w:tblCellMar>
-          <w:left w:w="10" w:type="dxa"/>
-          <w:right w:w="10" w:type="dxa"/>
-        </w:tblCellMar>
-        <w:tblLook w:val="0000" w:firstRow="0" w:lastRow="0" w:firstColumn="0" w:lastColumn="0" w:noHBand="0" w:noVBand="0"/>
-      </w:tblPr>
-      <w:tblGrid>
-        <w:gridCol w:w="1698"/>
-        <w:gridCol w:w="7378"/>
-      </w:tblGrid>
-      <w:tr>
-        <w:trPr>
-          <w:trHeight w:hRule="exact" w:val="442"/>
-        </w:trPr>
-        <w:tc>
-          <w:tcPr>
-            <w:tcW w:w="1698" w:type="dxa"/>
-            <w:tcBorders>
-              <w:top w:val="single" w:sz="2" w:space="0" w:color="000000"/>
-              <w:left w:val="single" w:sz="2" w:space="0" w:color="000000"/>
-              <w:bottom w:val="single" w:sz="2" w:space="0" w:color="000000"/>
-            </w:tcBorders>
-            <w:shd w:val="clear" w:color="auto" w:fill="E6E6E6"/>
-            <w:tcMar>
-              <w:top w:w="55" w:type="dxa"/>
-              <w:left w:w="55" w:type="dxa"/>
-              <w:bottom w:w="55" w:type="dxa"/>
-              <w:right w:w="55" w:type="dxa"/>
-            </w:tcMar>
-          </w:tcPr>
-          <w:p>
-            <w:pPr>
-              <w:pStyle w:val="TableContents"/>
-              <w:spacing w:before="57" w:after="57"/>
-              <w:rPr>
-                <w:rFonts w:ascii="Calibri" w:hAnsi="Calibri"/>
-                <w:b/>
-                <w:bCs/>
-                <w:sz w:val="21"/>
-                <w:szCs w:val="21"/>
-              </w:rPr>
-            </w:pPr>
-            <w:r>
-              <w:rPr>
-                <w:rFonts w:ascii="Calibri" w:hAnsi="Calibri"/>
-                <w:b/>
-                <w:bCs/>
-                <w:sz w:val="21"/>
-                <w:szCs w:val="21"/>
-              </w:rPr>
-              <w:t xml:space="preserve">ID: </w:t>
-            </w:r>
-            <w:r>
-              <w:rPr>
-                <w:rFonts w:ascii="Calibri" w:hAnsi="Calibri"/>
-                <w:b/>
-                <w:bCs/>
-                <w:sz w:val="21"/>
-                <w:szCs w:val="21"/>
-              </w:rPr>
-              <w:t>10</w:t>
-            </w:r>
-          </w:p>
-        </w:tc>
-        <w:tc>
-          <w:tcPr>
-            <w:tcW w:w="7378" w:type="dxa"/>
-            <w:tcBorders>
-              <w:top w:val="single" w:sz="2" w:space="0" w:color="000000"/>
-              <w:left w:val="single" w:sz="2" w:space="0" w:color="000000"/>
-              <w:bottom w:val="single" w:sz="2" w:space="0" w:color="000000"/>
-              <w:right w:val="single" w:sz="2" w:space="0" w:color="000000"/>
-            </w:tcBorders>
-            <w:shd w:val="clear" w:color="auto" w:fill="E6E6E6"/>
-            <w:tcMar>
-              <w:top w:w="55" w:type="dxa"/>
-              <w:left w:w="55" w:type="dxa"/>
-              <w:bottom w:w="55" w:type="dxa"/>
-              <w:right w:w="55" w:type="dxa"/>
-            </w:tcMar>
-          </w:tcPr>
-          <w:p>
-            <w:pPr>
-              <w:pStyle w:val="TableContents"/>
-              <w:spacing w:before="57" w:after="57"/>
-              <w:rPr>
-                <w:rFonts w:ascii="Calibri" w:hAnsi="Calibri"/>
-                <w:i/>
-                <w:iCs/>
-                <w:sz w:val="21"/>
-                <w:szCs w:val="21"/>
-              </w:rPr>
-            </w:pPr>
-            <w:r>
-              <w:rPr>
-                <w:rFonts w:ascii="Calibri" w:hAnsi="Calibri"/>
-                <w:i/>
-                <w:iCs/>
-                <w:sz w:val="21"/>
-                <w:szCs w:val="21"/>
-              </w:rPr>
-              <w:t>CU-2</w:t>
-            </w:r>
-            <w:r>
-              <w:rPr>
-                <w:rFonts w:ascii="Calibri" w:hAnsi="Calibri"/>
-                <w:i/>
-                <w:iCs/>
-                <w:sz w:val="21"/>
-                <w:szCs w:val="21"/>
-              </w:rPr>
-              <w:t>.3 Búsqueda de un reporte de robo</w:t>
-            </w:r>
-          </w:p>
-        </w:tc>
-      </w:tr>
-      <w:tr>
-        <w:trPr>
-          <w:trHeight w:hRule="exact" w:val="442"/>
-        </w:trPr>
-        <w:tc>
-          <w:tcPr>
-            <w:tcW w:w="1698" w:type="dxa"/>
-            <w:tcBorders>
-              <w:left w:val="single" w:sz="2" w:space="0" w:color="000000"/>
-              <w:bottom w:val="single" w:sz="2" w:space="0" w:color="000000"/>
-            </w:tcBorders>
-            <w:shd w:val="clear" w:color="auto" w:fill="auto"/>
-            <w:tcMar>
-              <w:top w:w="55" w:type="dxa"/>
-              <w:left w:w="55" w:type="dxa"/>
-              <w:bottom w:w="55" w:type="dxa"/>
-              <w:right w:w="55" w:type="dxa"/>
-            </w:tcMar>
-          </w:tcPr>
-          <w:p>
-            <w:pPr>
-              <w:pStyle w:val="TableContents"/>
-              <w:spacing w:before="57" w:after="57"/>
-              <w:rPr>
-                <w:rFonts w:ascii="Calibri" w:hAnsi="Calibri"/>
-                <w:b/>
-                <w:bCs/>
-                <w:sz w:val="21"/>
-                <w:szCs w:val="21"/>
-              </w:rPr>
-            </w:pPr>
-            <w:r>
-              <w:rPr>
-                <w:rFonts w:ascii="Calibri" w:hAnsi="Calibri"/>
-                <w:b/>
-                <w:bCs/>
-                <w:sz w:val="21"/>
-                <w:szCs w:val="21"/>
-              </w:rPr>
-              <w:t>[Versión]</w:t>
-            </w:r>
-          </w:p>
-        </w:tc>
-        <w:tc>
-          <w:tcPr>
-            <w:tcW w:w="7378" w:type="dxa"/>
-            <w:tcBorders>
-              <w:left w:val="single" w:sz="2" w:space="0" w:color="000000"/>
-              <w:bottom w:val="single" w:sz="2" w:space="0" w:color="000000"/>
-              <w:right w:val="single" w:sz="2" w:space="0" w:color="000000"/>
-            </w:tcBorders>
-            <w:shd w:val="clear" w:color="auto" w:fill="auto"/>
-            <w:tcMar>
-              <w:top w:w="55" w:type="dxa"/>
-              <w:left w:w="55" w:type="dxa"/>
-              <w:bottom w:w="55" w:type="dxa"/>
-              <w:right w:w="55" w:type="dxa"/>
-            </w:tcMar>
-          </w:tcPr>
-          <w:p>
-            <w:pPr>
-              <w:pStyle w:val="TableContents"/>
-              <w:spacing w:before="57" w:after="57"/>
-              <w:rPr>
-                <w:rFonts w:ascii="Calibri" w:hAnsi="Calibri"/>
-                <w:i/>
-                <w:iCs/>
-                <w:sz w:val="21"/>
-                <w:szCs w:val="21"/>
-              </w:rPr>
-            </w:pPr>
-            <w:r>
-              <w:rPr>
-                <w:rFonts w:ascii="Calibri" w:hAnsi="Calibri"/>
-                <w:i/>
-                <w:iCs/>
-                <w:sz w:val="21"/>
-                <w:szCs w:val="21"/>
-              </w:rPr>
-              <w:t>1.0 (-enero-2021)</w:t>
-            </w:r>
-          </w:p>
-        </w:tc>
-      </w:tr>
-      <w:tr>
-        <w:trPr>
-          <w:trHeight w:hRule="exact" w:val="513"/>
-        </w:trPr>
-        <w:tc>
-          <w:tcPr>
-            <w:tcW w:w="1698" w:type="dxa"/>
-            <w:tcBorders>
-              <w:left w:val="single" w:sz="2" w:space="0" w:color="000000"/>
-              <w:bottom w:val="single" w:sz="2" w:space="0" w:color="000000"/>
-            </w:tcBorders>
-            <w:shd w:val="clear" w:color="auto" w:fill="auto"/>
-            <w:tcMar>
-              <w:top w:w="55" w:type="dxa"/>
-              <w:left w:w="55" w:type="dxa"/>
-              <w:bottom w:w="55" w:type="dxa"/>
-              <w:right w:w="55" w:type="dxa"/>
-            </w:tcMar>
-          </w:tcPr>
-          <w:p>
-            <w:pPr>
-              <w:pStyle w:val="TableContents"/>
-              <w:spacing w:before="57" w:after="57"/>
-              <w:rPr>
-                <w:rFonts w:ascii="Calibri" w:hAnsi="Calibri"/>
-                <w:b/>
-                <w:bCs/>
-                <w:sz w:val="21"/>
-                <w:szCs w:val="21"/>
-              </w:rPr>
-            </w:pPr>
-            <w:r>
-              <w:rPr>
-                <w:rFonts w:ascii="Calibri" w:hAnsi="Calibri"/>
-                <w:b/>
-                <w:bCs/>
-                <w:sz w:val="21"/>
-                <w:szCs w:val="21"/>
-              </w:rPr>
-              <w:t>[Dependencias]</w:t>
-            </w:r>
-          </w:p>
-        </w:tc>
-        <w:tc>
-          <w:tcPr>
-            <w:tcW w:w="7378" w:type="dxa"/>
-            <w:tcBorders>
-              <w:left w:val="single" w:sz="2" w:space="0" w:color="000000"/>
-              <w:bottom w:val="single" w:sz="2" w:space="0" w:color="000000"/>
-              <w:right w:val="single" w:sz="2" w:space="0" w:color="000000"/>
-            </w:tcBorders>
-            <w:shd w:val="clear" w:color="auto" w:fill="auto"/>
-            <w:tcMar>
-              <w:top w:w="55" w:type="dxa"/>
-              <w:left w:w="55" w:type="dxa"/>
-              <w:bottom w:w="55" w:type="dxa"/>
-              <w:right w:w="55" w:type="dxa"/>
-            </w:tcMar>
-          </w:tcPr>
-          <w:p>
-            <w:pPr>
-              <w:pStyle w:val="TableContents"/>
-              <w:numPr>
-                <w:ilvl w:val="0"/>
-                <w:numId w:val="33"/>
-              </w:numPr>
-              <w:spacing w:before="57" w:after="57"/>
-              <w:rPr>
-                <w:rFonts w:ascii="Calibri" w:hAnsi="Calibri"/>
-                <w:i/>
-                <w:iCs/>
-                <w:sz w:val="21"/>
-                <w:szCs w:val="21"/>
-              </w:rPr>
-            </w:pPr>
-            <w:r>
-              <w:rPr>
-                <w:rFonts w:ascii="Calibri" w:hAnsi="Calibri"/>
-                <w:i/>
-                <w:iCs/>
-                <w:sz w:val="21"/>
-                <w:szCs w:val="21"/>
-              </w:rPr>
-              <w:t xml:space="preserve">CU-2 Usuario estándar. </w:t>
-            </w:r>
-          </w:p>
-        </w:tc>
-      </w:tr>
-      <w:tr>
-        <w:trPr>
-          <w:trHeight w:hRule="exact" w:val="737"/>
-        </w:trPr>
-        <w:tc>
-          <w:tcPr>
-            <w:tcW w:w="1698" w:type="dxa"/>
-            <w:tcBorders>
-              <w:left w:val="single" w:sz="2" w:space="0" w:color="000000"/>
-              <w:bottom w:val="single" w:sz="2" w:space="0" w:color="000000"/>
-            </w:tcBorders>
-            <w:shd w:val="clear" w:color="auto" w:fill="auto"/>
-            <w:tcMar>
-              <w:top w:w="55" w:type="dxa"/>
-              <w:left w:w="55" w:type="dxa"/>
-              <w:bottom w:w="55" w:type="dxa"/>
-              <w:right w:w="55" w:type="dxa"/>
-            </w:tcMar>
-          </w:tcPr>
-          <w:p>
-            <w:pPr>
-              <w:pStyle w:val="TableContents"/>
-              <w:spacing w:before="57" w:after="57"/>
-              <w:rPr>
-                <w:rFonts w:ascii="Calibri" w:hAnsi="Calibri"/>
-                <w:b/>
-                <w:bCs/>
-                <w:sz w:val="21"/>
-                <w:szCs w:val="21"/>
-              </w:rPr>
-            </w:pPr>
-            <w:r>
-              <w:rPr>
-                <w:rFonts w:ascii="Calibri" w:hAnsi="Calibri"/>
-                <w:b/>
-                <w:bCs/>
-                <w:sz w:val="21"/>
-                <w:szCs w:val="21"/>
-              </w:rPr>
-              <w:t>Precondición</w:t>
-            </w:r>
-          </w:p>
-        </w:tc>
-        <w:tc>
-          <w:tcPr>
-            <w:tcW w:w="7378" w:type="dxa"/>
-            <w:tcBorders>
-              <w:left w:val="single" w:sz="2" w:space="0" w:color="000000"/>
-              <w:bottom w:val="single" w:sz="2" w:space="0" w:color="000000"/>
-              <w:right w:val="single" w:sz="2" w:space="0" w:color="000000"/>
-            </w:tcBorders>
-            <w:shd w:val="clear" w:color="auto" w:fill="auto"/>
-            <w:tcMar>
-              <w:top w:w="55" w:type="dxa"/>
-              <w:left w:w="55" w:type="dxa"/>
-              <w:bottom w:w="55" w:type="dxa"/>
-              <w:right w:w="55" w:type="dxa"/>
-            </w:tcMar>
-          </w:tcPr>
-          <w:p>
-            <w:pPr>
-              <w:pStyle w:val="TableContents"/>
-              <w:spacing w:before="57" w:after="57"/>
-              <w:rPr>
-                <w:rFonts w:ascii="Calibri" w:hAnsi="Calibri"/>
-                <w:i/>
-                <w:iCs/>
-                <w:sz w:val="21"/>
-                <w:szCs w:val="21"/>
-              </w:rPr>
-            </w:pPr>
-          </w:p>
-        </w:tc>
-      </w:tr>
-      <w:tr>
-        <w:trPr>
-          <w:trHeight w:hRule="exact" w:val="791"/>
-        </w:trPr>
-        <w:tc>
-          <w:tcPr>
-            <w:tcW w:w="1698" w:type="dxa"/>
-            <w:tcBorders>
-              <w:left w:val="single" w:sz="2" w:space="0" w:color="000000"/>
-              <w:bottom w:val="single" w:sz="2" w:space="0" w:color="000000"/>
-            </w:tcBorders>
-            <w:shd w:val="clear" w:color="auto" w:fill="auto"/>
-            <w:tcMar>
-              <w:top w:w="55" w:type="dxa"/>
-              <w:left w:w="55" w:type="dxa"/>
-              <w:bottom w:w="55" w:type="dxa"/>
-              <w:right w:w="55" w:type="dxa"/>
-            </w:tcMar>
-          </w:tcPr>
-          <w:p>
-            <w:pPr>
-              <w:pStyle w:val="TableContents"/>
-              <w:spacing w:before="57" w:after="57"/>
-              <w:rPr>
-                <w:rFonts w:ascii="Calibri" w:hAnsi="Calibri"/>
-                <w:b/>
-                <w:bCs/>
-                <w:sz w:val="21"/>
-                <w:szCs w:val="21"/>
-              </w:rPr>
-            </w:pPr>
-            <w:r>
-              <w:rPr>
-                <w:rFonts w:ascii="Calibri" w:hAnsi="Calibri"/>
-                <w:b/>
-                <w:bCs/>
-                <w:sz w:val="21"/>
-                <w:szCs w:val="21"/>
-              </w:rPr>
-              <w:lastRenderedPageBreak/>
-              <w:t>Descripción</w:t>
-            </w:r>
-          </w:p>
-        </w:tc>
-        <w:tc>
-          <w:tcPr>
-            <w:tcW w:w="7378" w:type="dxa"/>
-            <w:tcBorders>
-              <w:left w:val="single" w:sz="2" w:space="0" w:color="000000"/>
-              <w:bottom w:val="single" w:sz="2" w:space="0" w:color="000000"/>
-              <w:right w:val="single" w:sz="2" w:space="0" w:color="000000"/>
-            </w:tcBorders>
-            <w:shd w:val="clear" w:color="auto" w:fill="auto"/>
-            <w:tcMar>
-              <w:top w:w="55" w:type="dxa"/>
-              <w:left w:w="55" w:type="dxa"/>
-              <w:bottom w:w="55" w:type="dxa"/>
-              <w:right w:w="55" w:type="dxa"/>
-            </w:tcMar>
-          </w:tcPr>
-          <w:p>
-            <w:pPr>
-              <w:pStyle w:val="TableContents"/>
-              <w:spacing w:before="57" w:after="57"/>
-              <w:rPr>
-                <w:i/>
-                <w:iCs/>
-                <w:sz w:val="21"/>
-                <w:szCs w:val="21"/>
-              </w:rPr>
-            </w:pPr>
-          </w:p>
-        </w:tc>
-      </w:tr>
-      <w:tr>
-        <w:trPr>
-          <w:trHeight w:hRule="exact" w:val="657"/>
-        </w:trPr>
-        <w:tc>
-          <w:tcPr>
-            <w:tcW w:w="1698" w:type="dxa"/>
-            <w:tcBorders>
-              <w:left w:val="single" w:sz="2" w:space="0" w:color="000000"/>
-              <w:bottom w:val="single" w:sz="2" w:space="0" w:color="000000"/>
-            </w:tcBorders>
-            <w:shd w:val="clear" w:color="auto" w:fill="auto"/>
-            <w:tcMar>
-              <w:top w:w="55" w:type="dxa"/>
-              <w:left w:w="55" w:type="dxa"/>
-              <w:bottom w:w="55" w:type="dxa"/>
-              <w:right w:w="55" w:type="dxa"/>
-            </w:tcMar>
-          </w:tcPr>
-          <w:p>
-            <w:pPr>
-              <w:pStyle w:val="TableContents"/>
-              <w:spacing w:before="57" w:after="57"/>
-              <w:rPr>
-                <w:rFonts w:ascii="Calibri" w:hAnsi="Calibri"/>
-                <w:b/>
-                <w:bCs/>
-                <w:sz w:val="21"/>
-                <w:szCs w:val="21"/>
-              </w:rPr>
-            </w:pPr>
-            <w:r>
-              <w:rPr>
-                <w:rFonts w:ascii="Calibri" w:hAnsi="Calibri"/>
-                <w:b/>
-                <w:bCs/>
-                <w:sz w:val="21"/>
-                <w:szCs w:val="21"/>
-              </w:rPr>
-              <w:t>Postcondición</w:t>
-            </w:r>
-          </w:p>
-        </w:tc>
-        <w:tc>
-          <w:tcPr>
-            <w:tcW w:w="7378" w:type="dxa"/>
-            <w:tcBorders>
-              <w:left w:val="single" w:sz="2" w:space="0" w:color="000000"/>
-              <w:bottom w:val="single" w:sz="2" w:space="0" w:color="000000"/>
-              <w:right w:val="single" w:sz="2" w:space="0" w:color="000000"/>
-            </w:tcBorders>
-            <w:shd w:val="clear" w:color="auto" w:fill="auto"/>
-            <w:tcMar>
-              <w:top w:w="55" w:type="dxa"/>
-              <w:left w:w="55" w:type="dxa"/>
-              <w:bottom w:w="55" w:type="dxa"/>
-              <w:right w:w="55" w:type="dxa"/>
-            </w:tcMar>
-          </w:tcPr>
-          <w:p>
-            <w:pPr>
-              <w:pStyle w:val="TableContents"/>
-              <w:spacing w:before="57" w:after="57"/>
-              <w:rPr>
-                <w:rFonts w:ascii="Calibri" w:hAnsi="Calibri"/>
-                <w:i/>
-                <w:iCs/>
-                <w:sz w:val="21"/>
-                <w:szCs w:val="21"/>
-              </w:rPr>
-            </w:pPr>
-          </w:p>
-        </w:tc>
-      </w:tr>
-      <w:tr>
-        <w:trPr>
-          <w:trHeight w:hRule="exact" w:val="658"/>
-        </w:trPr>
-        <w:tc>
-          <w:tcPr>
-            <w:tcW w:w="1698" w:type="dxa"/>
-            <w:tcBorders>
-              <w:left w:val="single" w:sz="2" w:space="0" w:color="000000"/>
-              <w:bottom w:val="single" w:sz="2" w:space="0" w:color="000000"/>
-            </w:tcBorders>
-            <w:shd w:val="clear" w:color="auto" w:fill="auto"/>
-            <w:tcMar>
-              <w:top w:w="55" w:type="dxa"/>
-              <w:left w:w="55" w:type="dxa"/>
-              <w:bottom w:w="55" w:type="dxa"/>
-              <w:right w:w="55" w:type="dxa"/>
-            </w:tcMar>
-          </w:tcPr>
-          <w:p>
-            <w:pPr>
-              <w:pStyle w:val="TableContents"/>
-              <w:spacing w:before="57" w:after="57"/>
-              <w:rPr>
-                <w:rFonts w:ascii="Calibri" w:hAnsi="Calibri"/>
-                <w:b/>
-                <w:bCs/>
-                <w:sz w:val="21"/>
-                <w:szCs w:val="21"/>
-              </w:rPr>
-            </w:pPr>
-            <w:r>
-              <w:rPr>
-                <w:rFonts w:ascii="Calibri" w:hAnsi="Calibri"/>
-                <w:b/>
-                <w:bCs/>
-                <w:sz w:val="21"/>
-                <w:szCs w:val="21"/>
-              </w:rPr>
-              <w:t>[Importancia]</w:t>
-            </w:r>
-          </w:p>
-        </w:tc>
-        <w:tc>
-          <w:tcPr>
-            <w:tcW w:w="7378" w:type="dxa"/>
-            <w:tcBorders>
-              <w:left w:val="single" w:sz="2" w:space="0" w:color="000000"/>
-              <w:bottom w:val="single" w:sz="2" w:space="0" w:color="000000"/>
-              <w:right w:val="single" w:sz="2" w:space="0" w:color="000000"/>
-            </w:tcBorders>
-            <w:shd w:val="clear" w:color="auto" w:fill="auto"/>
-            <w:tcMar>
-              <w:top w:w="55" w:type="dxa"/>
-              <w:left w:w="55" w:type="dxa"/>
-              <w:bottom w:w="55" w:type="dxa"/>
-              <w:right w:w="55" w:type="dxa"/>
-            </w:tcMar>
-          </w:tcPr>
-          <w:p>
-            <w:pPr>
-              <w:pStyle w:val="TableContents"/>
-              <w:spacing w:before="57" w:after="57"/>
-              <w:rPr>
-                <w:rFonts w:ascii="Calibri" w:hAnsi="Calibri"/>
-                <w:i/>
-                <w:iCs/>
-                <w:sz w:val="21"/>
-                <w:szCs w:val="21"/>
-              </w:rPr>
-            </w:pPr>
-          </w:p>
-        </w:tc>
-      </w:tr>
-      <w:tr>
-        <w:trPr>
-          <w:trHeight w:hRule="exact" w:val="511"/>
-        </w:trPr>
-        <w:tc>
-          <w:tcPr>
-            <w:tcW w:w="1698" w:type="dxa"/>
-            <w:tcBorders>
-              <w:left w:val="single" w:sz="2" w:space="0" w:color="000000"/>
-              <w:bottom w:val="single" w:sz="2" w:space="0" w:color="000000"/>
-            </w:tcBorders>
-            <w:shd w:val="clear" w:color="auto" w:fill="auto"/>
-            <w:tcMar>
-              <w:top w:w="55" w:type="dxa"/>
-              <w:left w:w="55" w:type="dxa"/>
-              <w:bottom w:w="55" w:type="dxa"/>
-              <w:right w:w="55" w:type="dxa"/>
-            </w:tcMar>
-          </w:tcPr>
-          <w:p>
-            <w:pPr>
-              <w:pStyle w:val="TableContents"/>
-              <w:spacing w:before="57" w:after="57"/>
-              <w:rPr>
-                <w:rFonts w:ascii="Calibri" w:hAnsi="Calibri"/>
-                <w:b/>
-                <w:bCs/>
-                <w:sz w:val="21"/>
-                <w:szCs w:val="21"/>
-              </w:rPr>
-            </w:pPr>
-            <w:r>
-              <w:rPr>
-                <w:rFonts w:ascii="Calibri" w:hAnsi="Calibri"/>
-                <w:b/>
-                <w:bCs/>
-                <w:sz w:val="21"/>
-                <w:szCs w:val="21"/>
-              </w:rPr>
-              <w:t>[Prioridad]</w:t>
-            </w:r>
-          </w:p>
-        </w:tc>
-        <w:tc>
-          <w:tcPr>
-            <w:tcW w:w="7378" w:type="dxa"/>
-            <w:tcBorders>
-              <w:left w:val="single" w:sz="2" w:space="0" w:color="000000"/>
-              <w:bottom w:val="single" w:sz="2" w:space="0" w:color="000000"/>
-              <w:right w:val="single" w:sz="2" w:space="0" w:color="000000"/>
-            </w:tcBorders>
-            <w:shd w:val="clear" w:color="auto" w:fill="auto"/>
-            <w:tcMar>
-              <w:top w:w="55" w:type="dxa"/>
-              <w:left w:w="55" w:type="dxa"/>
-              <w:bottom w:w="55" w:type="dxa"/>
-              <w:right w:w="55" w:type="dxa"/>
-            </w:tcMar>
-          </w:tcPr>
-          <w:p>
-            <w:pPr>
-              <w:pStyle w:val="TableContents"/>
-              <w:spacing w:before="57" w:after="57"/>
-              <w:rPr>
-                <w:rFonts w:ascii="Calibri" w:hAnsi="Calibri"/>
-                <w:i/>
-                <w:iCs/>
-                <w:sz w:val="21"/>
-                <w:szCs w:val="21"/>
-              </w:rPr>
-            </w:pPr>
-            <w:r>
-              <w:rPr>
-                <w:rFonts w:ascii="Calibri" w:hAnsi="Calibri"/>
-                <w:i/>
-                <w:iCs/>
-                <w:sz w:val="21"/>
-                <w:szCs w:val="21"/>
-              </w:rPr>
-              <w:t xml:space="preserve"> </w:t>
-            </w:r>
-          </w:p>
-        </w:tc>
-      </w:tr>
-      <w:tr>
-        <w:trPr>
-          <w:trHeight w:hRule="exact" w:val="373"/>
-        </w:trPr>
-        <w:tc>
-          <w:tcPr>
-            <w:tcW w:w="1698" w:type="dxa"/>
-            <w:tcBorders>
-              <w:left w:val="single" w:sz="2" w:space="0" w:color="000000"/>
-              <w:bottom w:val="single" w:sz="2" w:space="0" w:color="000000"/>
-            </w:tcBorders>
-            <w:shd w:val="clear" w:color="auto" w:fill="auto"/>
-            <w:tcMar>
-              <w:top w:w="55" w:type="dxa"/>
-              <w:left w:w="55" w:type="dxa"/>
-              <w:bottom w:w="55" w:type="dxa"/>
-              <w:right w:w="55" w:type="dxa"/>
-            </w:tcMar>
-          </w:tcPr>
-          <w:p>
-            <w:pPr>
-              <w:pStyle w:val="TableContents"/>
-              <w:spacing w:before="57" w:after="57"/>
-              <w:rPr>
-                <w:rFonts w:ascii="Calibri" w:hAnsi="Calibri"/>
-                <w:b/>
-                <w:bCs/>
-                <w:sz w:val="21"/>
-                <w:szCs w:val="21"/>
-              </w:rPr>
-            </w:pPr>
-            <w:r>
-              <w:rPr>
-                <w:rFonts w:ascii="Calibri" w:hAnsi="Calibri"/>
-                <w:b/>
-                <w:bCs/>
-                <w:sz w:val="21"/>
-                <w:szCs w:val="21"/>
-              </w:rPr>
-              <w:t>[Estado]</w:t>
-            </w:r>
-          </w:p>
-        </w:tc>
-        <w:tc>
-          <w:tcPr>
-            <w:tcW w:w="7378" w:type="dxa"/>
-            <w:tcBorders>
-              <w:left w:val="single" w:sz="2" w:space="0" w:color="000000"/>
-              <w:bottom w:val="single" w:sz="2" w:space="0" w:color="000000"/>
-              <w:right w:val="single" w:sz="2" w:space="0" w:color="000000"/>
-            </w:tcBorders>
-            <w:shd w:val="clear" w:color="auto" w:fill="auto"/>
-            <w:tcMar>
-              <w:top w:w="55" w:type="dxa"/>
-              <w:left w:w="55" w:type="dxa"/>
-              <w:bottom w:w="55" w:type="dxa"/>
-              <w:right w:w="55" w:type="dxa"/>
-            </w:tcMar>
-          </w:tcPr>
-          <w:p>
-            <w:pPr>
-              <w:pStyle w:val="TableContents"/>
-              <w:spacing w:before="57" w:after="57"/>
-              <w:rPr>
-                <w:rFonts w:ascii="Calibri" w:hAnsi="Calibri"/>
-                <w:i/>
-                <w:iCs/>
-                <w:sz w:val="21"/>
-                <w:szCs w:val="21"/>
-              </w:rPr>
-            </w:pPr>
-            <w:r>
-              <w:rPr>
-                <w:rFonts w:ascii="Calibri" w:hAnsi="Calibri"/>
-                <w:i/>
-                <w:iCs/>
-                <w:sz w:val="21"/>
-                <w:szCs w:val="21"/>
-              </w:rPr>
-              <w:t xml:space="preserve"> </w:t>
-            </w:r>
-          </w:p>
-        </w:tc>
-      </w:tr>
-    </w:tbl>
-    <w:p>
-      <w:pPr>
-        <w:pStyle w:val="Table"/>
-        <w:jc w:val="center"/>
-      </w:pPr>
-      <w:r>
-        <w:t>Tabla 8 (</w:t>
-      </w:r>
-      <w:r>
-        <w:t>i</w:t>
-      </w:r>
-      <w:r>
-        <w:t>). CU-2.</w:t>
-      </w:r>
-      <w:r>
-        <w:t>3</w:t>
-      </w:r>
-      <w:r>
-        <w:t xml:space="preserve"> </w:t>
-      </w:r>
-      <w:r>
-        <w:t>Búsqueda de un reporte de robo</w:t>
+        <w:t>2</w:t>
+      </w:r>
+      <w:r>
+        <w:t xml:space="preserve"> Búsqueda de un reporte de robo</w:t>
       </w:r>
       <w:r>
         <w:t>.</w:t>
@@ -18629,6 +16957,7 @@
       </w:pPr>
       <w:bookmarkStart w:id="18" w:name="_Toc61216585"/>
       <w:r>
+        <w:lastRenderedPageBreak/>
         <w:t>Requisitos Funcionales del Sistema</w:t>
       </w:r>
       <w:bookmarkEnd w:id="18"/>
@@ -19427,27 +17756,27 @@
     <w:p>
       <w:pPr>
         <w:pStyle w:val="Ttulo2"/>
-      </w:pPr>
-      <w:bookmarkStart w:id="20" w:name="_Toc61216587"/>
-      <w:r>
-        <w:t xml:space="preserve">Diagrama de base de datos de la plataforma </w:t>
-      </w:r>
-      <w:r>
-        <w:t>InfoBicis</w:t>
-      </w:r>
-      <w:bookmarkEnd w:id="20"/>
-    </w:p>
-    <w:p>
-      <w:pPr>
-        <w:pStyle w:val="Textbody"/>
-      </w:pPr>
-    </w:p>
-    <w:p>
-      <w:pPr>
-        <w:pStyle w:val="Textbody"/>
         <w:rPr>
           <w:rFonts w:hint="eastAsia"/>
         </w:rPr>
+      </w:pPr>
+      <w:bookmarkStart w:id="20" w:name="_Toc61216587"/>
+      <w:r>
+        <w:t xml:space="preserve">Diagrama de base de datos de la plataforma </w:t>
+      </w:r>
+      <w:r>
+        <w:t>InfoBicis</w:t>
+      </w:r>
+      <w:bookmarkEnd w:id="20"/>
+    </w:p>
+    <w:p>
+      <w:pPr>
+        <w:pStyle w:val="Textbody"/>
+      </w:pPr>
+    </w:p>
+    <w:p>
+      <w:pPr>
+        <w:pStyle w:val="Textbody"/>
       </w:pPr>
     </w:p>
     <w:p>
@@ -19691,7 +18020,6 @@
                 <w:sz w:val="21"/>
                 <w:szCs w:val="21"/>
               </w:rPr>
-              <w:lastRenderedPageBreak/>
               <w:t xml:space="preserve">[Lenguaje </w:t>
             </w:r>
             <w:r>
@@ -20315,6 +18643,7 @@
                 <w:sz w:val="21"/>
                 <w:szCs w:val="21"/>
               </w:rPr>
+              <w:lastRenderedPageBreak/>
               <w:t>Compilación</w:t>
             </w:r>
           </w:p>
@@ -20493,16 +18822,7 @@
         <w:jc w:val="center"/>
       </w:pPr>
       <w:r>
-        <w:t xml:space="preserve">Tabla </w:t>
-      </w:r>
-      <w:r>
-        <w:t>10</w:t>
-      </w:r>
-      <w:r>
-        <w:t xml:space="preserve">. </w:t>
-      </w:r>
-      <w:r>
-        <w:t>Documentación técnica</w:t>
+        <w:t>Tabla 10. Documentación técnica</w:t>
       </w:r>
       <w:r>
         <w:t>.</w:t>
@@ -20536,8 +18856,8 @@
       </w:r>
     </w:p>
     <w:sectPr>
-      <w:headerReference w:type="default" r:id="rId15"/>
-      <w:footerReference w:type="default" r:id="rId16"/>
+      <w:headerReference w:type="default" r:id="rId16"/>
+      <w:footerReference w:type="default" r:id="rId17"/>
       <w:pgSz w:w="11906" w:h="16838"/>
       <w:pgMar w:top="1474" w:right="1134" w:bottom="1134" w:left="1701" w:header="1134" w:footer="720" w:gutter="0"/>
       <w:cols w:space="720"/>

</xml_diff>

<commit_message>
Agregando cambios en los documentos
</commit_message>
<xml_diff>
--- a/Plataforma InfoBicis Doc-Req.docx
+++ b/Plataforma InfoBicis Doc-Req.docx
@@ -199,7 +199,7 @@
           <w:sz w:val="28"/>
           <w:szCs w:val="28"/>
         </w:rPr>
-        <w:t>DOCUMENTACIÓN DE REQUISITOS</w:t>
+        <w:t>DOCUMENTACIÓN DE REQ</w:t>
       </w:r>
       <w:r>
         <w:rPr>
@@ -210,6 +210,16 @@
           <w:szCs w:val="28"/>
         </w:rPr>
         <w:fldChar w:fldCharType="end"/>
+      </w:r>
+      <w:r>
+        <w:rPr>
+          <w:rFonts w:ascii="Arial" w:hAnsi="Arial" w:cs="Arial"/>
+          <w:i/>
+          <w:iCs/>
+          <w:sz w:val="28"/>
+          <w:szCs w:val="28"/>
+        </w:rPr>
+        <w:t>UERIMIENTOS</w:t>
       </w:r>
     </w:p>
     <w:p>
@@ -612,7 +622,7 @@
         <w:rPr>
           <w:rFonts w:ascii="Arial" w:hAnsi="Arial" w:cs="Arial"/>
         </w:rPr>
-        <w:t>0</w:t>
+        <w:t>2</w:t>
       </w:r>
     </w:p>
     <w:p>
@@ -649,7 +659,13 @@
         <w:rPr>
           <w:rFonts w:ascii="Arial" w:hAnsi="Arial" w:cs="Arial"/>
         </w:rPr>
-        <w:t>Enero</w:t>
+        <w:t>e</w:t>
+      </w:r>
+      <w:r>
+        <w:rPr>
+          <w:rFonts w:ascii="Arial" w:hAnsi="Arial" w:cs="Arial"/>
+        </w:rPr>
+        <w:t>nero</w:t>
       </w:r>
       <w:r>
         <w:rPr>
@@ -877,14 +893,24 @@
             <w:pPr>
               <w:pStyle w:val="TableContents"/>
             </w:pPr>
-            <w:fldSimple w:instr=" TITLE ">
-              <w:r>
-                <w:t>Documentación</w:t>
-              </w:r>
-              <w:r>
-                <w:t xml:space="preserve"> de Requisitos</w:t>
-              </w:r>
-            </w:fldSimple>
+            <w:r>
+              <w:fldChar w:fldCharType="begin"/>
+            </w:r>
+            <w:r>
+              <w:instrText xml:space="preserve"> TITLE </w:instrText>
+            </w:r>
+            <w:r>
+              <w:fldChar w:fldCharType="separate"/>
+            </w:r>
+            <w:r>
+              <w:t>Documentación</w:t>
+            </w:r>
+            <w:r>
+              <w:t xml:space="preserve"> de Requisitos</w:t>
+            </w:r>
+            <w:r>
+              <w:fldChar w:fldCharType="end"/>
+            </w:r>
             <w:r>
               <w:t xml:space="preserve"> y Aplicación</w:t>
             </w:r>
@@ -1290,21 +1316,12 @@
                 <w:bCs/>
               </w:rPr>
             </w:pPr>
-            <w:proofErr w:type="spellStart"/>
-            <w:r>
-              <w:rPr>
-                <w:b/>
-                <w:bCs/>
-              </w:rPr>
-              <w:t>Nº</w:t>
-            </w:r>
-            <w:proofErr w:type="spellEnd"/>
-            <w:r>
-              <w:rPr>
-                <w:b/>
-                <w:bCs/>
-              </w:rPr>
-              <w:t xml:space="preserve"> Total de Páginas</w:t>
+            <w:r>
+              <w:rPr>
+                <w:b/>
+                <w:bCs/>
+              </w:rPr>
+              <w:t>Nº Total de Páginas</w:t>
             </w:r>
           </w:p>
         </w:tc>
@@ -2125,7 +2142,7 @@
         </w:rPr>
         <w:fldChar w:fldCharType="separate"/>
       </w:r>
-      <w:hyperlink w:anchor="_Toc61216569" w:history="1">
+      <w:hyperlink w:anchor="_Toc61919448" w:history="1">
         <w:r>
           <w:rPr>
             <w:rStyle w:val="Hipervnculo"/>
@@ -2177,7 +2194,7 @@
             <w:sz w:val="22"/>
             <w:szCs w:val="22"/>
           </w:rPr>
-          <w:instrText xml:space="preserve"> PAGEREF _Toc61216569 \h </w:instrText>
+          <w:instrText xml:space="preserve"> PAGEREF _Toc61919448 \h </w:instrText>
         </w:r>
         <w:r>
           <w:rPr>
@@ -2228,7 +2245,7 @@
           <w:lang w:val="es-MX"/>
         </w:rPr>
       </w:pPr>
-      <w:hyperlink w:anchor="_Toc61216570" w:history="1">
+      <w:hyperlink w:anchor="_Toc61919449" w:history="1">
         <w:r>
           <w:rPr>
             <w:rStyle w:val="Hipervnculo"/>
@@ -2280,7 +2297,7 @@
             <w:sz w:val="22"/>
             <w:szCs w:val="22"/>
           </w:rPr>
-          <w:instrText xml:space="preserve"> PAGEREF _Toc61216570 \h </w:instrText>
+          <w:instrText xml:space="preserve"> PAGEREF _Toc61919449 \h </w:instrText>
         </w:r>
         <w:r>
           <w:rPr>
@@ -2331,7 +2348,7 @@
           <w:lang w:val="es-MX"/>
         </w:rPr>
       </w:pPr>
-      <w:hyperlink w:anchor="_Toc61216571" w:history="1">
+      <w:hyperlink w:anchor="_Toc61919450" w:history="1">
         <w:r>
           <w:rPr>
             <w:rStyle w:val="Hipervnculo"/>
@@ -2383,7 +2400,7 @@
             <w:sz w:val="22"/>
             <w:szCs w:val="22"/>
           </w:rPr>
-          <w:instrText xml:space="preserve"> PAGEREF _Toc61216571 \h </w:instrText>
+          <w:instrText xml:space="preserve"> PAGEREF _Toc61919450 \h </w:instrText>
         </w:r>
         <w:r>
           <w:rPr>
@@ -2434,7 +2451,7 @@
           <w:lang w:val="es-MX"/>
         </w:rPr>
       </w:pPr>
-      <w:hyperlink w:anchor="_Toc61216572" w:history="1">
+      <w:hyperlink w:anchor="_Toc61919451" w:history="1">
         <w:r>
           <w:rPr>
             <w:rStyle w:val="Hipervnculo"/>
@@ -2486,7 +2503,7 @@
             <w:sz w:val="22"/>
             <w:szCs w:val="22"/>
           </w:rPr>
-          <w:instrText xml:space="preserve"> PAGEREF _Toc61216572 \h </w:instrText>
+          <w:instrText xml:space="preserve"> PAGEREF _Toc61919451 \h </w:instrText>
         </w:r>
         <w:r>
           <w:rPr>
@@ -2537,7 +2554,7 @@
           <w:lang w:val="es-MX"/>
         </w:rPr>
       </w:pPr>
-      <w:hyperlink w:anchor="_Toc61216573" w:history="1">
+      <w:hyperlink w:anchor="_Toc61919452" w:history="1">
         <w:r>
           <w:rPr>
             <w:rStyle w:val="Hipervnculo"/>
@@ -2589,7 +2606,7 @@
             <w:sz w:val="22"/>
             <w:szCs w:val="22"/>
           </w:rPr>
-          <w:instrText xml:space="preserve"> PAGEREF _Toc61216573 \h </w:instrText>
+          <w:instrText xml:space="preserve"> PAGEREF _Toc61919452 \h </w:instrText>
         </w:r>
         <w:r>
           <w:rPr>
@@ -2640,7 +2657,7 @@
           <w:lang w:val="es-MX"/>
         </w:rPr>
       </w:pPr>
-      <w:hyperlink w:anchor="_Toc61216574" w:history="1">
+      <w:hyperlink w:anchor="_Toc61919453" w:history="1">
         <w:r>
           <w:rPr>
             <w:rStyle w:val="Hipervnculo"/>
@@ -2692,7 +2709,7 @@
             <w:sz w:val="22"/>
             <w:szCs w:val="22"/>
           </w:rPr>
-          <w:instrText xml:space="preserve"> PAGEREF _Toc61216574 \h </w:instrText>
+          <w:instrText xml:space="preserve"> PAGEREF _Toc61919453 \h </w:instrText>
         </w:r>
         <w:r>
           <w:rPr>
@@ -2743,7 +2760,7 @@
           <w:lang w:val="es-MX"/>
         </w:rPr>
       </w:pPr>
-      <w:hyperlink w:anchor="_Toc61216575" w:history="1">
+      <w:hyperlink w:anchor="_Toc61919454" w:history="1">
         <w:r>
           <w:rPr>
             <w:rStyle w:val="Hipervnculo"/>
@@ -2795,7 +2812,7 @@
             <w:sz w:val="22"/>
             <w:szCs w:val="22"/>
           </w:rPr>
-          <w:instrText xml:space="preserve"> PAGEREF _Toc61216575 \h </w:instrText>
+          <w:instrText xml:space="preserve"> PAGEREF _Toc61919454 \h </w:instrText>
         </w:r>
         <w:r>
           <w:rPr>
@@ -2846,7 +2863,7 @@
           <w:lang w:val="es-MX"/>
         </w:rPr>
       </w:pPr>
-      <w:hyperlink w:anchor="_Toc61216576" w:history="1">
+      <w:hyperlink w:anchor="_Toc61919455" w:history="1">
         <w:r>
           <w:rPr>
             <w:rStyle w:val="Hipervnculo"/>
@@ -2898,7 +2915,7 @@
             <w:sz w:val="22"/>
             <w:szCs w:val="22"/>
           </w:rPr>
-          <w:instrText xml:space="preserve"> PAGEREF _Toc61216576 \h </w:instrText>
+          <w:instrText xml:space="preserve"> PAGEREF _Toc61919455 \h </w:instrText>
         </w:r>
         <w:r>
           <w:rPr>
@@ -2949,7 +2966,7 @@
           <w:lang w:val="es-MX"/>
         </w:rPr>
       </w:pPr>
-      <w:hyperlink w:anchor="_Toc61216577" w:history="1">
+      <w:hyperlink w:anchor="_Toc61919456" w:history="1">
         <w:r>
           <w:rPr>
             <w:rStyle w:val="Hipervnculo"/>
@@ -3001,7 +3018,7 @@
             <w:sz w:val="22"/>
             <w:szCs w:val="22"/>
           </w:rPr>
-          <w:instrText xml:space="preserve"> PAGEREF _Toc61216577 \h </w:instrText>
+          <w:instrText xml:space="preserve"> PAGEREF _Toc61919456 \h </w:instrText>
         </w:r>
         <w:r>
           <w:rPr>
@@ -3052,7 +3069,7 @@
           <w:lang w:val="es-MX"/>
         </w:rPr>
       </w:pPr>
-      <w:hyperlink w:anchor="_Toc61216578" w:history="1">
+      <w:hyperlink w:anchor="_Toc61919457" w:history="1">
         <w:r>
           <w:rPr>
             <w:rStyle w:val="Hipervnculo"/>
@@ -3104,7 +3121,7 @@
             <w:sz w:val="22"/>
             <w:szCs w:val="22"/>
           </w:rPr>
-          <w:instrText xml:space="preserve"> PAGEREF _Toc61216578 \h </w:instrText>
+          <w:instrText xml:space="preserve"> PAGEREF _Toc61919457 \h </w:instrText>
         </w:r>
         <w:r>
           <w:rPr>
@@ -3155,7 +3172,7 @@
           <w:lang w:val="es-MX"/>
         </w:rPr>
       </w:pPr>
-      <w:hyperlink w:anchor="_Toc61216579" w:history="1">
+      <w:hyperlink w:anchor="_Toc61919458" w:history="1">
         <w:r>
           <w:rPr>
             <w:rStyle w:val="Hipervnculo"/>
@@ -3207,7 +3224,7 @@
             <w:sz w:val="22"/>
             <w:szCs w:val="22"/>
           </w:rPr>
-          <w:instrText xml:space="preserve"> PAGEREF _Toc61216579 \h </w:instrText>
+          <w:instrText xml:space="preserve"> PAGEREF _Toc61919458 \h </w:instrText>
         </w:r>
         <w:r>
           <w:rPr>
@@ -3258,7 +3275,7 @@
           <w:lang w:val="es-MX"/>
         </w:rPr>
       </w:pPr>
-      <w:hyperlink w:anchor="_Toc61216580" w:history="1">
+      <w:hyperlink w:anchor="_Toc61919459" w:history="1">
         <w:r>
           <w:rPr>
             <w:rStyle w:val="Hipervnculo"/>
@@ -3310,7 +3327,7 @@
             <w:sz w:val="22"/>
             <w:szCs w:val="22"/>
           </w:rPr>
-          <w:instrText xml:space="preserve"> PAGEREF _Toc61216580 \h </w:instrText>
+          <w:instrText xml:space="preserve"> PAGEREF _Toc61919459 \h </w:instrText>
         </w:r>
         <w:r>
           <w:rPr>
@@ -3361,7 +3378,7 @@
           <w:lang w:val="es-MX"/>
         </w:rPr>
       </w:pPr>
-      <w:hyperlink w:anchor="_Toc61216581" w:history="1">
+      <w:hyperlink w:anchor="_Toc61919460" w:history="1">
         <w:r>
           <w:rPr>
             <w:rStyle w:val="Hipervnculo"/>
@@ -3413,7 +3430,7 @@
             <w:sz w:val="22"/>
             <w:szCs w:val="22"/>
           </w:rPr>
-          <w:instrText xml:space="preserve"> PAGEREF _Toc61216581 \h </w:instrText>
+          <w:instrText xml:space="preserve"> PAGEREF _Toc61919460 \h </w:instrText>
         </w:r>
         <w:r>
           <w:rPr>
@@ -3464,7 +3481,7 @@
           <w:lang w:val="es-MX"/>
         </w:rPr>
       </w:pPr>
-      <w:hyperlink w:anchor="_Toc61216582" w:history="1">
+      <w:hyperlink w:anchor="_Toc61919461" w:history="1">
         <w:r>
           <w:rPr>
             <w:rStyle w:val="Hipervnculo"/>
@@ -3516,7 +3533,7 @@
             <w:sz w:val="22"/>
             <w:szCs w:val="22"/>
           </w:rPr>
-          <w:instrText xml:space="preserve"> PAGEREF _Toc61216582 \h </w:instrText>
+          <w:instrText xml:space="preserve"> PAGEREF _Toc61919461 \h </w:instrText>
         </w:r>
         <w:r>
           <w:rPr>
@@ -3567,7 +3584,7 @@
           <w:lang w:val="es-MX"/>
         </w:rPr>
       </w:pPr>
-      <w:hyperlink w:anchor="_Toc61216583" w:history="1">
+      <w:hyperlink w:anchor="_Toc61919462" w:history="1">
         <w:r>
           <w:rPr>
             <w:rStyle w:val="Hipervnculo"/>
@@ -3619,7 +3636,7 @@
             <w:sz w:val="22"/>
             <w:szCs w:val="22"/>
           </w:rPr>
-          <w:instrText xml:space="preserve"> PAGEREF _Toc61216583 \h </w:instrText>
+          <w:instrText xml:space="preserve"> PAGEREF _Toc61919462 \h </w:instrText>
         </w:r>
         <w:r>
           <w:rPr>
@@ -3670,7 +3687,7 @@
           <w:lang w:val="es-MX"/>
         </w:rPr>
       </w:pPr>
-      <w:hyperlink w:anchor="_Toc61216584" w:history="1">
+      <w:hyperlink w:anchor="_Toc61919463" w:history="1">
         <w:r>
           <w:rPr>
             <w:rStyle w:val="Hipervnculo"/>
@@ -3722,7 +3739,7 @@
             <w:sz w:val="22"/>
             <w:szCs w:val="22"/>
           </w:rPr>
-          <w:instrText xml:space="preserve"> PAGEREF _Toc61216584 \h </w:instrText>
+          <w:instrText xml:space="preserve"> PAGEREF _Toc61919463 \h </w:instrText>
         </w:r>
         <w:r>
           <w:rPr>
@@ -3745,7 +3762,7 @@
             <w:sz w:val="22"/>
             <w:szCs w:val="22"/>
           </w:rPr>
-          <w:t>14</w:t>
+          <w:t>13</w:t>
         </w:r>
         <w:r>
           <w:rPr>
@@ -3773,7 +3790,7 @@
           <w:lang w:val="es-MX"/>
         </w:rPr>
       </w:pPr>
-      <w:hyperlink w:anchor="_Toc61216585" w:history="1">
+      <w:hyperlink w:anchor="_Toc61919464" w:history="1">
         <w:r>
           <w:rPr>
             <w:rStyle w:val="Hipervnculo"/>
@@ -3825,7 +3842,7 @@
             <w:sz w:val="22"/>
             <w:szCs w:val="22"/>
           </w:rPr>
-          <w:instrText xml:space="preserve"> PAGEREF _Toc61216585 \h </w:instrText>
+          <w:instrText xml:space="preserve"> PAGEREF _Toc61919464 \h </w:instrText>
         </w:r>
         <w:r>
           <w:rPr>
@@ -3848,7 +3865,7 @@
             <w:sz w:val="22"/>
             <w:szCs w:val="22"/>
           </w:rPr>
-          <w:t>18</w:t>
+          <w:t>17</w:t>
         </w:r>
         <w:r>
           <w:rPr>
@@ -3876,7 +3893,7 @@
           <w:lang w:val="es-MX"/>
         </w:rPr>
       </w:pPr>
-      <w:hyperlink w:anchor="_Toc61216586" w:history="1">
+      <w:hyperlink w:anchor="_Toc61919465" w:history="1">
         <w:r>
           <w:rPr>
             <w:rStyle w:val="Hipervnculo"/>
@@ -3928,7 +3945,7 @@
             <w:sz w:val="22"/>
             <w:szCs w:val="22"/>
           </w:rPr>
-          <w:instrText xml:space="preserve"> PAGEREF _Toc61216586 \h </w:instrText>
+          <w:instrText xml:space="preserve"> PAGEREF _Toc61919465 \h </w:instrText>
         </w:r>
         <w:r>
           <w:rPr>
@@ -3951,7 +3968,7 @@
             <w:sz w:val="22"/>
             <w:szCs w:val="22"/>
           </w:rPr>
-          <w:t>18</w:t>
+          <w:t>17</w:t>
         </w:r>
         <w:r>
           <w:rPr>
@@ -3979,7 +3996,7 @@
           <w:lang w:val="es-MX"/>
         </w:rPr>
       </w:pPr>
-      <w:hyperlink w:anchor="_Toc61216587" w:history="1">
+      <w:hyperlink w:anchor="_Toc61919466" w:history="1">
         <w:r>
           <w:rPr>
             <w:rStyle w:val="Hipervnculo"/>
@@ -3988,109 +4005,6 @@
             <w:szCs w:val="22"/>
           </w:rPr>
           <w:t>4.4</w:t>
-        </w:r>
-        <w:r>
-          <w:rPr>
-            <w:rFonts w:asciiTheme="minorHAnsi" w:eastAsiaTheme="minorEastAsia" w:hAnsiTheme="minorHAnsi" w:cstheme="minorBidi"/>
-            <w:noProof/>
-            <w:kern w:val="0"/>
-            <w:sz w:val="20"/>
-            <w:szCs w:val="20"/>
-            <w:lang w:val="es-MX"/>
-          </w:rPr>
-          <w:tab/>
-        </w:r>
-        <w:r>
-          <w:rPr>
-            <w:rStyle w:val="Hipervnculo"/>
-            <w:noProof/>
-            <w:sz w:val="22"/>
-            <w:szCs w:val="22"/>
-          </w:rPr>
-          <w:t>Diagrama de base de datos de la plataforma InfoBicis</w:t>
-        </w:r>
-        <w:r>
-          <w:rPr>
-            <w:noProof/>
-            <w:sz w:val="22"/>
-            <w:szCs w:val="22"/>
-          </w:rPr>
-          <w:tab/>
-        </w:r>
-        <w:r>
-          <w:rPr>
-            <w:noProof/>
-            <w:sz w:val="22"/>
-            <w:szCs w:val="22"/>
-          </w:rPr>
-          <w:fldChar w:fldCharType="begin"/>
-        </w:r>
-        <w:r>
-          <w:rPr>
-            <w:noProof/>
-            <w:sz w:val="22"/>
-            <w:szCs w:val="22"/>
-          </w:rPr>
-          <w:instrText xml:space="preserve"> PAGEREF _Toc61216587 \h </w:instrText>
-        </w:r>
-        <w:r>
-          <w:rPr>
-            <w:noProof/>
-            <w:sz w:val="22"/>
-            <w:szCs w:val="22"/>
-          </w:rPr>
-        </w:r>
-        <w:r>
-          <w:rPr>
-            <w:noProof/>
-            <w:sz w:val="22"/>
-            <w:szCs w:val="22"/>
-          </w:rPr>
-          <w:fldChar w:fldCharType="separate"/>
-        </w:r>
-        <w:r>
-          <w:rPr>
-            <w:noProof/>
-            <w:sz w:val="22"/>
-            <w:szCs w:val="22"/>
-          </w:rPr>
-          <w:t>18</w:t>
-        </w:r>
-        <w:r>
-          <w:rPr>
-            <w:noProof/>
-            <w:sz w:val="22"/>
-            <w:szCs w:val="22"/>
-          </w:rPr>
-          <w:fldChar w:fldCharType="end"/>
-        </w:r>
-      </w:hyperlink>
-    </w:p>
-    <w:p>
-      <w:pPr>
-        <w:pStyle w:val="TDC2"/>
-        <w:tabs>
-          <w:tab w:val="left" w:pos="880"/>
-          <w:tab w:val="right" w:leader="dot" w:pos="9061"/>
-        </w:tabs>
-        <w:rPr>
-          <w:rFonts w:asciiTheme="minorHAnsi" w:eastAsiaTheme="minorEastAsia" w:hAnsiTheme="minorHAnsi" w:cstheme="minorBidi"/>
-          <w:noProof/>
-          <w:kern w:val="0"/>
-          <w:sz w:val="20"/>
-          <w:szCs w:val="20"/>
-          <w:lang w:val="es-MX"/>
-        </w:rPr>
-      </w:pPr>
-      <w:hyperlink w:anchor="_Toc61216588" w:history="1">
-        <w:r>
-          <w:rPr>
-            <w:rStyle w:val="Hipervnculo"/>
-            <w:noProof/>
-            <w:sz w:val="22"/>
-            <w:szCs w:val="22"/>
-          </w:rPr>
-          <w:t>4.5</w:t>
         </w:r>
         <w:r>
           <w:rPr>
@@ -4134,7 +4048,7 @@
             <w:sz w:val="22"/>
             <w:szCs w:val="22"/>
           </w:rPr>
-          <w:instrText xml:space="preserve"> PAGEREF _Toc61216588 \h </w:instrText>
+          <w:instrText xml:space="preserve"> PAGEREF _Toc61919466 \h </w:instrText>
         </w:r>
         <w:r>
           <w:rPr>
@@ -4157,7 +4071,7 @@
             <w:sz w:val="22"/>
             <w:szCs w:val="22"/>
           </w:rPr>
-          <w:t>18</w:t>
+          <w:t>17</w:t>
         </w:r>
         <w:r>
           <w:rPr>
@@ -4215,7 +4129,7 @@
           <w:rFonts w:hint="eastAsia"/>
         </w:rPr>
       </w:pPr>
-      <w:bookmarkStart w:id="0" w:name="_Toc61216569"/>
+      <w:bookmarkStart w:id="0" w:name="_Toc61919448"/>
       <w:r>
         <w:lastRenderedPageBreak/>
         <w:t>INTRODUCCIÓN</w:t>
@@ -4288,7 +4202,7 @@
           <w:rFonts w:hint="eastAsia"/>
         </w:rPr>
       </w:pPr>
-      <w:bookmarkStart w:id="1" w:name="_Toc61216570"/>
+      <w:bookmarkStart w:id="1" w:name="_Toc61919449"/>
       <w:r>
         <w:t>Alcance</w:t>
       </w:r>
@@ -4347,7 +4261,7 @@
           <w:rFonts w:hint="eastAsia"/>
         </w:rPr>
       </w:pPr>
-      <w:bookmarkStart w:id="2" w:name="_Toc61216571"/>
+      <w:bookmarkStart w:id="2" w:name="_Toc61919450"/>
       <w:r>
         <w:t>Objetivos</w:t>
       </w:r>
@@ -4581,7 +4495,7 @@
           <w:rFonts w:hint="eastAsia"/>
         </w:rPr>
       </w:pPr>
-      <w:bookmarkStart w:id="3" w:name="_Toc61216572"/>
+      <w:bookmarkStart w:id="3" w:name="_Toc61919451"/>
       <w:r>
         <w:lastRenderedPageBreak/>
         <w:t>INFORMACIÓN DEL DOMINIO DEL PROBLEMA</w:t>
@@ -4595,7 +4509,7 @@
           <w:rFonts w:hint="eastAsia"/>
         </w:rPr>
       </w:pPr>
-      <w:bookmarkStart w:id="4" w:name="_Toc61216573"/>
+      <w:bookmarkStart w:id="4" w:name="_Toc61919452"/>
       <w:r>
         <w:t>Introducción al Dominio del Problema</w:t>
       </w:r>
@@ -4659,7 +4573,7 @@
           <w:rFonts w:hint="eastAsia"/>
         </w:rPr>
       </w:pPr>
-      <w:bookmarkStart w:id="5" w:name="_Toc61216574"/>
+      <w:bookmarkStart w:id="5" w:name="_Toc61919453"/>
       <w:r>
         <w:t>Glosario de Términos</w:t>
       </w:r>
@@ -4851,7 +4765,7 @@
           <w:rFonts w:hint="eastAsia"/>
         </w:rPr>
       </w:pPr>
-      <w:bookmarkStart w:id="7" w:name="_Toc61216575"/>
+      <w:bookmarkStart w:id="7" w:name="_Toc61919454"/>
       <w:r>
         <w:lastRenderedPageBreak/>
         <w:t>NECESIDADES DE NEGOCIO</w:t>
@@ -5348,7 +5262,7 @@
           <w:rFonts w:hint="eastAsia"/>
         </w:rPr>
       </w:pPr>
-      <w:bookmarkStart w:id="8" w:name="_Toc61216576"/>
+      <w:bookmarkStart w:id="8" w:name="_Toc61919455"/>
       <w:r>
         <w:t>Objetivos de Negocio</w:t>
       </w:r>
@@ -5706,7 +5620,7 @@
           <w:rFonts w:hint="eastAsia"/>
         </w:rPr>
       </w:pPr>
-      <w:bookmarkStart w:id="9" w:name="_Toc61216577"/>
+      <w:bookmarkStart w:id="9" w:name="_Toc61919456"/>
       <w:r>
         <w:t>Modelos de Procesos de Negocio a Implantar [Opcional]</w:t>
       </w:r>
@@ -5727,7 +5641,7 @@
           <w:rFonts w:hint="eastAsia"/>
         </w:rPr>
       </w:pPr>
-      <w:bookmarkStart w:id="10" w:name="_Toc61216578"/>
+      <w:bookmarkStart w:id="10" w:name="_Toc61919457"/>
       <w:r>
         <w:t>Descripción de los Actores de Negocio a Implantar</w:t>
       </w:r>
@@ -6825,7 +6739,7 @@
           <w:rFonts w:hint="eastAsia"/>
         </w:rPr>
       </w:pPr>
-      <w:bookmarkStart w:id="11" w:name="_Toc61216579"/>
+      <w:bookmarkStart w:id="11" w:name="_Toc61919458"/>
       <w:r>
         <w:t>Descripción de Procesos de Negocio a Implantar</w:t>
       </w:r>
@@ -6903,7 +6817,7 @@
           <w:rFonts w:hint="eastAsia"/>
         </w:rPr>
       </w:pPr>
-      <w:bookmarkStart w:id="12" w:name="_Toc61216580"/>
+      <w:bookmarkStart w:id="12" w:name="_Toc61919459"/>
       <w:r>
         <w:lastRenderedPageBreak/>
         <w:t>CATÁLOGO DE REQUISITOS DEL SISTEMA A DESARROLLAR</w:t>
@@ -6954,7 +6868,7 @@
           <w:rFonts w:hint="eastAsia"/>
         </w:rPr>
       </w:pPr>
-      <w:bookmarkStart w:id="13" w:name="_Toc61216581"/>
+      <w:bookmarkStart w:id="13" w:name="_Toc61919460"/>
       <w:r>
         <w:t>Requisitos Generales del Sistema</w:t>
       </w:r>
@@ -9706,7 +9620,7 @@
           <w:rFonts w:hint="eastAsia"/>
         </w:rPr>
       </w:pPr>
-      <w:bookmarkStart w:id="15" w:name="_Toc61216582"/>
+      <w:bookmarkStart w:id="15" w:name="_Toc61919461"/>
       <w:r>
         <w:t>Casos de uso del Sistema</w:t>
       </w:r>
@@ -9923,7 +9837,7 @@
           <w:rFonts w:hint="eastAsia"/>
         </w:rPr>
       </w:pPr>
-      <w:bookmarkStart w:id="16" w:name="_Toc61216583"/>
+      <w:bookmarkStart w:id="16" w:name="_Toc61919462"/>
       <w:r>
         <w:t>Diagramas de Casos de Uso del Sistema</w:t>
       </w:r>
@@ -10718,7 +10632,7 @@
           <w:rFonts w:hint="eastAsia"/>
         </w:rPr>
       </w:pPr>
-      <w:bookmarkStart w:id="17" w:name="_Toc61216584"/>
+      <w:bookmarkStart w:id="17" w:name="_Toc61919463"/>
       <w:r>
         <w:t>Especificación de Casos de Uso del Sistema</w:t>
       </w:r>
@@ -14571,7 +14485,27 @@
                 <w:sz w:val="21"/>
                 <w:szCs w:val="21"/>
               </w:rPr>
-              <w:t>1.0 (-</w:t>
+              <w:t>1.0 (</w:t>
+            </w:r>
+            <w:r>
+              <w:rPr>
+                <w:rFonts w:ascii="Calibri" w:hAnsi="Calibri"/>
+                <w:i/>
+                <w:iCs/>
+                <w:sz w:val="21"/>
+                <w:szCs w:val="21"/>
+              </w:rPr>
+              <w:t>18</w:t>
+            </w:r>
+            <w:r>
+              <w:rPr>
+                <w:rFonts w:ascii="Calibri" w:hAnsi="Calibri"/>
+                <w:i/>
+                <w:iCs/>
+                <w:sz w:val="21"/>
+                <w:szCs w:val="21"/>
+              </w:rPr>
+              <w:t>-</w:t>
             </w:r>
             <w:r>
               <w:rPr>
@@ -15469,7 +15403,27 @@
                 <w:sz w:val="21"/>
                 <w:szCs w:val="21"/>
               </w:rPr>
-              <w:t>1.0 (-enero-2021)</w:t>
+              <w:t>1.0 (</w:t>
+            </w:r>
+            <w:r>
+              <w:rPr>
+                <w:rFonts w:ascii="Calibri" w:hAnsi="Calibri"/>
+                <w:i/>
+                <w:iCs/>
+                <w:sz w:val="21"/>
+                <w:szCs w:val="21"/>
+              </w:rPr>
+              <w:t>18</w:t>
+            </w:r>
+            <w:r>
+              <w:rPr>
+                <w:rFonts w:ascii="Calibri" w:hAnsi="Calibri"/>
+                <w:i/>
+                <w:iCs/>
+                <w:sz w:val="21"/>
+                <w:szCs w:val="21"/>
+              </w:rPr>
+              <w:t>-enero-2021)</w:t>
             </w:r>
           </w:p>
         </w:tc>
@@ -16298,7 +16252,27 @@
                 <w:sz w:val="21"/>
                 <w:szCs w:val="21"/>
               </w:rPr>
-              <w:t>1.0 (-enero-2021)</w:t>
+              <w:t>1.0 (</w:t>
+            </w:r>
+            <w:r>
+              <w:rPr>
+                <w:rFonts w:ascii="Calibri" w:hAnsi="Calibri"/>
+                <w:i/>
+                <w:iCs/>
+                <w:sz w:val="21"/>
+                <w:szCs w:val="21"/>
+              </w:rPr>
+              <w:t>18</w:t>
+            </w:r>
+            <w:r>
+              <w:rPr>
+                <w:rFonts w:ascii="Calibri" w:hAnsi="Calibri"/>
+                <w:i/>
+                <w:iCs/>
+                <w:sz w:val="21"/>
+                <w:szCs w:val="21"/>
+              </w:rPr>
+              <w:t>-enero-2021)</w:t>
             </w:r>
           </w:p>
         </w:tc>
@@ -16470,27 +16444,7 @@
                 <w:sz w:val="21"/>
                 <w:szCs w:val="21"/>
               </w:rPr>
-              <w:t>El usuario estándar ingresa a la p</w:t>
-            </w:r>
-            <w:r>
-              <w:rPr>
-                <w:rFonts w:ascii="Calibri" w:hAnsi="Calibri"/>
-                <w:i/>
-                <w:iCs/>
-                <w:sz w:val="21"/>
-                <w:szCs w:val="21"/>
-              </w:rPr>
-              <w:t>á</w:t>
-            </w:r>
-            <w:r>
-              <w:rPr>
-                <w:rFonts w:ascii="Calibri" w:hAnsi="Calibri"/>
-                <w:i/>
-                <w:iCs/>
-                <w:sz w:val="21"/>
-                <w:szCs w:val="21"/>
-              </w:rPr>
-              <w:t>gina y en la pestaña de búsqueda hay diferentes formas de realizar la búsqueda por número de serie, marca y modelo.</w:t>
+              <w:t>El usuario estándar ingresa a la página y en la pestaña de búsqueda hay diferentes formas de realizar la búsqueda por número de serie, marca y modelo.</w:t>
             </w:r>
           </w:p>
         </w:tc>
@@ -16656,17 +16610,7 @@
                 <w:sz w:val="21"/>
                 <w:szCs w:val="21"/>
               </w:rPr>
-              <w:t>El sistema regresara una lista de todas las bicicletas que cumplan con el criterio de búsqueda o de lo contrario, un mensaje con la leyenda no hay bicicletas con esas características</w:t>
-            </w:r>
-            <w:r>
-              <w:rPr>
-                <w:rFonts w:ascii="Calibri" w:hAnsi="Calibri"/>
-                <w:i/>
-                <w:iCs/>
-                <w:sz w:val="21"/>
-                <w:szCs w:val="21"/>
-              </w:rPr>
-              <w:t>.</w:t>
+              <w:t>El sistema regresara una lista de todas las bicicletas que cumplan con el criterio de búsqueda o de lo contrario, un mensaje con la leyenda no hay bicicletas con esas características.</w:t>
             </w:r>
           </w:p>
         </w:tc>
@@ -16955,7 +16899,7 @@
           <w:rFonts w:hint="eastAsia"/>
         </w:rPr>
       </w:pPr>
-      <w:bookmarkStart w:id="18" w:name="_Toc61216585"/>
+      <w:bookmarkStart w:id="18" w:name="_Toc61919464"/>
       <w:r>
         <w:lastRenderedPageBreak/>
         <w:t>Requisitos Funcionales del Sistema</w:t>
@@ -16969,7 +16913,7 @@
           <w:rFonts w:hint="eastAsia"/>
         </w:rPr>
       </w:pPr>
-      <w:bookmarkStart w:id="19" w:name="_Toc61216586"/>
+      <w:bookmarkStart w:id="19" w:name="_Toc61919465"/>
       <w:r>
         <w:t>Requisitos de Información del Sistema</w:t>
       </w:r>
@@ -17164,6 +17108,16 @@
                 <w:sz w:val="21"/>
                 <w:szCs w:val="21"/>
               </w:rPr>
+              <w:t>18</w:t>
+            </w:r>
+            <w:r>
+              <w:rPr>
+                <w:rFonts w:ascii="Calibri" w:hAnsi="Calibri"/>
+                <w:i/>
+                <w:iCs/>
+                <w:sz w:val="21"/>
+                <w:szCs w:val="21"/>
+              </w:rPr>
               <w:t>-enero-2021</w:t>
             </w:r>
             <w:r>
@@ -17181,7 +17135,7 @@
       </w:tr>
       <w:tr>
         <w:trPr>
-          <w:trHeight w:hRule="exact" w:val="794"/>
+          <w:trHeight w:hRule="exact" w:val="741"/>
         </w:trPr>
         <w:tc>
           <w:tcPr>
@@ -17760,37 +17714,11 @@
           <w:rFonts w:hint="eastAsia"/>
         </w:rPr>
       </w:pPr>
-      <w:bookmarkStart w:id="20" w:name="_Toc61216587"/>
-      <w:r>
-        <w:t xml:space="preserve">Diagrama de base de datos de la plataforma </w:t>
-      </w:r>
-      <w:r>
-        <w:t>InfoBicis</w:t>
+      <w:bookmarkStart w:id="20" w:name="_Toc61919466"/>
+      <w:r>
+        <w:t>Documentación técnica</w:t>
       </w:r>
       <w:bookmarkEnd w:id="20"/>
-    </w:p>
-    <w:p>
-      <w:pPr>
-        <w:pStyle w:val="Textbody"/>
-      </w:pPr>
-    </w:p>
-    <w:p>
-      <w:pPr>
-        <w:pStyle w:val="Textbody"/>
-      </w:pPr>
-    </w:p>
-    <w:p>
-      <w:pPr>
-        <w:pStyle w:val="Ttulo2"/>
-        <w:rPr>
-          <w:rFonts w:hint="eastAsia"/>
-        </w:rPr>
-      </w:pPr>
-      <w:bookmarkStart w:id="21" w:name="_Toc61216588"/>
-      <w:r>
-        <w:t>Documentación técnica</w:t>
-      </w:r>
-      <w:bookmarkEnd w:id="21"/>
     </w:p>
     <w:tbl>
       <w:tblPr>
@@ -17803,8 +17731,8 @@
         <w:tblLook w:val="0000" w:firstRow="0" w:lastRow="0" w:firstColumn="0" w:lastColumn="0" w:noHBand="0" w:noVBand="0"/>
       </w:tblPr>
       <w:tblGrid>
-        <w:gridCol w:w="2145"/>
-        <w:gridCol w:w="6924"/>
+        <w:gridCol w:w="2265"/>
+        <w:gridCol w:w="6804"/>
         <w:gridCol w:w="7"/>
       </w:tblGrid>
       <w:tr>
@@ -17862,7 +17790,7 @@
         </w:trPr>
         <w:tc>
           <w:tcPr>
-            <w:tcW w:w="2145" w:type="dxa"/>
+            <w:tcW w:w="2265" w:type="dxa"/>
             <w:tcBorders>
               <w:left w:val="single" w:sz="2" w:space="0" w:color="000000"/>
               <w:bottom w:val="single" w:sz="2" w:space="0" w:color="000000"/>
@@ -17901,7 +17829,7 @@
         </w:tc>
         <w:tc>
           <w:tcPr>
-            <w:tcW w:w="6931" w:type="dxa"/>
+            <w:tcW w:w="6811" w:type="dxa"/>
             <w:gridSpan w:val="2"/>
             <w:tcBorders>
               <w:left w:val="single" w:sz="2" w:space="0" w:color="000000"/>
@@ -17966,6 +17894,16 @@
                 <w:sz w:val="21"/>
                 <w:szCs w:val="21"/>
               </w:rPr>
+              <w:t>18</w:t>
+            </w:r>
+            <w:r>
+              <w:rPr>
+                <w:rFonts w:ascii="Calibri" w:hAnsi="Calibri"/>
+                <w:i/>
+                <w:iCs/>
+                <w:sz w:val="21"/>
+                <w:szCs w:val="21"/>
+              </w:rPr>
               <w:t>-enero-2021</w:t>
             </w:r>
             <w:r>
@@ -17983,11 +17921,11 @@
       </w:tr>
       <w:tr>
         <w:trPr>
-          <w:trHeight w:hRule="exact" w:val="798"/>
+          <w:trHeight w:hRule="exact" w:val="454"/>
         </w:trPr>
         <w:tc>
           <w:tcPr>
-            <w:tcW w:w="2145" w:type="dxa"/>
+            <w:tcW w:w="2265" w:type="dxa"/>
             <w:tcBorders>
               <w:left w:val="single" w:sz="2" w:space="0" w:color="000000"/>
               <w:bottom w:val="single" w:sz="2" w:space="0" w:color="000000"/>
@@ -18046,7 +17984,7 @@
         </w:tc>
         <w:tc>
           <w:tcPr>
-            <w:tcW w:w="6931" w:type="dxa"/>
+            <w:tcW w:w="6811" w:type="dxa"/>
             <w:gridSpan w:val="2"/>
             <w:tcBorders>
               <w:left w:val="single" w:sz="2" w:space="0" w:color="000000"/>
@@ -18085,52 +18023,18 @@
                 <w:sz w:val="21"/>
                 <w:szCs w:val="21"/>
               </w:rPr>
-              <w:t xml:space="preserve">Java con Spring </w:t>
-            </w:r>
-            <w:proofErr w:type="spellStart"/>
-            <w:r>
-              <w:rPr>
-                <w:rFonts w:ascii="Calibri" w:hAnsi="Calibri"/>
-                <w:i/>
-                <w:iCs/>
-                <w:sz w:val="21"/>
-                <w:szCs w:val="21"/>
-              </w:rPr>
-              <w:t>Boot</w:t>
-            </w:r>
-            <w:proofErr w:type="spellEnd"/>
-            <w:r>
-              <w:rPr>
-                <w:rFonts w:ascii="Calibri" w:hAnsi="Calibri"/>
-                <w:i/>
-                <w:iCs/>
-                <w:sz w:val="21"/>
-                <w:szCs w:val="21"/>
-              </w:rPr>
-              <w:t xml:space="preserve"> 2.2.6 usando </w:t>
-            </w:r>
-            <w:proofErr w:type="spellStart"/>
-            <w:r>
-              <w:rPr>
-                <w:rFonts w:ascii="Calibri" w:hAnsi="Calibri"/>
-                <w:i/>
-                <w:iCs/>
-                <w:sz w:val="21"/>
-                <w:szCs w:val="21"/>
-              </w:rPr>
-              <w:t>Thymeleaf</w:t>
-            </w:r>
-            <w:proofErr w:type="spellEnd"/>
+              <w:t>Java con Spring Boot 2.2.6 usando Thymeleaf</w:t>
+            </w:r>
           </w:p>
         </w:tc>
       </w:tr>
       <w:tr>
         <w:trPr>
-          <w:trHeight w:hRule="exact" w:val="794"/>
+          <w:trHeight w:hRule="exact" w:val="1085"/>
         </w:trPr>
         <w:tc>
           <w:tcPr>
-            <w:tcW w:w="2145" w:type="dxa"/>
+            <w:tcW w:w="2265" w:type="dxa"/>
             <w:tcBorders>
               <w:left w:val="single" w:sz="2" w:space="0" w:color="000000"/>
               <w:bottom w:val="single" w:sz="2" w:space="0" w:color="000000"/>
@@ -18169,7 +18073,7 @@
         </w:tc>
         <w:tc>
           <w:tcPr>
-            <w:tcW w:w="6931" w:type="dxa"/>
+            <w:tcW w:w="6811" w:type="dxa"/>
             <w:gridSpan w:val="2"/>
             <w:tcBorders>
               <w:left w:val="single" w:sz="2" w:space="0" w:color="000000"/>
@@ -18226,33 +18130,8 @@
                 <w:sz w:val="21"/>
                 <w:szCs w:val="21"/>
               </w:rPr>
-              <w:t xml:space="preserve"> bajo el lenguaje de programación Java usando Spring </w:t>
-            </w:r>
-            <w:proofErr w:type="spellStart"/>
-            <w:r>
-              <w:rPr>
-                <w:sz w:val="21"/>
-                <w:szCs w:val="21"/>
-              </w:rPr>
-              <w:t>Boot</w:t>
-            </w:r>
-            <w:proofErr w:type="spellEnd"/>
-            <w:r>
-              <w:rPr>
-                <w:sz w:val="21"/>
-                <w:szCs w:val="21"/>
-              </w:rPr>
-              <w:t xml:space="preserve"> 2.2.6 con </w:t>
-            </w:r>
-            <w:proofErr w:type="spellStart"/>
-            <w:r>
-              <w:rPr>
-                <w:sz w:val="21"/>
-                <w:szCs w:val="21"/>
-              </w:rPr>
-              <w:t>Thymeleaf</w:t>
-            </w:r>
-            <w:proofErr w:type="spellEnd"/>
+              <w:t xml:space="preserve"> bajo el lenguaje de programación Java usando Spring Boot 2.2.6 con Thymeleaf</w:t>
+            </w:r>
             <w:r>
               <w:rPr>
                 <w:sz w:val="21"/>
@@ -18265,11 +18144,11 @@
       </w:tr>
       <w:tr>
         <w:trPr>
-          <w:trHeight w:hRule="exact" w:val="502"/>
+          <w:trHeight w:hRule="exact" w:val="501"/>
         </w:trPr>
         <w:tc>
           <w:tcPr>
-            <w:tcW w:w="2145" w:type="dxa"/>
+            <w:tcW w:w="2265" w:type="dxa"/>
             <w:tcBorders>
               <w:left w:val="single" w:sz="2" w:space="0" w:color="000000"/>
               <w:bottom w:val="single" w:sz="2" w:space="0" w:color="000000"/>
@@ -18308,7 +18187,7 @@
         </w:tc>
         <w:tc>
           <w:tcPr>
-            <w:tcW w:w="6931" w:type="dxa"/>
+            <w:tcW w:w="6811" w:type="dxa"/>
             <w:gridSpan w:val="2"/>
             <w:tcBorders>
               <w:left w:val="single" w:sz="2" w:space="0" w:color="000000"/>
@@ -18354,11 +18233,11 @@
       </w:tr>
       <w:tr>
         <w:trPr>
-          <w:trHeight w:hRule="exact" w:val="1084"/>
+          <w:trHeight w:hRule="exact" w:val="939"/>
         </w:trPr>
         <w:tc>
           <w:tcPr>
-            <w:tcW w:w="2145" w:type="dxa"/>
+            <w:tcW w:w="2265" w:type="dxa"/>
             <w:tcBorders>
               <w:left w:val="single" w:sz="2" w:space="0" w:color="000000"/>
               <w:bottom w:val="single" w:sz="2" w:space="0" w:color="000000"/>
@@ -18397,7 +18276,7 @@
         </w:tc>
         <w:tc>
           <w:tcPr>
-            <w:tcW w:w="6931" w:type="dxa"/>
+            <w:tcW w:w="6811" w:type="dxa"/>
             <w:gridSpan w:val="2"/>
             <w:tcBorders>
               <w:left w:val="single" w:sz="2" w:space="0" w:color="000000"/>
@@ -18432,29 +18311,7 @@
                 <w:sz w:val="21"/>
                 <w:szCs w:val="21"/>
               </w:rPr>
-              <w:t xml:space="preserve">Puede correr en cualquier sistema operativo como Linux (Ubuntu), Windows, </w:t>
-            </w:r>
-            <w:proofErr w:type="spellStart"/>
-            <w:r>
-              <w:rPr>
-                <w:rFonts w:ascii="Calibri" w:hAnsi="Calibri"/>
-                <w:i/>
-                <w:iCs/>
-                <w:sz w:val="21"/>
-                <w:szCs w:val="21"/>
-              </w:rPr>
-              <w:t>etc</w:t>
-            </w:r>
-            <w:proofErr w:type="spellEnd"/>
-            <w:r>
-              <w:rPr>
-                <w:rFonts w:ascii="Calibri" w:hAnsi="Calibri"/>
-                <w:i/>
-                <w:iCs/>
-                <w:sz w:val="21"/>
-                <w:szCs w:val="21"/>
-              </w:rPr>
-              <w:t>, siempre y cuando se use el entorno de Spring Tools Suite. Por el momento esta plataforma no se enc</w:t>
+              <w:t>Puede correr en cualquier sistema operativo como Linux (Ubuntu), Windows, etc, siempre y cuando se use el entorno de Spring Tools Suite. Por el momento esta plataforma no se enc</w:t>
             </w:r>
             <w:r>
               <w:rPr>
@@ -18505,7 +18362,7 @@
         </w:trPr>
         <w:tc>
           <w:tcPr>
-            <w:tcW w:w="2145" w:type="dxa"/>
+            <w:tcW w:w="2265" w:type="dxa"/>
             <w:tcBorders>
               <w:left w:val="single" w:sz="2" w:space="0" w:color="000000"/>
               <w:bottom w:val="single" w:sz="2" w:space="0" w:color="000000"/>
@@ -18544,7 +18401,7 @@
         </w:tc>
         <w:tc>
           <w:tcPr>
-            <w:tcW w:w="6931" w:type="dxa"/>
+            <w:tcW w:w="6811" w:type="dxa"/>
             <w:gridSpan w:val="2"/>
             <w:tcBorders>
               <w:left w:val="single" w:sz="2" w:space="0" w:color="000000"/>
@@ -18606,11 +18463,11 @@
       </w:tr>
       <w:tr>
         <w:trPr>
-          <w:trHeight w:hRule="exact" w:val="513"/>
+          <w:trHeight w:hRule="exact" w:val="380"/>
         </w:trPr>
         <w:tc>
           <w:tcPr>
-            <w:tcW w:w="2145" w:type="dxa"/>
+            <w:tcW w:w="2265" w:type="dxa"/>
             <w:tcBorders>
               <w:left w:val="single" w:sz="2" w:space="0" w:color="000000"/>
               <w:bottom w:val="single" w:sz="2" w:space="0" w:color="000000"/>
@@ -18643,14 +18500,13 @@
                 <w:sz w:val="21"/>
                 <w:szCs w:val="21"/>
               </w:rPr>
-              <w:lastRenderedPageBreak/>
               <w:t>Compilación</w:t>
             </w:r>
           </w:p>
         </w:tc>
         <w:tc>
           <w:tcPr>
-            <w:tcW w:w="6931" w:type="dxa"/>
+            <w:tcW w:w="6811" w:type="dxa"/>
             <w:gridSpan w:val="2"/>
             <w:tcBorders>
               <w:left w:val="single" w:sz="2" w:space="0" w:color="000000"/>
@@ -18706,7 +18562,7 @@
         </w:trPr>
         <w:tc>
           <w:tcPr>
-            <w:tcW w:w="2145" w:type="dxa"/>
+            <w:tcW w:w="2265" w:type="dxa"/>
             <w:tcBorders>
               <w:left w:val="single" w:sz="2" w:space="0" w:color="000000"/>
               <w:bottom w:val="single" w:sz="2" w:space="0" w:color="000000"/>
@@ -18745,7 +18601,7 @@
         </w:tc>
         <w:tc>
           <w:tcPr>
-            <w:tcW w:w="6931" w:type="dxa"/>
+            <w:tcW w:w="6811" w:type="dxa"/>
             <w:gridSpan w:val="2"/>
             <w:tcBorders>
               <w:left w:val="single" w:sz="2" w:space="0" w:color="000000"/>
@@ -18816,28 +18672,6 @@
         </w:tc>
       </w:tr>
     </w:tbl>
-    <w:p>
-      <w:pPr>
-        <w:pStyle w:val="Table"/>
-        <w:jc w:val="center"/>
-      </w:pPr>
-      <w:r>
-        <w:t>Tabla 10. Documentación técnica</w:t>
-      </w:r>
-      <w:r>
-        <w:t>.</w:t>
-      </w:r>
-    </w:p>
-    <w:p>
-      <w:pPr>
-        <w:pStyle w:val="Textbody"/>
-      </w:pPr>
-    </w:p>
-    <w:p>
-      <w:pPr>
-        <w:pStyle w:val="Table"/>
-      </w:pPr>
-    </w:p>
     <w:p>
       <w:pPr>
         <w:pStyle w:val="Table"/>
@@ -18847,6 +18681,12 @@
           <w:szCs w:val="20"/>
         </w:rPr>
       </w:pPr>
+      <w:r>
+        <w:t>Tabla 10. Documentación técnica</w:t>
+      </w:r>
+      <w:r>
+        <w:t>.</w:t>
+      </w:r>
       <w:r>
         <w:rPr>
           <w:sz w:val="20"/>
@@ -18936,14 +18776,27 @@
     <w:r>
       <w:t xml:space="preserve"> de </w:t>
     </w:r>
-    <w:fldSimple w:instr=" NUMPAGES ">
-      <w:r>
-        <w:rPr>
-          <w:noProof/>
-        </w:rPr>
-        <w:t>41</w:t>
-      </w:r>
-    </w:fldSimple>
+    <w:r>
+      <w:fldChar w:fldCharType="begin"/>
+    </w:r>
+    <w:r>
+      <w:instrText xml:space="preserve"> NUMPAGES </w:instrText>
+    </w:r>
+    <w:r>
+      <w:fldChar w:fldCharType="separate"/>
+    </w:r>
+    <w:r>
+      <w:rPr>
+        <w:noProof/>
+      </w:rPr>
+      <w:t>41</w:t>
+    </w:r>
+    <w:r>
+      <w:rPr>
+        <w:noProof/>
+      </w:rPr>
+      <w:fldChar w:fldCharType="end"/>
+    </w:r>
   </w:p>
 </w:ftr>
 </file>
@@ -19054,7 +18907,7 @@
               <w:bCs/>
               <w:szCs w:val="20"/>
             </w:rPr>
-            <w:t>Nombre: Plataforma InfoBicis</w:t>
+            <w:t>&lt;Nombre Proyecto&gt;</w:t>
           </w:r>
           <w:r>
             <w:rPr>
@@ -19204,7 +19057,7 @@
               <w:bCs/>
               <w:szCs w:val="20"/>
             </w:rPr>
-            <w:t>Dev-UAMI</w:t>
+            <w:t>&lt;Unidad Organizativa&gt;</w:t>
           </w:r>
           <w:r>
             <w:rPr>

</xml_diff>

<commit_message>
Agregando script de la bd infobicis
</commit_message>
<xml_diff>
--- a/Plataforma InfoBicis Doc-Req.docx
+++ b/Plataforma InfoBicis Doc-Req.docx
@@ -893,14 +893,24 @@
             <w:pPr>
               <w:pStyle w:val="TableContents"/>
             </w:pPr>
-            <w:fldSimple w:instr=" TITLE ">
-              <w:r>
-                <w:t>Documentación</w:t>
-              </w:r>
-              <w:r>
-                <w:t xml:space="preserve"> de Requisitos</w:t>
-              </w:r>
-            </w:fldSimple>
+            <w:r>
+              <w:fldChar w:fldCharType="begin"/>
+            </w:r>
+            <w:r>
+              <w:instrText xml:space="preserve"> TITLE </w:instrText>
+            </w:r>
+            <w:r>
+              <w:fldChar w:fldCharType="separate"/>
+            </w:r>
+            <w:r>
+              <w:t>Documentación</w:t>
+            </w:r>
+            <w:r>
+              <w:t xml:space="preserve"> de Requisitos</w:t>
+            </w:r>
+            <w:r>
+              <w:fldChar w:fldCharType="end"/>
+            </w:r>
             <w:r>
               <w:t xml:space="preserve"> y Aplicación</w:t>
             </w:r>
@@ -1306,21 +1316,12 @@
                 <w:bCs/>
               </w:rPr>
             </w:pPr>
-            <w:proofErr w:type="spellStart"/>
-            <w:r>
-              <w:rPr>
-                <w:b/>
-                <w:bCs/>
-              </w:rPr>
-              <w:t>Nº</w:t>
-            </w:r>
-            <w:proofErr w:type="spellEnd"/>
-            <w:r>
-              <w:rPr>
-                <w:b/>
-                <w:bCs/>
-              </w:rPr>
-              <w:t xml:space="preserve"> Total de Páginas</w:t>
+            <w:r>
+              <w:rPr>
+                <w:b/>
+                <w:bCs/>
+              </w:rPr>
+              <w:t>Nº Total de Páginas</w:t>
             </w:r>
           </w:p>
         </w:tc>
@@ -1346,6 +1347,9 @@
               <w:pStyle w:val="TableContents"/>
               <w:jc w:val="center"/>
             </w:pPr>
+            <w:r>
+              <w:t>18</w:t>
+            </w:r>
           </w:p>
         </w:tc>
       </w:tr>
@@ -17709,12 +17713,80 @@
     <w:p>
       <w:pPr>
         <w:pStyle w:val="Ttulo2"/>
+      </w:pPr>
+      <w:bookmarkStart w:id="20" w:name="_Toc61919466"/>
+      <w:r>
+        <w:t>Base de Datos de la Plataforma</w:t>
+      </w:r>
+    </w:p>
+    <w:p>
+      <w:pPr>
+        <w:pStyle w:val="Textbody"/>
+        <w:jc w:val="center"/>
+      </w:pPr>
+      <w:r>
+        <w:rPr>
+          <w:noProof/>
+        </w:rPr>
+        <w:drawing>
+          <wp:inline distT="0" distB="0" distL="0" distR="0" wp14:anchorId="23B14D81" wp14:editId="55F5C701">
+            <wp:extent cx="4954905" cy="3885815"/>
+            <wp:effectExtent l="0" t="0" r="0" b="635"/>
+            <wp:docPr id="4" name="Imagen 4"/>
+            <wp:cNvGraphicFramePr>
+              <a:graphicFrameLocks xmlns:a="http://schemas.openxmlformats.org/drawingml/2006/main" noChangeAspect="1"/>
+            </wp:cNvGraphicFramePr>
+            <a:graphic xmlns:a="http://schemas.openxmlformats.org/drawingml/2006/main">
+              <a:graphicData uri="http://schemas.openxmlformats.org/drawingml/2006/picture">
+                <pic:pic xmlns:pic="http://schemas.openxmlformats.org/drawingml/2006/picture">
+                  <pic:nvPicPr>
+                    <pic:cNvPr id="0" name="Picture 1"/>
+                    <pic:cNvPicPr>
+                      <a:picLocks noChangeAspect="1" noChangeArrowheads="1"/>
+                    </pic:cNvPicPr>
+                  </pic:nvPicPr>
+                  <pic:blipFill>
+                    <a:blip r:embed="rId16">
+                      <a:extLst>
+                        <a:ext uri="{28A0092B-C50C-407E-A947-70E740481C1C}">
+                          <a14:useLocalDpi xmlns:a14="http://schemas.microsoft.com/office/drawing/2010/main" val="0"/>
+                        </a:ext>
+                      </a:extLst>
+                    </a:blip>
+                    <a:srcRect/>
+                    <a:stretch>
+                      <a:fillRect/>
+                    </a:stretch>
+                  </pic:blipFill>
+                  <pic:spPr bwMode="auto">
+                    <a:xfrm>
+                      <a:off x="0" y="0"/>
+                      <a:ext cx="4963876" cy="3892850"/>
+                    </a:xfrm>
+                    <a:prstGeom prst="rect">
+                      <a:avLst/>
+                    </a:prstGeom>
+                    <a:noFill/>
+                    <a:ln>
+                      <a:noFill/>
+                    </a:ln>
+                  </pic:spPr>
+                </pic:pic>
+              </a:graphicData>
+            </a:graphic>
+          </wp:inline>
+        </w:drawing>
+      </w:r>
+    </w:p>
+    <w:p>
+      <w:pPr>
+        <w:pStyle w:val="Ttulo2"/>
         <w:rPr>
           <w:rFonts w:hint="eastAsia"/>
         </w:rPr>
       </w:pPr>
-      <w:bookmarkStart w:id="20" w:name="_Toc61919466"/>
-      <w:r>
+      <w:r>
+        <w:lastRenderedPageBreak/>
         <w:t>Documentación técnica</w:t>
       </w:r>
       <w:bookmarkEnd w:id="20"/>
@@ -18022,42 +18094,8 @@
                 <w:sz w:val="21"/>
                 <w:szCs w:val="21"/>
               </w:rPr>
-              <w:t xml:space="preserve">Java con Spring </w:t>
-            </w:r>
-            <w:proofErr w:type="spellStart"/>
-            <w:r>
-              <w:rPr>
-                <w:rFonts w:ascii="Calibri" w:hAnsi="Calibri"/>
-                <w:i/>
-                <w:iCs/>
-                <w:sz w:val="21"/>
-                <w:szCs w:val="21"/>
-              </w:rPr>
-              <w:t>Boot</w:t>
-            </w:r>
-            <w:proofErr w:type="spellEnd"/>
-            <w:r>
-              <w:rPr>
-                <w:rFonts w:ascii="Calibri" w:hAnsi="Calibri"/>
-                <w:i/>
-                <w:iCs/>
-                <w:sz w:val="21"/>
-                <w:szCs w:val="21"/>
-              </w:rPr>
-              <w:t xml:space="preserve"> 2.2.6 usando </w:t>
-            </w:r>
-            <w:proofErr w:type="spellStart"/>
-            <w:r>
-              <w:rPr>
-                <w:rFonts w:ascii="Calibri" w:hAnsi="Calibri"/>
-                <w:i/>
-                <w:iCs/>
-                <w:sz w:val="21"/>
-                <w:szCs w:val="21"/>
-              </w:rPr>
-              <w:t>Thymeleaf</w:t>
-            </w:r>
-            <w:proofErr w:type="spellEnd"/>
+              <w:t>Java con Spring Boot 2.2.6 usando Thymeleaf</w:t>
+            </w:r>
           </w:p>
         </w:tc>
       </w:tr>
@@ -18163,33 +18201,8 @@
                 <w:sz w:val="21"/>
                 <w:szCs w:val="21"/>
               </w:rPr>
-              <w:t xml:space="preserve"> bajo el lenguaje de programación Java usando Spring </w:t>
-            </w:r>
-            <w:proofErr w:type="spellStart"/>
-            <w:r>
-              <w:rPr>
-                <w:sz w:val="21"/>
-                <w:szCs w:val="21"/>
-              </w:rPr>
-              <w:t>Boot</w:t>
-            </w:r>
-            <w:proofErr w:type="spellEnd"/>
-            <w:r>
-              <w:rPr>
-                <w:sz w:val="21"/>
-                <w:szCs w:val="21"/>
-              </w:rPr>
-              <w:t xml:space="preserve"> 2.2.6 con </w:t>
-            </w:r>
-            <w:proofErr w:type="spellStart"/>
-            <w:r>
-              <w:rPr>
-                <w:sz w:val="21"/>
-                <w:szCs w:val="21"/>
-              </w:rPr>
-              <w:t>Thymeleaf</w:t>
-            </w:r>
-            <w:proofErr w:type="spellEnd"/>
+              <w:t xml:space="preserve"> bajo el lenguaje de programación Java usando Spring Boot 2.2.6 con Thymeleaf</w:t>
+            </w:r>
             <w:r>
               <w:rPr>
                 <w:sz w:val="21"/>
@@ -18369,29 +18382,7 @@
                 <w:sz w:val="21"/>
                 <w:szCs w:val="21"/>
               </w:rPr>
-              <w:t xml:space="preserve">Puede correr en cualquier sistema operativo como Linux (Ubuntu), Windows, </w:t>
-            </w:r>
-            <w:proofErr w:type="spellStart"/>
-            <w:r>
-              <w:rPr>
-                <w:rFonts w:ascii="Calibri" w:hAnsi="Calibri"/>
-                <w:i/>
-                <w:iCs/>
-                <w:sz w:val="21"/>
-                <w:szCs w:val="21"/>
-              </w:rPr>
-              <w:t>etc</w:t>
-            </w:r>
-            <w:proofErr w:type="spellEnd"/>
-            <w:r>
-              <w:rPr>
-                <w:rFonts w:ascii="Calibri" w:hAnsi="Calibri"/>
-                <w:i/>
-                <w:iCs/>
-                <w:sz w:val="21"/>
-                <w:szCs w:val="21"/>
-              </w:rPr>
-              <w:t>, siempre y cuando se use el entorno de Spring Tools Suite. Por el momento esta plataforma no se enc</w:t>
+              <w:t>Puede correr en cualquier sistema operativo como Linux (Ubuntu), Windows, etc, siempre y cuando se use el entorno de Spring Tools Suite. Por el momento esta plataforma no se enc</w:t>
             </w:r>
             <w:r>
               <w:rPr>
@@ -18776,8 +18767,8 @@
       </w:r>
     </w:p>
     <w:sectPr>
-      <w:headerReference w:type="default" r:id="rId16"/>
-      <w:footerReference w:type="default" r:id="rId17"/>
+      <w:headerReference w:type="default" r:id="rId17"/>
+      <w:footerReference w:type="default" r:id="rId18"/>
       <w:pgSz w:w="11906" w:h="16838"/>
       <w:pgMar w:top="1474" w:right="1134" w:bottom="1134" w:left="1701" w:header="1134" w:footer="720" w:gutter="0"/>
       <w:cols w:space="720"/>
@@ -18856,14 +18847,27 @@
     <w:r>
       <w:t xml:space="preserve"> de </w:t>
     </w:r>
-    <w:fldSimple w:instr=" NUMPAGES ">
-      <w:r>
-        <w:rPr>
-          <w:noProof/>
-        </w:rPr>
-        <w:t>41</w:t>
-      </w:r>
-    </w:fldSimple>
+    <w:r>
+      <w:fldChar w:fldCharType="begin"/>
+    </w:r>
+    <w:r>
+      <w:instrText xml:space="preserve"> NUMPAGES </w:instrText>
+    </w:r>
+    <w:r>
+      <w:fldChar w:fldCharType="separate"/>
+    </w:r>
+    <w:r>
+      <w:rPr>
+        <w:noProof/>
+      </w:rPr>
+      <w:t>41</w:t>
+    </w:r>
+    <w:r>
+      <w:rPr>
+        <w:noProof/>
+      </w:rPr>
+      <w:fldChar w:fldCharType="end"/>
+    </w:r>
   </w:p>
 </w:ftr>
 </file>
@@ -18974,16 +18978,7 @@
               <w:bCs/>
               <w:szCs w:val="20"/>
             </w:rPr>
-            <w:t xml:space="preserve">Plataforma InfoBicis </w:t>
-          </w:r>
-          <w:r>
-            <w:rPr>
-              <w:rFonts w:ascii="Eras Bk BT" w:hAnsi="Eras Bk BT"/>
-              <w:b/>
-              <w:bCs/>
-              <w:szCs w:val="20"/>
-            </w:rPr>
-            <w:t xml:space="preserve"> </w:t>
+            <w:t>&lt;Nombre Proyecto&gt;</w:t>
           </w:r>
           <w:r>
             <w:rPr>
@@ -19126,7 +19121,6 @@
             </w:rPr>
             <w:fldChar w:fldCharType="separate"/>
           </w:r>
-          <w:proofErr w:type="spellStart"/>
           <w:r>
             <w:rPr>
               <w:rFonts w:ascii="Eras Bk BT" w:hAnsi="Eras Bk BT"/>
@@ -19134,9 +19128,8 @@
               <w:bCs/>
               <w:szCs w:val="20"/>
             </w:rPr>
-            <w:t>Devuami</w:t>
+            <w:t>&lt;Unidad Organizativa&gt;</w:t>
           </w:r>
-          <w:proofErr w:type="spellEnd"/>
           <w:r>
             <w:rPr>
               <w:rFonts w:ascii="Eras Bk BT" w:hAnsi="Eras Bk BT"/>

</xml_diff>